<commit_message>
Fix theoretical oscillation of flow zero crossing
</commit_message>
<xml_diff>
--- a/Chemical/Resources/Documentation/NumericalMethods.docx
+++ b/Chemical/Resources/Documentation/NumericalMethods.docx
@@ -1681,13 +1681,13 @@
         <w:tblLook w:val="04A0" w:firstRow="1" w:lastRow="0" w:firstColumn="1" w:lastColumn="0" w:noHBand="0" w:noVBand="1"/>
       </w:tblPr>
       <w:tblGrid>
-        <w:gridCol w:w="4500"/>
-        <w:gridCol w:w="4562"/>
+        <w:gridCol w:w="5940"/>
+        <w:gridCol w:w="3122"/>
       </w:tblGrid>
       <w:tr>
         <w:tc>
           <w:tcPr>
-            <w:tcW w:w="4500" w:type="dxa"/>
+            <w:tcW w:w="5940" w:type="dxa"/>
             <w:tcBorders>
               <w:top w:val="nil"/>
               <w:left w:val="nil"/>
@@ -1703,6 +1703,9 @@
               </w:rPr>
             </w:pPr>
             <m:oMathPara>
+              <m:oMathParaPr>
+                <m:jc m:val="left"/>
+              </m:oMathParaPr>
               <m:oMath>
                 <m:r>
                   <w:rPr>
@@ -1769,7 +1772,100 @@
                             <w:rFonts w:ascii="Cambria Math" w:hAnsi="Cambria Math"/>
                             <w:lang w:val="en-US"/>
                           </w:rPr>
-                          <m:t xml:space="preserve">,            Q&amp;⋀D ⋁ Q⋀C ⋁ </m:t>
+                          <m:t>,            Q&amp;⋀</m:t>
+                        </m:r>
+                        <m:sSub>
+                          <m:sSubPr>
+                            <m:ctrlPr>
+                              <w:rPr>
+                                <w:rFonts w:ascii="Cambria Math" w:hAnsi="Cambria Math"/>
+                                <w:i/>
+                                <w:lang w:val="en-US"/>
+                              </w:rPr>
+                            </m:ctrlPr>
+                          </m:sSubPr>
+                          <m:e>
+                            <m:r>
+                              <w:rPr>
+                                <w:rFonts w:ascii="Cambria Math" w:hAnsi="Cambria Math"/>
+                                <w:lang w:val="en-US"/>
+                              </w:rPr>
+                              <m:t>D</m:t>
+                            </m:r>
+                          </m:e>
+                          <m:sub>
+                            <m:r>
+                              <w:rPr>
+                                <w:rFonts w:ascii="Cambria Math" w:hAnsi="Cambria Math"/>
+                                <w:lang w:val="en-US"/>
+                              </w:rPr>
+                              <m:t>+</m:t>
+                            </m:r>
+                          </m:sub>
+                        </m:sSub>
+                        <m:r>
+                          <w:rPr>
+                            <w:rFonts w:ascii="Cambria Math" w:hAnsi="Cambria Math"/>
+                            <w:lang w:val="en-US"/>
+                          </w:rPr>
+                          <m:t xml:space="preserve"> ⋁ </m:t>
+                        </m:r>
+                        <m:r>
+                          <w:rPr>
+                            <w:rFonts w:ascii="Cambria Math" w:hAnsi="Cambria Math"/>
+                            <w:lang w:val="en-US"/>
+                          </w:rPr>
+                          <m:t xml:space="preserve">   </m:t>
+                        </m:r>
+                        <m:r>
+                          <w:rPr>
+                            <w:rFonts w:ascii="Cambria Math" w:hAnsi="Cambria Math"/>
+                            <w:lang w:val="en-US"/>
+                          </w:rPr>
+                          <m:t>Q⋀</m:t>
+                        </m:r>
+                        <m:sSub>
+                          <m:sSubPr>
+                            <m:ctrlPr>
+                              <w:rPr>
+                                <w:rFonts w:ascii="Cambria Math" w:hAnsi="Cambria Math"/>
+                                <w:i/>
+                                <w:lang w:val="en-US"/>
+                              </w:rPr>
+                            </m:ctrlPr>
+                          </m:sSubPr>
+                          <m:e>
+                            <m:r>
+                              <w:rPr>
+                                <w:rFonts w:ascii="Cambria Math" w:hAnsi="Cambria Math"/>
+                                <w:lang w:val="en-US"/>
+                              </w:rPr>
+                              <m:t>C</m:t>
+                            </m:r>
+                          </m:e>
+                          <m:sub>
+                            <m:r>
+                              <w:rPr>
+                                <w:rFonts w:ascii="Cambria Math" w:hAnsi="Cambria Math"/>
+                                <w:lang w:val="en-US"/>
+                              </w:rPr>
+                              <m:t>+</m:t>
+                            </m:r>
+                          </m:sub>
+                        </m:sSub>
+                        <m:r>
+                          <w:rPr>
+                            <w:rFonts w:ascii="Cambria Math" w:hAnsi="Cambria Math"/>
+                            <w:lang w:val="en-US"/>
+                          </w:rPr>
+                          <m:t xml:space="preserve"> </m:t>
+                        </m:r>
+                        <m:r>
+                          <w:rPr>
+                            <w:rFonts w:ascii="Cambria Math" w:hAnsi="Cambria Math"/>
+                            <w:lang w:val="en-US"/>
+                          </w:rPr>
+                          <m:t xml:space="preserve">⋁ </m:t>
                         </m:r>
                         <m:r>
                           <m:rPr>
@@ -1786,7 +1882,79 @@
                             <w:rFonts w:ascii="Cambria Math" w:hAnsi="Cambria Math"/>
                             <w:lang w:val="en-US"/>
                           </w:rPr>
-                          <m:t>Q⋀D⋀</m:t>
+                          <m:t>Q⋀</m:t>
+                        </m:r>
+                        <m:sSub>
+                          <m:sSubPr>
+                            <m:ctrlPr>
+                              <w:rPr>
+                                <w:rFonts w:ascii="Cambria Math" w:hAnsi="Cambria Math"/>
+                                <w:i/>
+                                <w:lang w:val="en-US"/>
+                              </w:rPr>
+                            </m:ctrlPr>
+                          </m:sSubPr>
+                          <m:e>
+                            <m:r>
+                              <w:rPr>
+                                <w:rFonts w:ascii="Cambria Math" w:hAnsi="Cambria Math"/>
+                                <w:lang w:val="en-US"/>
+                              </w:rPr>
+                              <m:t>D</m:t>
+                            </m:r>
+                          </m:e>
+                          <m:sub>
+                            <m:r>
+                              <w:rPr>
+                                <w:rFonts w:ascii="Cambria Math" w:hAnsi="Cambria Math"/>
+                                <w:lang w:val="en-US"/>
+                              </w:rPr>
+                              <m:t>-</m:t>
+                            </m:r>
+                          </m:sub>
+                        </m:sSub>
+                        <m:r>
+                          <w:rPr>
+                            <w:rFonts w:ascii="Cambria Math" w:hAnsi="Cambria Math"/>
+                            <w:lang w:val="en-US"/>
+                          </w:rPr>
+                          <m:t>⋀</m:t>
+                        </m:r>
+                        <m:sSub>
+                          <m:sSubPr>
+                            <m:ctrlPr>
+                              <w:rPr>
+                                <w:rFonts w:ascii="Cambria Math" w:hAnsi="Cambria Math"/>
+                                <w:i/>
+                                <w:lang w:val="en-US"/>
+                              </w:rPr>
+                            </m:ctrlPr>
+                          </m:sSubPr>
+                          <m:e>
+                            <m:r>
+                              <w:rPr>
+                                <w:rFonts w:ascii="Cambria Math" w:hAnsi="Cambria Math"/>
+                                <w:lang w:val="en-US"/>
+                              </w:rPr>
+                              <m:t>D</m:t>
+                            </m:r>
+                          </m:e>
+                          <m:sub>
+                            <m:r>
+                              <w:rPr>
+                                <w:rFonts w:ascii="Cambria Math" w:hAnsi="Cambria Math"/>
+                                <w:lang w:val="en-US"/>
+                              </w:rPr>
+                              <m:t>+</m:t>
+                            </m:r>
+                          </m:sub>
+                        </m:sSub>
+                        <m:r>
+                          <w:rPr>
+                            <w:rFonts w:ascii="Cambria Math" w:hAnsi="Cambria Math"/>
+                            <w:lang w:val="en-US"/>
+                          </w:rPr>
+                          <m:t>⋀</m:t>
                         </m:r>
                         <m:r>
                           <m:rPr>
@@ -1798,12 +1966,41 @@
                           </w:rPr>
                           <m:t>¬</m:t>
                         </m:r>
+                        <m:sSub>
+                          <m:sSubPr>
+                            <m:ctrlPr>
+                              <w:rPr>
+                                <w:rFonts w:ascii="Cambria Math" w:hAnsi="Cambria Math"/>
+                                <w:i/>
+                                <w:lang w:val="en-US"/>
+                              </w:rPr>
+                            </m:ctrlPr>
+                          </m:sSubPr>
+                          <m:e>
+                            <m:r>
+                              <w:rPr>
+                                <w:rFonts w:ascii="Cambria Math" w:hAnsi="Cambria Math"/>
+                                <w:lang w:val="en-US"/>
+                              </w:rPr>
+                              <m:t>C</m:t>
+                            </m:r>
+                          </m:e>
+                          <m:sub>
+                            <m:r>
+                              <w:rPr>
+                                <w:rFonts w:ascii="Cambria Math" w:hAnsi="Cambria Math"/>
+                                <w:lang w:val="en-US"/>
+                              </w:rPr>
+                              <m:t>-</m:t>
+                            </m:r>
+                          </m:sub>
+                        </m:sSub>
                         <m:r>
                           <w:rPr>
                             <w:rFonts w:ascii="Cambria Math" w:hAnsi="Cambria Math"/>
                             <w:lang w:val="en-US"/>
                           </w:rPr>
-                          <m:t>C&amp;</m:t>
+                          <m:t>&amp;</m:t>
                         </m:r>
                         <m:ctrlPr>
                           <w:rPr>
@@ -1874,22 +2071,50 @@
                           </w:rPr>
                           <m:t>Q&amp;⋀</m:t>
                         </m:r>
+                        <m:sSub>
+                          <m:sSubPr>
+                            <m:ctrlPr>
+                              <w:rPr>
+                                <w:rFonts w:ascii="Cambria Math" w:hAnsi="Cambria Math"/>
+                                <w:lang w:val="en-US"/>
+                              </w:rPr>
+                            </m:ctrlPr>
+                          </m:sSubPr>
+                          <m:e>
+                            <m:r>
+                              <m:rPr>
+                                <m:sty m:val="p"/>
+                              </m:rPr>
+                              <w:rPr>
+                                <w:rFonts w:ascii="Cambria Math" w:hAnsi="Cambria Math"/>
+                                <w:lang w:val="en-US"/>
+                              </w:rPr>
+                              <m:t>I</m:t>
+                            </m:r>
+                          </m:e>
+                          <m:sub>
+                            <m:r>
+                              <w:rPr>
+                                <w:rFonts w:ascii="Cambria Math" w:hAnsi="Cambria Math"/>
+                                <w:lang w:val="en-US"/>
+                              </w:rPr>
+                              <m:t>-</m:t>
+                            </m:r>
+                          </m:sub>
+                        </m:sSub>
                         <m:r>
-                          <m:rPr>
-                            <m:sty m:val="p"/>
-                          </m:rPr>
                           <w:rPr>
                             <w:rFonts w:ascii="Cambria Math" w:hAnsi="Cambria Math"/>
                             <w:lang w:val="en-US"/>
                           </w:rPr>
-                          <m:t>¬</m:t>
+                          <m:t xml:space="preserve"> </m:t>
                         </m:r>
                         <m:r>
                           <w:rPr>
                             <w:rFonts w:ascii="Cambria Math" w:hAnsi="Cambria Math"/>
                             <w:lang w:val="en-US"/>
                           </w:rPr>
-                          <m:t xml:space="preserve">D ⋁ </m:t>
+                          <m:t xml:space="preserve"> ⋁ </m:t>
                         </m:r>
                         <m:r>
                           <m:rPr>
@@ -1906,7 +2131,143 @@
                             <w:rFonts w:ascii="Cambria Math" w:hAnsi="Cambria Math"/>
                             <w:lang w:val="en-US"/>
                           </w:rPr>
-                          <m:t>Q⋀C ⋁ Q⋀I⋀</m:t>
+                          <m:t>Q⋀</m:t>
+                        </m:r>
+                        <m:sSub>
+                          <m:sSubPr>
+                            <m:ctrlPr>
+                              <w:rPr>
+                                <w:rFonts w:ascii="Cambria Math" w:hAnsi="Cambria Math"/>
+                                <w:i/>
+                                <w:lang w:val="en-US"/>
+                              </w:rPr>
+                            </m:ctrlPr>
+                          </m:sSubPr>
+                          <m:e>
+                            <m:r>
+                              <w:rPr>
+                                <w:rFonts w:ascii="Cambria Math" w:hAnsi="Cambria Math"/>
+                                <w:lang w:val="en-US"/>
+                              </w:rPr>
+                              <m:t>C</m:t>
+                            </m:r>
+                          </m:e>
+                          <m:sub>
+                            <m:r>
+                              <w:rPr>
+                                <w:rFonts w:ascii="Cambria Math" w:hAnsi="Cambria Math"/>
+                                <w:lang w:val="en-US"/>
+                              </w:rPr>
+                              <m:t>-</m:t>
+                            </m:r>
+                          </m:sub>
+                        </m:sSub>
+                        <m:r>
+                          <w:rPr>
+                            <w:rFonts w:ascii="Cambria Math" w:hAnsi="Cambria Math"/>
+                            <w:lang w:val="en-US"/>
+                          </w:rPr>
+                          <m:t xml:space="preserve"> ⋁ </m:t>
+                        </m:r>
+                        <m:r>
+                          <w:rPr>
+                            <w:rFonts w:ascii="Cambria Math" w:hAnsi="Cambria Math"/>
+                            <w:lang w:val="en-US"/>
+                          </w:rPr>
+                          <m:t xml:space="preserve">   </m:t>
+                        </m:r>
+                        <m:r>
+                          <w:rPr>
+                            <w:rFonts w:ascii="Cambria Math" w:hAnsi="Cambria Math"/>
+                            <w:lang w:val="en-US"/>
+                          </w:rPr>
+                          <m:t>Q⋀</m:t>
+                        </m:r>
+                        <m:sSub>
+                          <m:sSubPr>
+                            <m:ctrlPr>
+                              <w:rPr>
+                                <w:rFonts w:ascii="Cambria Math" w:hAnsi="Cambria Math"/>
+                                <w:i/>
+                                <w:lang w:val="en-US"/>
+                              </w:rPr>
+                            </m:ctrlPr>
+                          </m:sSubPr>
+                          <m:e>
+                            <m:r>
+                              <w:rPr>
+                                <w:rFonts w:ascii="Cambria Math" w:hAnsi="Cambria Math"/>
+                                <w:lang w:val="en-US"/>
+                              </w:rPr>
+                              <m:t>I</m:t>
+                            </m:r>
+                          </m:e>
+                          <m:sub>
+                            <m:r>
+                              <w:rPr>
+                                <w:rFonts w:ascii="Cambria Math" w:hAnsi="Cambria Math"/>
+                                <w:lang w:val="en-US"/>
+                              </w:rPr>
+                              <m:t>-</m:t>
+                            </m:r>
+                          </m:sub>
+                        </m:sSub>
+                        <m:r>
+                          <w:rPr>
+                            <w:rFonts w:ascii="Cambria Math" w:hAnsi="Cambria Math"/>
+                            <w:lang w:val="en-US"/>
+                          </w:rPr>
+                          <m:t xml:space="preserve"> </m:t>
+                        </m:r>
+                        <m:r>
+                          <w:rPr>
+                            <w:rFonts w:ascii="Cambria Math" w:hAnsi="Cambria Math"/>
+                            <w:lang w:val="en-US"/>
+                          </w:rPr>
+                          <m:t>⋀</m:t>
+                        </m:r>
+                        <m:sSub>
+                          <m:sSubPr>
+                            <m:ctrlPr>
+                              <w:rPr>
+                                <w:rFonts w:ascii="Cambria Math" w:hAnsi="Cambria Math"/>
+                                <w:i/>
+                                <w:lang w:val="en-US"/>
+                              </w:rPr>
+                            </m:ctrlPr>
+                          </m:sSubPr>
+                          <m:e>
+                            <m:r>
+                              <w:rPr>
+                                <w:rFonts w:ascii="Cambria Math" w:hAnsi="Cambria Math"/>
+                                <w:lang w:val="en-US"/>
+                              </w:rPr>
+                              <m:t>I</m:t>
+                            </m:r>
+                          </m:e>
+                          <m:sub>
+                            <m:r>
+                              <w:rPr>
+                                <w:rFonts w:ascii="Cambria Math" w:hAnsi="Cambria Math"/>
+                                <w:lang w:val="en-US"/>
+                              </w:rPr>
+                              <m:t>+</m:t>
+                            </m:r>
+                          </m:sub>
+                        </m:sSub>
+                        <m:r>
+                          <w:rPr>
+                            <w:rFonts w:ascii="Cambria Math" w:hAnsi="Cambria Math"/>
+                            <w:lang w:val="en-US"/>
+                          </w:rPr>
+                          <m:t xml:space="preserve"> </m:t>
+                        </m:r>
+                        <m:r>
+                          <w:rPr>
+                            <w:rFonts w:ascii="Cambria Math" w:hAnsi="Cambria Math"/>
+                            <w:lang w:val="en-US"/>
+                          </w:rPr>
+                          <m:t>⋀</m:t>
                         </m:r>
                         <m:r>
                           <m:rPr>
@@ -1918,13 +2279,35 @@
                           </w:rPr>
                           <m:t>¬</m:t>
                         </m:r>
-                        <m:r>
-                          <w:rPr>
-                            <w:rFonts w:ascii="Cambria Math" w:hAnsi="Cambria Math"/>
-                            <w:lang w:val="en-US"/>
-                          </w:rPr>
-                          <m:t>C</m:t>
-                        </m:r>
+                        <m:sSub>
+                          <m:sSubPr>
+                            <m:ctrlPr>
+                              <w:rPr>
+                                <w:rFonts w:ascii="Cambria Math" w:hAnsi="Cambria Math"/>
+                                <w:i/>
+                                <w:lang w:val="en-US"/>
+                              </w:rPr>
+                            </m:ctrlPr>
+                          </m:sSubPr>
+                          <m:e>
+                            <m:r>
+                              <w:rPr>
+                                <w:rFonts w:ascii="Cambria Math" w:hAnsi="Cambria Math"/>
+                                <w:lang w:val="en-US"/>
+                              </w:rPr>
+                              <m:t>C</m:t>
+                            </m:r>
+                          </m:e>
+                          <m:sub>
+                            <m:r>
+                              <w:rPr>
+                                <w:rFonts w:ascii="Cambria Math" w:hAnsi="Cambria Math"/>
+                                <w:lang w:val="en-US"/>
+                              </w:rPr>
+                              <m:t>+</m:t>
+                            </m:r>
+                          </m:sub>
+                        </m:sSub>
                       </m:e>
                       <m:e>
                         <m:r>
@@ -1932,7 +2315,21 @@
                             <w:rFonts w:ascii="Cambria Math" w:hAnsi="Cambria Math"/>
                             <w:lang w:val="en-US"/>
                           </w:rPr>
-                          <m:t xml:space="preserve">0,  otherwise                              </m:t>
+                          <m:t xml:space="preserve">0,  otherwise  </m:t>
+                        </m:r>
+                        <m:r>
+                          <w:rPr>
+                            <w:rFonts w:ascii="Cambria Math" w:hAnsi="Cambria Math"/>
+                            <w:lang w:val="en-US"/>
+                          </w:rPr>
+                          <m:t xml:space="preserve">                </m:t>
+                        </m:r>
+                        <m:r>
+                          <w:rPr>
+                            <w:rFonts w:ascii="Cambria Math" w:hAnsi="Cambria Math"/>
+                            <w:lang w:val="en-US"/>
+                          </w:rPr>
+                          <m:t xml:space="preserve">                            </m:t>
                         </m:r>
                       </m:e>
                     </m:eqArr>
@@ -1944,7 +2341,7 @@
         </w:tc>
         <w:tc>
           <w:tcPr>
-            <w:tcW w:w="4562" w:type="dxa"/>
+            <w:tcW w:w="3122" w:type="dxa"/>
             <w:tcBorders>
               <w:top w:val="nil"/>
               <w:left w:val="nil"/>
@@ -1975,6 +2372,430 @@
           <w:lang w:val="en-US"/>
         </w:rPr>
       </w:pPr>
+    </w:p>
+    <w:p>
+      <w:pPr>
+        <w:rPr>
+          <w:lang w:val="en-US"/>
+        </w:rPr>
+      </w:pPr>
+      <w:r>
+        <w:rPr>
+          <w:lang w:val="en-US"/>
+        </w:rPr>
+        <w:t xml:space="preserve">Both alternative of </w:t>
+      </w:r>
+      <m:oMath>
+        <m:r>
+          <w:rPr>
+            <w:rFonts w:ascii="Cambria Math" w:hAnsi="Cambria Math"/>
+            <w:lang w:val="en-US"/>
+          </w:rPr>
+          <m:t>∆r</m:t>
+        </m:r>
+      </m:oMath>
+      <w:r>
+        <w:rPr>
+          <w:rFonts w:eastAsiaTheme="minorEastAsia"/>
+          <w:lang w:val="en-US"/>
+        </w:rPr>
+        <w:t xml:space="preserve"> should be known: </w:t>
+      </w:r>
+      <m:oMath>
+        <m:sSub>
+          <m:sSubPr>
+            <m:ctrlPr>
+              <w:rPr>
+                <w:rFonts w:ascii="Cambria Math" w:hAnsi="Cambria Math"/>
+                <w:i/>
+                <w:lang w:val="en-US"/>
+              </w:rPr>
+            </m:ctrlPr>
+          </m:sSubPr>
+          <m:e>
+            <m:r>
+              <w:rPr>
+                <w:rFonts w:ascii="Cambria Math" w:hAnsi="Cambria Math"/>
+                <w:lang w:val="en-US"/>
+              </w:rPr>
+              <m:t>∆r</m:t>
+            </m:r>
+          </m:e>
+          <m:sub>
+            <m:r>
+              <w:rPr>
+                <w:rFonts w:ascii="Cambria Math" w:hAnsi="Cambria Math"/>
+                <w:lang w:val="en-US"/>
+              </w:rPr>
+              <m:t>+</m:t>
+            </m:r>
+          </m:sub>
+        </m:sSub>
+      </m:oMath>
+      <w:r>
+        <w:rPr>
+          <w:rFonts w:eastAsiaTheme="minorEastAsia"/>
+          <w:lang w:val="en-US"/>
+        </w:rPr>
+        <w:t xml:space="preserve"> for positive flow and </w:t>
+      </w:r>
+      <m:oMath>
+        <m:sSub>
+          <m:sSubPr>
+            <m:ctrlPr>
+              <w:rPr>
+                <w:rFonts w:ascii="Cambria Math" w:hAnsi="Cambria Math"/>
+                <w:i/>
+                <w:lang w:val="en-US"/>
+              </w:rPr>
+            </m:ctrlPr>
+          </m:sSubPr>
+          <m:e>
+            <m:r>
+              <w:rPr>
+                <w:rFonts w:ascii="Cambria Math" w:hAnsi="Cambria Math"/>
+                <w:lang w:val="en-US"/>
+              </w:rPr>
+              <m:t>∆r</m:t>
+            </m:r>
+          </m:e>
+          <m:sub>
+            <m:r>
+              <w:rPr>
+                <w:rFonts w:ascii="Cambria Math" w:hAnsi="Cambria Math"/>
+                <w:lang w:val="en-US"/>
+              </w:rPr>
+              <m:t>-</m:t>
+            </m:r>
+          </m:sub>
+        </m:sSub>
+      </m:oMath>
+      <w:r>
+        <w:rPr>
+          <w:rFonts w:eastAsiaTheme="minorEastAsia"/>
+          <w:lang w:val="en-US"/>
+        </w:rPr>
+        <w:t xml:space="preserve"> for negative flow.</w:t>
+      </w:r>
+      <w:r>
+        <w:rPr>
+          <w:rFonts w:eastAsiaTheme="minorEastAsia"/>
+          <w:lang w:val="en-US"/>
+        </w:rPr>
+        <w:t xml:space="preserve"> </w:t>
+      </w:r>
+      <w:r>
+        <w:rPr>
+          <w:rFonts w:eastAsiaTheme="minorEastAsia"/>
+          <w:lang w:val="en-US"/>
+        </w:rPr>
+        <w:t xml:space="preserve">The sign of flow can be expressed from its previous state (condition Q) and from its directions </w:t>
+      </w:r>
+      <m:oMath>
+        <m:sSub>
+          <m:sSubPr>
+            <m:ctrlPr>
+              <w:rPr>
+                <w:rFonts w:ascii="Cambria Math" w:hAnsi="Cambria Math"/>
+                <w:i/>
+                <w:lang w:val="en-US"/>
+              </w:rPr>
+            </m:ctrlPr>
+          </m:sSubPr>
+          <m:e>
+            <m:r>
+              <w:rPr>
+                <w:rFonts w:ascii="Cambria Math" w:hAnsi="Cambria Math"/>
+                <w:lang w:val="en-US"/>
+              </w:rPr>
+              <m:t>∆r</m:t>
+            </m:r>
+          </m:e>
+          <m:sub>
+            <m:r>
+              <w:rPr>
+                <w:rFonts w:ascii="Cambria Math" w:hAnsi="Cambria Math"/>
+                <w:lang w:val="en-US"/>
+              </w:rPr>
+              <m:t>+</m:t>
+            </m:r>
+          </m:sub>
+        </m:sSub>
+      </m:oMath>
+      <w:r>
+        <w:rPr>
+          <w:rFonts w:eastAsiaTheme="minorEastAsia"/>
+          <w:lang w:val="en-US"/>
+        </w:rPr>
+        <w:t xml:space="preserve"> and </w:t>
+      </w:r>
+      <m:oMath>
+        <m:sSub>
+          <m:sSubPr>
+            <m:ctrlPr>
+              <w:rPr>
+                <w:rFonts w:ascii="Cambria Math" w:hAnsi="Cambria Math"/>
+                <w:i/>
+                <w:lang w:val="en-US"/>
+              </w:rPr>
+            </m:ctrlPr>
+          </m:sSubPr>
+          <m:e>
+            <m:r>
+              <w:rPr>
+                <w:rFonts w:ascii="Cambria Math" w:hAnsi="Cambria Math"/>
+                <w:lang w:val="en-US"/>
+              </w:rPr>
+              <m:t>∆r</m:t>
+            </m:r>
+          </m:e>
+          <m:sub>
+            <m:r>
+              <w:rPr>
+                <w:rFonts w:ascii="Cambria Math" w:hAnsi="Cambria Math"/>
+                <w:lang w:val="en-US"/>
+              </w:rPr>
+              <m:t>-</m:t>
+            </m:r>
+          </m:sub>
+        </m:sSub>
+      </m:oMath>
+      <w:r>
+        <w:rPr>
+          <w:rFonts w:eastAsiaTheme="minorEastAsia"/>
+          <w:lang w:val="en-US"/>
+        </w:rPr>
+        <w:t xml:space="preserve"> </w:t>
+      </w:r>
+      <w:r>
+        <w:rPr>
+          <w:rFonts w:eastAsiaTheme="minorEastAsia"/>
+          <w:lang w:val="en-US"/>
+        </w:rPr>
+        <w:t xml:space="preserve"> (conditions </w:t>
+      </w:r>
+      <m:oMath>
+        <m:sSub>
+          <m:sSubPr>
+            <m:ctrlPr>
+              <w:rPr>
+                <w:rFonts w:ascii="Cambria Math" w:eastAsiaTheme="minorEastAsia" w:hAnsi="Cambria Math"/>
+                <w:i/>
+                <w:lang w:val="en-US"/>
+              </w:rPr>
+            </m:ctrlPr>
+          </m:sSubPr>
+          <m:e>
+            <m:r>
+              <w:rPr>
+                <w:rFonts w:ascii="Cambria Math" w:eastAsiaTheme="minorEastAsia" w:hAnsi="Cambria Math"/>
+                <w:lang w:val="en-US"/>
+              </w:rPr>
+              <m:t>D</m:t>
+            </m:r>
+          </m:e>
+          <m:sub>
+            <m:r>
+              <w:rPr>
+                <w:rFonts w:ascii="Cambria Math" w:eastAsiaTheme="minorEastAsia" w:hAnsi="Cambria Math"/>
+                <w:lang w:val="en-US"/>
+              </w:rPr>
+              <m:t>+</m:t>
+            </m:r>
+          </m:sub>
+        </m:sSub>
+        <m:r>
+          <w:rPr>
+            <w:rFonts w:ascii="Cambria Math" w:eastAsiaTheme="minorEastAsia" w:hAnsi="Cambria Math"/>
+            <w:lang w:val="en-US"/>
+          </w:rPr>
+          <m:t>,</m:t>
+        </m:r>
+        <m:sSub>
+          <m:sSubPr>
+            <m:ctrlPr>
+              <w:rPr>
+                <w:rFonts w:ascii="Cambria Math" w:eastAsiaTheme="minorEastAsia" w:hAnsi="Cambria Math"/>
+                <w:i/>
+                <w:lang w:val="en-US"/>
+              </w:rPr>
+            </m:ctrlPr>
+          </m:sSubPr>
+          <m:e>
+            <m:r>
+              <w:rPr>
+                <w:rFonts w:ascii="Cambria Math" w:eastAsiaTheme="minorEastAsia" w:hAnsi="Cambria Math"/>
+                <w:lang w:val="en-US"/>
+              </w:rPr>
+              <m:t>D</m:t>
+            </m:r>
+          </m:e>
+          <m:sub>
+            <m:r>
+              <w:rPr>
+                <w:rFonts w:ascii="Cambria Math" w:eastAsiaTheme="minorEastAsia" w:hAnsi="Cambria Math"/>
+                <w:lang w:val="en-US"/>
+              </w:rPr>
+              <m:t>-</m:t>
+            </m:r>
+          </m:sub>
+        </m:sSub>
+        <m:r>
+          <w:rPr>
+            <w:rFonts w:ascii="Cambria Math" w:eastAsiaTheme="minorEastAsia" w:hAnsi="Cambria Math"/>
+            <w:lang w:val="en-US"/>
+          </w:rPr>
+          <m:t>,</m:t>
+        </m:r>
+        <m:sSub>
+          <m:sSubPr>
+            <m:ctrlPr>
+              <w:rPr>
+                <w:rFonts w:ascii="Cambria Math" w:eastAsiaTheme="minorEastAsia" w:hAnsi="Cambria Math"/>
+                <w:i/>
+                <w:lang w:val="en-US"/>
+              </w:rPr>
+            </m:ctrlPr>
+          </m:sSubPr>
+          <m:e>
+            <m:r>
+              <w:rPr>
+                <w:rFonts w:ascii="Cambria Math" w:eastAsiaTheme="minorEastAsia" w:hAnsi="Cambria Math"/>
+                <w:lang w:val="en-US"/>
+              </w:rPr>
+              <m:t>I</m:t>
+            </m:r>
+          </m:e>
+          <m:sub>
+            <m:r>
+              <w:rPr>
+                <w:rFonts w:ascii="Cambria Math" w:eastAsiaTheme="minorEastAsia" w:hAnsi="Cambria Math"/>
+                <w:lang w:val="en-US"/>
+              </w:rPr>
+              <m:t>+</m:t>
+            </m:r>
+          </m:sub>
+        </m:sSub>
+        <m:r>
+          <w:rPr>
+            <w:rFonts w:ascii="Cambria Math" w:eastAsiaTheme="minorEastAsia" w:hAnsi="Cambria Math"/>
+            <w:lang w:val="en-US"/>
+          </w:rPr>
+          <m:t>,</m:t>
+        </m:r>
+        <m:sSub>
+          <m:sSubPr>
+            <m:ctrlPr>
+              <w:rPr>
+                <w:rFonts w:ascii="Cambria Math" w:eastAsiaTheme="minorEastAsia" w:hAnsi="Cambria Math"/>
+                <w:i/>
+                <w:lang w:val="en-US"/>
+              </w:rPr>
+            </m:ctrlPr>
+          </m:sSubPr>
+          <m:e>
+            <m:r>
+              <w:rPr>
+                <w:rFonts w:ascii="Cambria Math" w:eastAsiaTheme="minorEastAsia" w:hAnsi="Cambria Math"/>
+                <w:lang w:val="en-US"/>
+              </w:rPr>
+              <m:t>I</m:t>
+            </m:r>
+          </m:e>
+          <m:sub>
+            <m:r>
+              <w:rPr>
+                <w:rFonts w:ascii="Cambria Math" w:eastAsiaTheme="minorEastAsia" w:hAnsi="Cambria Math"/>
+                <w:lang w:val="en-US"/>
+              </w:rPr>
+              <m:t>-</m:t>
+            </m:r>
+          </m:sub>
+        </m:sSub>
+      </m:oMath>
+      <w:r>
+        <w:rPr>
+          <w:rFonts w:eastAsiaTheme="minorEastAsia"/>
+          <w:lang w:val="en-US"/>
+        </w:rPr>
+        <w:t xml:space="preserve">). Additional zero crossing condition is negative of condition </w:t>
+      </w:r>
+      <m:oMath>
+        <m:sSub>
+          <m:sSubPr>
+            <m:ctrlPr>
+              <w:rPr>
+                <w:rFonts w:ascii="Cambria Math" w:hAnsi="Cambria Math"/>
+                <w:i/>
+                <w:lang w:val="en-US"/>
+              </w:rPr>
+            </m:ctrlPr>
+          </m:sSubPr>
+          <m:e>
+            <m:r>
+              <w:rPr>
+                <w:rFonts w:ascii="Cambria Math" w:hAnsi="Cambria Math"/>
+                <w:lang w:val="en-US"/>
+              </w:rPr>
+              <m:t>C</m:t>
+            </m:r>
+          </m:e>
+          <m:sub>
+            <m:r>
+              <w:rPr>
+                <w:rFonts w:ascii="Cambria Math" w:hAnsi="Cambria Math"/>
+                <w:lang w:val="en-US"/>
+              </w:rPr>
+              <m:t>+</m:t>
+            </m:r>
+          </m:sub>
+        </m:sSub>
+      </m:oMath>
+      <w:r>
+        <w:rPr>
+          <w:rFonts w:eastAsiaTheme="minorEastAsia"/>
+          <w:lang w:val="en-US"/>
+        </w:rPr>
+        <w:t xml:space="preserve"> or </w:t>
+      </w:r>
+      <m:oMath>
+        <m:sSub>
+          <m:sSubPr>
+            <m:ctrlPr>
+              <w:rPr>
+                <w:rFonts w:ascii="Cambria Math" w:hAnsi="Cambria Math"/>
+                <w:i/>
+                <w:lang w:val="en-US"/>
+              </w:rPr>
+            </m:ctrlPr>
+          </m:sSubPr>
+          <m:e>
+            <m:r>
+              <w:rPr>
+                <w:rFonts w:ascii="Cambria Math" w:hAnsi="Cambria Math"/>
+                <w:lang w:val="en-US"/>
+              </w:rPr>
+              <m:t>C</m:t>
+            </m:r>
+          </m:e>
+          <m:sub>
+            <m:r>
+              <w:rPr>
+                <w:rFonts w:ascii="Cambria Math" w:hAnsi="Cambria Math"/>
+                <w:lang w:val="en-US"/>
+              </w:rPr>
+              <m:t>-</m:t>
+            </m:r>
+          </m:sub>
+        </m:sSub>
+      </m:oMath>
+      <w:r>
+        <w:rPr>
+          <w:rFonts w:eastAsiaTheme="minorEastAsia"/>
+          <w:lang w:val="en-US"/>
+        </w:rPr>
+        <w:t>.</w:t>
+      </w:r>
     </w:p>
     <w:tbl>
       <w:tblPr>
@@ -2076,12 +2897,41 @@
                 </m:r>
               </m:oMath>
               <m:oMath>
+                <m:sSub>
+                  <m:sSubPr>
+                    <m:ctrlPr>
+                      <w:rPr>
+                        <w:rFonts w:ascii="Cambria Math" w:eastAsiaTheme="minorEastAsia" w:hAnsi="Cambria Math"/>
+                        <w:i/>
+                        <w:lang w:val="en-US"/>
+                      </w:rPr>
+                    </m:ctrlPr>
+                  </m:sSubPr>
+                  <m:e>
+                    <m:r>
+                      <w:rPr>
+                        <w:rFonts w:ascii="Cambria Math" w:eastAsiaTheme="minorEastAsia" w:hAnsi="Cambria Math"/>
+                        <w:lang w:val="en-US"/>
+                      </w:rPr>
+                      <m:t>D</m:t>
+                    </m:r>
+                  </m:e>
+                  <m:sub>
+                    <m:r>
+                      <w:rPr>
+                        <w:rFonts w:ascii="Cambria Math" w:eastAsiaTheme="minorEastAsia" w:hAnsi="Cambria Math"/>
+                        <w:lang w:val="en-US"/>
+                      </w:rPr>
+                      <m:t>+</m:t>
+                    </m:r>
+                  </m:sub>
+                </m:sSub>
                 <m:r>
                   <w:rPr>
                     <w:rFonts w:ascii="Cambria Math" w:eastAsiaTheme="minorEastAsia" w:hAnsi="Cambria Math"/>
                     <w:lang w:val="en-US"/>
                   </w:rPr>
-                  <m:t>D≡</m:t>
+                  <m:t>≡</m:t>
                 </m:r>
                 <m:d>
                   <m:dPr>
@@ -2094,12 +2944,41 @@
                     </m:ctrlPr>
                   </m:dPr>
                   <m:e>
+                    <m:sSub>
+                      <m:sSubPr>
+                        <m:ctrlPr>
+                          <w:rPr>
+                            <w:rFonts w:ascii="Cambria Math" w:hAnsi="Cambria Math"/>
+                            <w:i/>
+                            <w:lang w:val="en-US"/>
+                          </w:rPr>
+                        </m:ctrlPr>
+                      </m:sSubPr>
+                      <m:e>
+                        <m:r>
+                          <w:rPr>
+                            <w:rFonts w:ascii="Cambria Math" w:hAnsi="Cambria Math"/>
+                            <w:lang w:val="en-US"/>
+                          </w:rPr>
+                          <m:t>∆r</m:t>
+                        </m:r>
+                      </m:e>
+                      <m:sub>
+                        <m:r>
+                          <w:rPr>
+                            <w:rFonts w:ascii="Cambria Math" w:hAnsi="Cambria Math"/>
+                            <w:lang w:val="en-US"/>
+                          </w:rPr>
+                          <m:t>+</m:t>
+                        </m:r>
+                      </m:sub>
+                    </m:sSub>
                     <m:r>
                       <w:rPr>
                         <w:rFonts w:ascii="Cambria Math" w:hAnsi="Cambria Math"/>
                         <w:lang w:val="en-US"/>
                       </w:rPr>
-                      <m:t>∆r&gt;0</m:t>
+                      <m:t>&gt;0</m:t>
                     </m:r>
                   </m:e>
                 </m:d>
@@ -2119,12 +2998,41 @@
                 <m:jc m:val="left"/>
               </m:oMathParaPr>
               <m:oMath>
+                <m:sSub>
+                  <m:sSubPr>
+                    <m:ctrlPr>
+                      <w:rPr>
+                        <w:rFonts w:ascii="Cambria Math" w:eastAsiaTheme="minorEastAsia" w:hAnsi="Cambria Math"/>
+                        <w:i/>
+                        <w:lang w:val="en-US"/>
+                      </w:rPr>
+                    </m:ctrlPr>
+                  </m:sSubPr>
+                  <m:e>
+                    <m:r>
+                      <w:rPr>
+                        <w:rFonts w:ascii="Cambria Math" w:eastAsiaTheme="minorEastAsia" w:hAnsi="Cambria Math"/>
+                        <w:lang w:val="en-US"/>
+                      </w:rPr>
+                      <m:t>D</m:t>
+                    </m:r>
+                  </m:e>
+                  <m:sub>
+                    <m:r>
+                      <w:rPr>
+                        <w:rFonts w:ascii="Cambria Math" w:eastAsiaTheme="minorEastAsia" w:hAnsi="Cambria Math"/>
+                        <w:lang w:val="en-US"/>
+                      </w:rPr>
+                      <m:t>-</m:t>
+                    </m:r>
+                  </m:sub>
+                </m:sSub>
                 <m:r>
                   <w:rPr>
                     <w:rFonts w:ascii="Cambria Math" w:eastAsiaTheme="minorEastAsia" w:hAnsi="Cambria Math"/>
                     <w:lang w:val="en-US"/>
                   </w:rPr>
-                  <m:t>I≡</m:t>
+                  <m:t>≡</m:t>
                 </m:r>
                 <m:d>
                   <m:dPr>
@@ -2137,12 +3045,243 @@
                     </m:ctrlPr>
                   </m:dPr>
                   <m:e>
+                    <m:sSub>
+                      <m:sSubPr>
+                        <m:ctrlPr>
+                          <w:rPr>
+                            <w:rFonts w:ascii="Cambria Math" w:hAnsi="Cambria Math"/>
+                            <w:i/>
+                            <w:lang w:val="en-US"/>
+                          </w:rPr>
+                        </m:ctrlPr>
+                      </m:sSubPr>
+                      <m:e>
+                        <m:r>
+                          <w:rPr>
+                            <w:rFonts w:ascii="Cambria Math" w:hAnsi="Cambria Math"/>
+                            <w:lang w:val="en-US"/>
+                          </w:rPr>
+                          <m:t>∆r</m:t>
+                        </m:r>
+                      </m:e>
+                      <m:sub>
+                        <m:r>
+                          <w:rPr>
+                            <w:rFonts w:ascii="Cambria Math" w:hAnsi="Cambria Math"/>
+                            <w:lang w:val="en-US"/>
+                          </w:rPr>
+                          <m:t>-</m:t>
+                        </m:r>
+                      </m:sub>
+                    </m:sSub>
                     <m:r>
                       <w:rPr>
                         <w:rFonts w:ascii="Cambria Math" w:hAnsi="Cambria Math"/>
                         <w:lang w:val="en-US"/>
                       </w:rPr>
-                      <m:t>∆r&lt;0</m:t>
+                      <m:t>&gt;0</m:t>
+                    </m:r>
+                  </m:e>
+                </m:d>
+              </m:oMath>
+            </m:oMathPara>
+          </w:p>
+          <w:p>
+            <w:pPr>
+              <w:spacing w:line="360" w:lineRule="auto"/>
+              <w:rPr>
+                <w:rFonts w:eastAsiaTheme="minorEastAsia"/>
+                <w:lang w:val="en-US"/>
+              </w:rPr>
+            </w:pPr>
+            <m:oMathPara>
+              <m:oMathParaPr>
+                <m:jc m:val="left"/>
+              </m:oMathParaPr>
+              <m:oMath>
+                <m:sSub>
+                  <m:sSubPr>
+                    <m:ctrlPr>
+                      <w:rPr>
+                        <w:rFonts w:ascii="Cambria Math" w:eastAsiaTheme="minorEastAsia" w:hAnsi="Cambria Math"/>
+                        <w:i/>
+                        <w:lang w:val="en-US"/>
+                      </w:rPr>
+                    </m:ctrlPr>
+                  </m:sSubPr>
+                  <m:e>
+                    <m:r>
+                      <w:rPr>
+                        <w:rFonts w:ascii="Cambria Math" w:eastAsiaTheme="minorEastAsia" w:hAnsi="Cambria Math"/>
+                        <w:lang w:val="en-US"/>
+                      </w:rPr>
+                      <m:t>I</m:t>
+                    </m:r>
+                  </m:e>
+                  <m:sub>
+                    <m:r>
+                      <w:rPr>
+                        <w:rFonts w:ascii="Cambria Math" w:eastAsiaTheme="minorEastAsia" w:hAnsi="Cambria Math"/>
+                        <w:lang w:val="en-US"/>
+                      </w:rPr>
+                      <m:t>+</m:t>
+                    </m:r>
+                  </m:sub>
+                </m:sSub>
+                <m:r>
+                  <w:rPr>
+                    <w:rFonts w:ascii="Cambria Math" w:eastAsiaTheme="minorEastAsia" w:hAnsi="Cambria Math"/>
+                    <w:lang w:val="en-US"/>
+                  </w:rPr>
+                  <m:t>≡</m:t>
+                </m:r>
+                <m:d>
+                  <m:dPr>
+                    <m:ctrlPr>
+                      <w:rPr>
+                        <w:rFonts w:ascii="Cambria Math" w:eastAsiaTheme="minorEastAsia" w:hAnsi="Cambria Math"/>
+                        <w:i/>
+                        <w:lang w:val="en-US"/>
+                      </w:rPr>
+                    </m:ctrlPr>
+                  </m:dPr>
+                  <m:e>
+                    <m:sSub>
+                      <m:sSubPr>
+                        <m:ctrlPr>
+                          <w:rPr>
+                            <w:rFonts w:ascii="Cambria Math" w:hAnsi="Cambria Math"/>
+                            <w:i/>
+                            <w:lang w:val="en-US"/>
+                          </w:rPr>
+                        </m:ctrlPr>
+                      </m:sSubPr>
+                      <m:e>
+                        <m:r>
+                          <w:rPr>
+                            <w:rFonts w:ascii="Cambria Math" w:hAnsi="Cambria Math"/>
+                            <w:lang w:val="en-US"/>
+                          </w:rPr>
+                          <m:t>∆r</m:t>
+                        </m:r>
+                      </m:e>
+                      <m:sub>
+                        <m:r>
+                          <w:rPr>
+                            <w:rFonts w:ascii="Cambria Math" w:hAnsi="Cambria Math"/>
+                            <w:lang w:val="en-US"/>
+                          </w:rPr>
+                          <m:t>+</m:t>
+                        </m:r>
+                      </m:sub>
+                    </m:sSub>
+                    <m:r>
+                      <w:rPr>
+                        <w:rFonts w:ascii="Cambria Math" w:hAnsi="Cambria Math"/>
+                        <w:lang w:val="en-US"/>
+                      </w:rPr>
+                      <m:t>&lt;0</m:t>
+                    </m:r>
+                  </m:e>
+                </m:d>
+              </m:oMath>
+            </m:oMathPara>
+          </w:p>
+          <w:p>
+            <w:pPr>
+              <w:spacing w:line="360" w:lineRule="auto"/>
+              <w:rPr>
+                <w:rFonts w:eastAsiaTheme="minorEastAsia"/>
+                <w:lang w:val="en-US"/>
+              </w:rPr>
+            </w:pPr>
+            <m:oMathPara>
+              <m:oMathParaPr>
+                <m:jc m:val="left"/>
+              </m:oMathParaPr>
+              <m:oMath>
+                <m:sSub>
+                  <m:sSubPr>
+                    <m:ctrlPr>
+                      <w:rPr>
+                        <w:rFonts w:ascii="Cambria Math" w:eastAsiaTheme="minorEastAsia" w:hAnsi="Cambria Math"/>
+                        <w:i/>
+                        <w:lang w:val="en-US"/>
+                      </w:rPr>
+                    </m:ctrlPr>
+                  </m:sSubPr>
+                  <m:e>
+                    <m:r>
+                      <w:rPr>
+                        <w:rFonts w:ascii="Cambria Math" w:eastAsiaTheme="minorEastAsia" w:hAnsi="Cambria Math"/>
+                        <w:lang w:val="en-US"/>
+                      </w:rPr>
+                      <m:t>I</m:t>
+                    </m:r>
+                  </m:e>
+                  <m:sub>
+                    <m:r>
+                      <w:rPr>
+                        <w:rFonts w:ascii="Cambria Math" w:eastAsiaTheme="minorEastAsia" w:hAnsi="Cambria Math"/>
+                        <w:lang w:val="en-US"/>
+                      </w:rPr>
+                      <m:t>-</m:t>
+                    </m:r>
+                  </m:sub>
+                </m:sSub>
+                <m:r>
+                  <w:rPr>
+                    <w:rFonts w:ascii="Cambria Math" w:eastAsiaTheme="minorEastAsia" w:hAnsi="Cambria Math"/>
+                    <w:lang w:val="en-US"/>
+                  </w:rPr>
+                  <m:t>≡</m:t>
+                </m:r>
+                <m:d>
+                  <m:dPr>
+                    <m:ctrlPr>
+                      <w:rPr>
+                        <w:rFonts w:ascii="Cambria Math" w:eastAsiaTheme="minorEastAsia" w:hAnsi="Cambria Math"/>
+                        <w:i/>
+                        <w:lang w:val="en-US"/>
+                      </w:rPr>
+                    </m:ctrlPr>
+                  </m:dPr>
+                  <m:e>
+                    <m:sSub>
+                      <m:sSubPr>
+                        <m:ctrlPr>
+                          <w:rPr>
+                            <w:rFonts w:ascii="Cambria Math" w:hAnsi="Cambria Math"/>
+                            <w:i/>
+                            <w:lang w:val="en-US"/>
+                          </w:rPr>
+                        </m:ctrlPr>
+                      </m:sSubPr>
+                      <m:e>
+                        <m:r>
+                          <w:rPr>
+                            <w:rFonts w:ascii="Cambria Math" w:hAnsi="Cambria Math"/>
+                            <w:lang w:val="en-US"/>
+                          </w:rPr>
+                          <m:t>∆r</m:t>
+                        </m:r>
+                      </m:e>
+                      <m:sub>
+                        <m:r>
+                          <w:rPr>
+                            <w:rFonts w:ascii="Cambria Math" w:hAnsi="Cambria Math"/>
+                            <w:lang w:val="en-US"/>
+                          </w:rPr>
+                          <m:t>-</m:t>
+                        </m:r>
+                      </m:sub>
+                    </m:sSub>
+                    <m:r>
+                      <w:rPr>
+                        <w:rFonts w:ascii="Cambria Math" w:hAnsi="Cambria Math"/>
+                        <w:lang w:val="en-US"/>
+                      </w:rPr>
+                      <m:t>&lt;0</m:t>
                     </m:r>
                   </m:e>
                 </m:d>
@@ -2158,12 +3297,41 @@
                 </m:r>
               </m:oMath>
               <m:oMath>
+                <m:sSub>
+                  <m:sSubPr>
+                    <m:ctrlPr>
+                      <w:rPr>
+                        <w:rFonts w:ascii="Cambria Math" w:eastAsiaTheme="minorEastAsia" w:hAnsi="Cambria Math"/>
+                        <w:i/>
+                        <w:lang w:val="en-US"/>
+                      </w:rPr>
+                    </m:ctrlPr>
+                  </m:sSubPr>
+                  <m:e>
+                    <m:r>
+                      <w:rPr>
+                        <w:rFonts w:ascii="Cambria Math" w:eastAsiaTheme="minorEastAsia" w:hAnsi="Cambria Math"/>
+                        <w:lang w:val="en-US"/>
+                      </w:rPr>
+                      <m:t>C</m:t>
+                    </m:r>
+                  </m:e>
+                  <m:sub>
+                    <m:r>
+                      <w:rPr>
+                        <w:rFonts w:ascii="Cambria Math" w:eastAsiaTheme="minorEastAsia" w:hAnsi="Cambria Math"/>
+                        <w:lang w:val="en-US"/>
+                      </w:rPr>
+                      <m:t>+</m:t>
+                    </m:r>
+                  </m:sub>
+                </m:sSub>
                 <m:r>
                   <w:rPr>
                     <w:rFonts w:ascii="Cambria Math" w:eastAsiaTheme="minorEastAsia" w:hAnsi="Cambria Math"/>
                     <w:lang w:val="en-US"/>
                   </w:rPr>
-                  <m:t>C≡</m:t>
+                  <m:t>≡</m:t>
                 </m:r>
                 <m:d>
                   <m:dPr>
@@ -2194,8 +3362,28 @@
                             <w:rFonts w:ascii="Cambria Math" w:eastAsiaTheme="minorEastAsia" w:hAnsi="Cambria Math"/>
                             <w:lang w:val="en-US"/>
                           </w:rPr>
-                          <m:t>L∙pre(q)</m:t>
+                          <m:t>L∙pre</m:t>
                         </m:r>
+                        <m:d>
+                          <m:dPr>
+                            <m:ctrlPr>
+                              <w:rPr>
+                                <w:rFonts w:ascii="Cambria Math" w:eastAsiaTheme="minorEastAsia" w:hAnsi="Cambria Math"/>
+                                <w:i/>
+                                <w:lang w:val="en-US"/>
+                              </w:rPr>
+                            </m:ctrlPr>
+                          </m:dPr>
+                          <m:e>
+                            <m:r>
+                              <w:rPr>
+                                <w:rFonts w:ascii="Cambria Math" w:eastAsiaTheme="minorEastAsia" w:hAnsi="Cambria Math"/>
+                                <w:lang w:val="en-US"/>
+                              </w:rPr>
+                              <m:t>q</m:t>
+                            </m:r>
+                          </m:e>
+                        </m:d>
                       </m:e>
                     </m:d>
                     <m:r>
@@ -2218,13 +3406,173 @@
                         </m:ctrlPr>
                       </m:dPr>
                       <m:e>
+                        <m:sSub>
+                          <m:sSubPr>
+                            <m:ctrlPr>
+                              <w:rPr>
+                                <w:rFonts w:ascii="Cambria Math" w:hAnsi="Cambria Math"/>
+                                <w:i/>
+                                <w:lang w:val="en-US"/>
+                              </w:rPr>
+                            </m:ctrlPr>
+                          </m:sSubPr>
+                          <m:e>
+                            <m:r>
+                              <w:rPr>
+                                <w:rFonts w:ascii="Cambria Math" w:hAnsi="Cambria Math"/>
+                                <w:lang w:val="en-US"/>
+                              </w:rPr>
+                              <m:t>∆r</m:t>
+                            </m:r>
+                          </m:e>
+                          <m:sub>
+                            <m:r>
+                              <w:rPr>
+                                <w:rFonts w:ascii="Cambria Math" w:hAnsi="Cambria Math"/>
+                                <w:lang w:val="en-US"/>
+                              </w:rPr>
+                              <m:t>+</m:t>
+                            </m:r>
+                          </m:sub>
+                        </m:sSub>
+                      </m:e>
+                    </m:d>
+                  </m:e>
+                </m:d>
+              </m:oMath>
+            </m:oMathPara>
+          </w:p>
+          <w:p>
+            <w:pPr>
+              <w:spacing w:line="360" w:lineRule="auto"/>
+              <w:rPr>
+                <w:rFonts w:eastAsiaTheme="minorEastAsia"/>
+                <w:lang w:val="en-US"/>
+              </w:rPr>
+            </w:pPr>
+            <m:oMathPara>
+              <m:oMathParaPr>
+                <m:jc m:val="left"/>
+              </m:oMathParaPr>
+              <m:oMath>
+                <m:sSub>
+                  <m:sSubPr>
+                    <m:ctrlPr>
+                      <w:rPr>
+                        <w:rFonts w:ascii="Cambria Math" w:eastAsiaTheme="minorEastAsia" w:hAnsi="Cambria Math"/>
+                        <w:i/>
+                        <w:lang w:val="en-US"/>
+                      </w:rPr>
+                    </m:ctrlPr>
+                  </m:sSubPr>
+                  <m:e>
+                    <m:r>
+                      <w:rPr>
+                        <w:rFonts w:ascii="Cambria Math" w:eastAsiaTheme="minorEastAsia" w:hAnsi="Cambria Math"/>
+                        <w:lang w:val="en-US"/>
+                      </w:rPr>
+                      <m:t>C</m:t>
+                    </m:r>
+                  </m:e>
+                  <m:sub>
+                    <m:r>
+                      <w:rPr>
+                        <w:rFonts w:ascii="Cambria Math" w:eastAsiaTheme="minorEastAsia" w:hAnsi="Cambria Math"/>
+                        <w:lang w:val="en-US"/>
+                      </w:rPr>
+                      <m:t>-</m:t>
+                    </m:r>
+                  </m:sub>
+                </m:sSub>
+                <m:r>
+                  <w:rPr>
+                    <w:rFonts w:ascii="Cambria Math" w:eastAsiaTheme="minorEastAsia" w:hAnsi="Cambria Math"/>
+                    <w:lang w:val="en-US"/>
+                  </w:rPr>
+                  <m:t>≡</m:t>
+                </m:r>
+                <m:d>
+                  <m:dPr>
+                    <m:ctrlPr>
+                      <w:rPr>
+                        <w:rFonts w:ascii="Cambria Math" w:eastAsiaTheme="minorEastAsia" w:hAnsi="Cambria Math"/>
+                        <w:i/>
+                        <w:lang w:val="en-US"/>
+                      </w:rPr>
+                    </m:ctrlPr>
+                  </m:dPr>
+                  <m:e>
+                    <m:d>
+                      <m:dPr>
+                        <m:begChr m:val="|"/>
+                        <m:endChr m:val="|"/>
+                        <m:ctrlPr>
+                          <w:rPr>
+                            <w:rFonts w:ascii="Cambria Math" w:eastAsiaTheme="minorEastAsia" w:hAnsi="Cambria Math"/>
+                            <w:i/>
+                            <w:lang w:val="en-US"/>
+                          </w:rPr>
+                        </m:ctrlPr>
+                      </m:dPr>
+                      <m:e>
                         <m:r>
                           <w:rPr>
-                            <w:rFonts w:ascii="Cambria Math" w:hAnsi="Cambria Math"/>
-                            <w:lang w:val="en-US"/>
-                          </w:rPr>
-                          <m:t>∆r</m:t>
+                            <w:rFonts w:ascii="Cambria Math" w:eastAsiaTheme="minorEastAsia" w:hAnsi="Cambria Math"/>
+                            <w:lang w:val="en-US"/>
+                          </w:rPr>
+                          <m:t>L∙pre(q)</m:t>
                         </m:r>
+                      </m:e>
+                    </m:d>
+                    <m:r>
+                      <w:rPr>
+                        <w:rFonts w:ascii="Cambria Math" w:eastAsiaTheme="minorEastAsia" w:hAnsi="Cambria Math"/>
+                        <w:lang w:val="en-US"/>
+                      </w:rPr>
+                      <m:t>&gt;ε∙</m:t>
+                    </m:r>
+                    <m:d>
+                      <m:dPr>
+                        <m:begChr m:val="|"/>
+                        <m:endChr m:val="|"/>
+                        <m:ctrlPr>
+                          <w:rPr>
+                            <w:rFonts w:ascii="Cambria Math" w:eastAsiaTheme="minorEastAsia" w:hAnsi="Cambria Math"/>
+                            <w:i/>
+                            <w:lang w:val="en-US"/>
+                          </w:rPr>
+                        </m:ctrlPr>
+                      </m:dPr>
+                      <m:e>
+                        <m:sSub>
+                          <m:sSubPr>
+                            <m:ctrlPr>
+                              <w:rPr>
+                                <w:rFonts w:ascii="Cambria Math" w:hAnsi="Cambria Math"/>
+                                <w:i/>
+                                <w:lang w:val="en-US"/>
+                              </w:rPr>
+                            </m:ctrlPr>
+                          </m:sSubPr>
+                          <m:e>
+                            <m:r>
+                              <w:rPr>
+                                <w:rFonts w:ascii="Cambria Math" w:hAnsi="Cambria Math"/>
+                                <w:lang w:val="en-US"/>
+                              </w:rPr>
+                              <m:t>∆r</m:t>
+                            </m:r>
+                          </m:e>
+                          <m:sub>
+                            <m:r>
+                              <w:rPr>
+                                <w:rFonts w:ascii="Cambria Math" w:hAnsi="Cambria Math"/>
+                                <w:lang w:val="en-US"/>
+                              </w:rPr>
+                              <m:t>-</m:t>
+                            </m:r>
+                          </m:sub>
+                        </m:sSub>
                       </m:e>
                     </m:d>
                   </m:e>
@@ -2479,14 +3827,7 @@
             <w:rFonts w:ascii="Cambria Math" w:eastAsiaTheme="minorEastAsia" w:hAnsi="Cambria Math"/>
             <w:lang w:val="en-US"/>
           </w:rPr>
-          <m:t>ε</m:t>
-        </m:r>
-        <m:r>
-          <w:rPr>
-            <w:rFonts w:ascii="Cambria Math" w:eastAsiaTheme="minorEastAsia" w:hAnsi="Cambria Math"/>
-            <w:lang w:val="en-US"/>
-          </w:rPr>
-          <m:t>=1e-5</m:t>
+          <m:t>ε=1e-5</m:t>
         </m:r>
       </m:oMath>
       <w:r>
@@ -2582,49 +3923,7 @@
           <w:rFonts w:eastAsiaTheme="minorEastAsia"/>
           <w:lang w:val="en-US"/>
         </w:rPr>
-        <w:t xml:space="preserve"> or q&lt;0 and </w:t>
-      </w:r>
-      <w:r>
-        <w:rPr>
-          <w:rFonts w:eastAsiaTheme="minorEastAsia"/>
-          <w:lang w:val="en-US"/>
-        </w:rPr>
-        <w:t>der(q)</w:t>
-      </w:r>
-      <w:r>
-        <w:rPr>
-          <w:rFonts w:eastAsiaTheme="minorEastAsia"/>
-          <w:lang w:val="en-US"/>
-        </w:rPr>
-        <w:t>&gt;</w:t>
-      </w:r>
-      <w:r>
-        <w:rPr>
-          <w:rFonts w:eastAsiaTheme="minorEastAsia"/>
-          <w:lang w:val="en-US"/>
-        </w:rPr>
-        <w:t>=1e5*</w:t>
-      </w:r>
-      <w:r>
-        <w:rPr>
-          <w:rFonts w:eastAsiaTheme="minorEastAsia"/>
-          <w:lang w:val="en-US"/>
-        </w:rPr>
-        <w:t>(-</w:t>
-      </w:r>
-      <w:r>
-        <w:rPr>
-          <w:rFonts w:eastAsiaTheme="minorEastAsia"/>
-          <w:lang w:val="en-US"/>
-        </w:rPr>
-        <w:t>q</w:t>
-      </w:r>
-      <w:r>
-        <w:rPr>
-          <w:rFonts w:eastAsiaTheme="minorEastAsia"/>
-          <w:lang w:val="en-US"/>
-        </w:rPr>
-        <w:t xml:space="preserve">). Please note, that there is not fixed limit for flow or flow acceleration. </w:t>
+        <w:t xml:space="preserve"> or q&lt;0 and der(q)&gt;=1e5*(-q). Please note, that there is not fixed limit for flow or flow acceleration. </w:t>
       </w:r>
     </w:p>
     <w:sectPr>

</xml_diff>

<commit_message>
Numerical methods - directional molar flow
</commit_message>
<xml_diff>
--- a/Chemical/Resources/Documentation/NumericalMethods.docx
+++ b/Chemical/Resources/Documentation/NumericalMethods.docx
@@ -1203,6 +1203,12 @@
         </w:rPr>
         <w:t>Chemical inertia</w:t>
       </w:r>
+      <w:r>
+        <w:rPr>
+          <w:lang w:val="en-US"/>
+        </w:rPr>
+        <w:t xml:space="preserve"> of directional flow</w:t>
+      </w:r>
     </w:p>
     <w:p>
       <w:pPr>
@@ -1374,7 +1380,13 @@
         <w:rPr>
           <w:lang w:val="en-US"/>
         </w:rPr>
-        <w:t>=log(|q|</w:t>
+        <w:t>=log(</w:t>
+      </w:r>
+      <w:r>
+        <w:rPr>
+          <w:lang w:val="en-US"/>
+        </w:rPr>
+        <w:t>q</w:t>
       </w:r>
       <w:r>
         <w:rPr>
@@ -1454,107 +1466,34 @@
                   </w:rPr>
                   <m:t>=</m:t>
                 </m:r>
-                <m:d>
-                  <m:dPr>
-                    <m:begChr m:val="{"/>
-                    <m:endChr m:val=""/>
+                <m:f>
+                  <m:fPr>
                     <m:ctrlPr>
                       <w:rPr>
                         <w:rFonts w:ascii="Cambria Math" w:hAnsi="Cambria Math"/>
-                        <w:i/>
                         <w:lang w:val="en-US"/>
                       </w:rPr>
                     </m:ctrlPr>
-                  </m:dPr>
-                  <m:e>
-                    <m:eqArr>
-                      <m:eqArrPr>
-                        <m:ctrlPr>
-                          <w:rPr>
-                            <w:rFonts w:ascii="Cambria Math" w:hAnsi="Cambria Math"/>
-                            <w:i/>
-                            <w:lang w:val="en-US"/>
-                          </w:rPr>
-                        </m:ctrlPr>
-                      </m:eqArrPr>
-                      <m:e>
-                        <m:f>
-                          <m:fPr>
-                            <m:ctrlPr>
-                              <w:rPr>
-                                <w:rFonts w:ascii="Cambria Math" w:hAnsi="Cambria Math"/>
-                                <w:lang w:val="en-US"/>
-                              </w:rPr>
-                            </m:ctrlPr>
-                          </m:fPr>
-                          <m:num>
-                            <m:r>
-                              <w:rPr>
-                                <w:rFonts w:ascii="Cambria Math" w:hAnsi="Cambria Math"/>
-                                <w:lang w:val="en-US"/>
-                              </w:rPr>
-                              <m:t>∆r</m:t>
-                            </m:r>
-                          </m:num>
-                          <m:den>
-                            <m:r>
-                              <w:rPr>
-                                <w:rFonts w:ascii="Cambria Math" w:hAnsi="Cambria Math"/>
-                                <w:lang w:val="en-US"/>
-                              </w:rPr>
-                              <m:t>L⋅q</m:t>
-                            </m:r>
-                          </m:den>
-                        </m:f>
-                        <m:r>
-                          <w:rPr>
-                            <w:rFonts w:ascii="Cambria Math" w:hAnsi="Cambria Math"/>
-                            <w:lang w:val="en-US"/>
-                          </w:rPr>
-                          <m:t xml:space="preserve">,  </m:t>
-                        </m:r>
-                        <m:d>
-                          <m:dPr>
-                            <m:begChr m:val="|"/>
-                            <m:endChr m:val="|"/>
-                            <m:ctrlPr>
-                              <w:rPr>
-                                <w:rFonts w:ascii="Cambria Math" w:hAnsi="Cambria Math"/>
-                                <w:i/>
-                                <w:lang w:val="en-US"/>
-                              </w:rPr>
-                            </m:ctrlPr>
-                          </m:dPr>
-                          <m:e>
-                            <m:r>
-                              <w:rPr>
-                                <w:rFonts w:ascii="Cambria Math" w:hAnsi="Cambria Math"/>
-                                <w:lang w:val="en-US"/>
-                              </w:rPr>
-                              <m:t>q</m:t>
-                            </m:r>
-                          </m:e>
-                        </m:d>
-                        <m:r>
-                          <w:rPr>
-                            <w:rFonts w:ascii="Cambria Math" w:hAnsi="Cambria Math"/>
-                            <w:lang w:val="en-US"/>
-                          </w:rPr>
-                          <m:t>&gt;0</m:t>
-                        </m:r>
-                      </m:e>
-                      <m:e>
-                        <m:r>
-                          <w:rPr>
-                            <w:rFonts w:ascii="Cambria Math" w:hAnsi="Cambria Math"/>
-                            <w:lang w:val="en-US"/>
-                          </w:rPr>
-                          <m:t xml:space="preserve">            0,  otherwise</m:t>
-                        </m:r>
-                      </m:e>
-                    </m:eqArr>
-                  </m:e>
-                </m:d>
+                  </m:fPr>
+                  <m:num>
+                    <m:r>
+                      <w:rPr>
+                        <w:rFonts w:ascii="Cambria Math" w:hAnsi="Cambria Math"/>
+                        <w:lang w:val="en-US"/>
+                      </w:rPr>
+                      <m:t>∆r</m:t>
+                    </m:r>
+                  </m:num>
+                  <m:den>
+                    <m:r>
+                      <w:rPr>
+                        <w:rFonts w:ascii="Cambria Math" w:hAnsi="Cambria Math"/>
+                        <w:lang w:val="en-US"/>
+                      </w:rPr>
+                      <m:t>L⋅q</m:t>
+                    </m:r>
+                  </m:den>
+                </m:f>
                 <m:r>
                   <w:rPr>
                     <w:rFonts w:ascii="Cambria Math" w:hAnsi="Cambria Math"/>
@@ -1572,6 +1511,46 @@
                 <w:lang w:val="en-US"/>
               </w:rPr>
             </w:pPr>
+            <m:oMathPara>
+              <m:oMath>
+                <m:r>
+                  <w:rPr>
+                    <w:rFonts w:ascii="Cambria Math" w:hAnsi="Cambria Math"/>
+                    <w:lang w:val="en-US"/>
+                  </w:rPr>
+                  <m:t>q=</m:t>
+                </m:r>
+                <m:sSup>
+                  <m:sSupPr>
+                    <m:ctrlPr>
+                      <w:rPr>
+                        <w:rFonts w:ascii="Cambria Math" w:hAnsi="Cambria Math"/>
+                        <w:i/>
+                        <w:lang w:val="en-US"/>
+                      </w:rPr>
+                    </m:ctrlPr>
+                  </m:sSupPr>
+                  <m:e>
+                    <m:r>
+                      <w:rPr>
+                        <w:rFonts w:ascii="Cambria Math" w:hAnsi="Cambria Math"/>
+                        <w:lang w:val="en-US"/>
+                      </w:rPr>
+                      <m:t>e</m:t>
+                    </m:r>
+                  </m:e>
+                  <m:sup>
+                    <m:r>
+                      <w:rPr>
+                        <w:rFonts w:ascii="Cambria Math" w:hAnsi="Cambria Math"/>
+                        <w:lang w:val="en-US"/>
+                      </w:rPr>
+                      <m:t>lq</m:t>
+                    </m:r>
+                  </m:sup>
+                </m:sSup>
+              </m:oMath>
+            </m:oMathPara>
           </w:p>
         </w:tc>
         <w:tc>
@@ -1607,7 +1586,13 @@
               <w:t xml:space="preserve"> </w:t>
             </w:r>
             <w:r>
-              <w:t>with tolerance based on log(|q|)</w:t>
+              <w:t>with tolerance based on log(</w:t>
+            </w:r>
+            <w:r>
+              <w:t>q</w:t>
+            </w:r>
+            <w:r>
+              <w:t>)</w:t>
             </w:r>
           </w:p>
         </w:tc>
@@ -1637,19 +1622,61 @@
         <w:rPr>
           <w:lang w:val="en-US"/>
         </w:rPr>
-        <w:t xml:space="preserve">However, direction of the flow must be solved because in contrast with amount of substance it can be also negative. The condition is selected to allow zero crossing at specific cases, if the ratio between flow and </w:t>
-      </w:r>
-      <w:r>
-        <w:rPr>
-          <w:lang w:val="en-US"/>
-        </w:rPr>
-        <w:t xml:space="preserve">its </w:t>
-      </w:r>
-      <w:r>
-        <w:rPr>
-          <w:lang w:val="en-US"/>
-        </w:rPr>
-        <w:t xml:space="preserve">acceleration fall below chosen limit factor (which means huge derivation of </w:t>
+        <w:t>However, the flow must be</w:t>
+      </w:r>
+      <w:r>
+        <w:rPr>
+          <w:lang w:val="en-US"/>
+        </w:rPr>
+        <w:t xml:space="preserve"> non-zero and</w:t>
+      </w:r>
+      <w:r>
+        <w:rPr>
+          <w:lang w:val="en-US"/>
+        </w:rPr>
+        <w:t xml:space="preserve"> </w:t>
+      </w:r>
+      <w:r>
+        <w:rPr>
+          <w:lang w:val="en-US"/>
+        </w:rPr>
+        <w:t xml:space="preserve">positive. So, the user must define these components as directional allowing flow only in forward direction. </w:t>
+      </w:r>
+      <w:r>
+        <w:rPr>
+          <w:lang w:val="en-US"/>
+        </w:rPr>
+        <w:t>As initial value</w:t>
+      </w:r>
+      <w:r>
+        <w:rPr>
+          <w:lang w:val="en-US"/>
+        </w:rPr>
+        <w:t xml:space="preserve"> </w:t>
+      </w:r>
+      <w:r>
+        <w:rPr>
+          <w:lang w:val="en-US"/>
+        </w:rPr>
+        <w:t xml:space="preserve">we can’t set zero, but a number very close to zero. </w:t>
+      </w:r>
+      <w:r>
+        <w:rPr>
+          <w:lang w:val="en-US"/>
+        </w:rPr>
+        <w:t>Default i</w:t>
+      </w:r>
+      <w:r>
+        <w:rPr>
+          <w:lang w:val="en-US"/>
+        </w:rPr>
+        <w:t>nitial</w:t>
+      </w:r>
+      <w:r>
+        <w:rPr>
+          <w:lang w:val="en-US"/>
+        </w:rPr>
+        <w:t xml:space="preserve"> </w:t>
       </w:r>
       <w:proofErr w:type="spellStart"/>
       <w:r>
@@ -1663,7 +1690,199 @@
         <w:rPr>
           <w:lang w:val="en-US"/>
         </w:rPr>
-        <w:t xml:space="preserve"> in direction towards zero flow). </w:t>
+        <w:t>=</w:t>
+      </w:r>
+      <w:proofErr w:type="gramStart"/>
+      <w:r>
+        <w:rPr>
+          <w:lang w:val="en-US"/>
+        </w:rPr>
+        <w:t>log(</w:t>
+      </w:r>
+      <w:proofErr w:type="spellStart"/>
+      <w:proofErr w:type="gramEnd"/>
+      <w:r>
+        <w:rPr>
+          <w:lang w:val="en-US"/>
+        </w:rPr>
+        <w:t>Modelica.Constants.small</w:t>
+      </w:r>
+      <w:proofErr w:type="spellEnd"/>
+      <w:r>
+        <w:rPr>
+          <w:lang w:val="en-US"/>
+        </w:rPr>
+        <w:t xml:space="preserve">)/2 caused the flow small enough to be unsignificant for chemical processes </w:t>
+      </w:r>
+      <w:r>
+        <w:rPr>
+          <w:lang w:val="en-US"/>
+        </w:rPr>
+        <w:t xml:space="preserve">and be still representable until value </w:t>
+      </w:r>
+      <w:r>
+        <w:rPr>
+          <w:lang w:val="en-US"/>
+        </w:rPr>
+        <w:t>log(</w:t>
+      </w:r>
+      <w:proofErr w:type="spellStart"/>
+      <w:r>
+        <w:rPr>
+          <w:lang w:val="en-US"/>
+        </w:rPr>
+        <w:t>Modelica.Constants.small</w:t>
+      </w:r>
+      <w:proofErr w:type="spellEnd"/>
+      <w:r>
+        <w:rPr>
+          <w:lang w:val="en-US"/>
+        </w:rPr>
+        <w:t>)</w:t>
+      </w:r>
+      <w:r>
+        <w:rPr>
+          <w:lang w:val="en-US"/>
+        </w:rPr>
+        <w:t xml:space="preserve"> </w:t>
+      </w:r>
+      <w:r>
+        <w:rPr>
+          <w:lang w:val="en-US"/>
+        </w:rPr>
+        <w:t xml:space="preserve">(e.g. if </w:t>
+      </w:r>
+      <w:proofErr w:type="spellStart"/>
+      <w:r>
+        <w:rPr>
+          <w:lang w:val="en-US"/>
+        </w:rPr>
+        <w:t>lq</w:t>
+      </w:r>
+      <w:proofErr w:type="spellEnd"/>
+      <w:r>
+        <w:rPr>
+          <w:lang w:val="en-US"/>
+        </w:rPr>
+        <w:t xml:space="preserve"> = log(1e-60)/2 = -69 then</w:t>
+      </w:r>
+      <w:r>
+        <w:rPr>
+          <w:lang w:val="en-US"/>
+        </w:rPr>
+        <w:t xml:space="preserve"> </w:t>
+      </w:r>
+      <w:r>
+        <w:rPr>
+          <w:lang w:val="en-US"/>
+        </w:rPr>
+        <w:t>q = 1e-30</w:t>
+      </w:r>
+      <w:r>
+        <w:rPr>
+          <w:lang w:val="en-US"/>
+        </w:rPr>
+        <w:t xml:space="preserve"> </w:t>
+      </w:r>
+      <w:r>
+        <w:rPr>
+          <w:lang w:val="en-US"/>
+        </w:rPr>
+        <w:t xml:space="preserve">mol/s </w:t>
+      </w:r>
+      <w:r>
+        <w:rPr>
+          <w:lang w:val="en-US"/>
+        </w:rPr>
+        <w:t xml:space="preserve">with representable </w:t>
+      </w:r>
+      <w:r>
+        <w:rPr>
+          <w:lang w:val="en-US"/>
+        </w:rPr>
+        <w:t xml:space="preserve">limits of </w:t>
+      </w:r>
+      <w:proofErr w:type="spellStart"/>
+      <w:r>
+        <w:rPr>
+          <w:lang w:val="en-US"/>
+        </w:rPr>
+        <w:t>lq</w:t>
+      </w:r>
+      <w:proofErr w:type="spellEnd"/>
+      <w:r>
+        <w:rPr>
+          <w:lang w:val="en-US"/>
+        </w:rPr>
+        <w:t>=</w:t>
+      </w:r>
+      <w:r>
+        <w:rPr>
+          <w:lang w:val="en-US"/>
+        </w:rPr>
+        <w:t>-138</w:t>
+      </w:r>
+      <w:r>
+        <w:rPr>
+          <w:lang w:val="en-US"/>
+        </w:rPr>
+        <w:t>,q=1e-60</w:t>
+      </w:r>
+      <w:r>
+        <w:rPr>
+          <w:lang w:val="en-US"/>
+        </w:rPr>
+        <w:t xml:space="preserve"> mol/s</w:t>
+      </w:r>
+      <w:r>
+        <w:rPr>
+          <w:lang w:val="en-US"/>
+        </w:rPr>
+        <w:t xml:space="preserve"> and </w:t>
+      </w:r>
+      <w:proofErr w:type="spellStart"/>
+      <w:r>
+        <w:rPr>
+          <w:lang w:val="en-US"/>
+        </w:rPr>
+        <w:t>lq</w:t>
+      </w:r>
+      <w:proofErr w:type="spellEnd"/>
+      <w:r>
+        <w:rPr>
+          <w:lang w:val="en-US"/>
+        </w:rPr>
+        <w:t>=</w:t>
+      </w:r>
+      <w:r>
+        <w:rPr>
+          <w:lang w:val="en-US"/>
+        </w:rPr>
+        <w:t>138</w:t>
+      </w:r>
+      <w:r>
+        <w:rPr>
+          <w:lang w:val="en-US"/>
+        </w:rPr>
+        <w:t>,q=1e60</w:t>
+      </w:r>
+      <w:r>
+        <w:rPr>
+          <w:lang w:val="en-US"/>
+        </w:rPr>
+        <w:t xml:space="preserve"> mol/s</w:t>
+      </w:r>
+      <w:r>
+        <w:rPr>
+          <w:lang w:val="en-US"/>
+        </w:rPr>
+        <w:t>)</w:t>
+      </w:r>
+      <w:r>
+        <w:rPr>
+          <w:lang w:val="en-US"/>
+        </w:rPr>
+        <w:t>.</w:t>
       </w:r>
     </w:p>
     <w:p>
@@ -1672,2258 +1891,35 @@
           <w:lang w:val="en-US"/>
         </w:rPr>
       </w:pPr>
-    </w:p>
-    <w:tbl>
-      <w:tblPr>
-        <w:tblStyle w:val="TableGrid"/>
-        <w:tblpPr w:leftFromText="141" w:rightFromText="141" w:vertAnchor="text" w:horzAnchor="margin" w:tblpY="-49"/>
-        <w:tblW w:w="9062" w:type="dxa"/>
-        <w:tblLook w:val="04A0" w:firstRow="1" w:lastRow="0" w:firstColumn="1" w:lastColumn="0" w:noHBand="0" w:noVBand="1"/>
-      </w:tblPr>
-      <w:tblGrid>
-        <w:gridCol w:w="5940"/>
-        <w:gridCol w:w="3122"/>
-      </w:tblGrid>
-      <w:tr>
-        <w:tc>
-          <w:tcPr>
-            <w:tcW w:w="5940" w:type="dxa"/>
-            <w:tcBorders>
-              <w:top w:val="nil"/>
-              <w:left w:val="nil"/>
-              <w:bottom w:val="nil"/>
-              <w:right w:val="nil"/>
-            </w:tcBorders>
-          </w:tcPr>
-          <w:p>
-            <w:pPr>
-              <w:spacing w:line="360" w:lineRule="auto"/>
-              <w:rPr>
-                <w:lang w:val="en-US"/>
-              </w:rPr>
-            </w:pPr>
-            <m:oMathPara>
-              <m:oMathParaPr>
-                <m:jc m:val="left"/>
-              </m:oMathParaPr>
-              <m:oMath>
-                <m:r>
-                  <w:rPr>
-                    <w:rFonts w:ascii="Cambria Math" w:hAnsi="Cambria Math"/>
-                    <w:lang w:val="en-US"/>
-                  </w:rPr>
-                  <m:t>q=</m:t>
-                </m:r>
-                <m:d>
-                  <m:dPr>
-                    <m:begChr m:val="{"/>
-                    <m:endChr m:val=""/>
-                    <m:ctrlPr>
-                      <w:rPr>
-                        <w:rFonts w:ascii="Cambria Math" w:hAnsi="Cambria Math"/>
-                        <w:i/>
-                        <w:lang w:val="en-US"/>
-                      </w:rPr>
-                    </m:ctrlPr>
-                  </m:dPr>
-                  <m:e>
-                    <m:eqArr>
-                      <m:eqArrPr>
-                        <m:ctrlPr>
-                          <w:rPr>
-                            <w:rFonts w:ascii="Cambria Math" w:hAnsi="Cambria Math"/>
-                            <w:i/>
-                            <w:lang w:val="en-US"/>
-                          </w:rPr>
-                        </m:ctrlPr>
-                      </m:eqArrPr>
-                      <m:e>
-                        <m:sSup>
-                          <m:sSupPr>
-                            <m:ctrlPr>
-                              <w:rPr>
-                                <w:rFonts w:ascii="Cambria Math" w:hAnsi="Cambria Math"/>
-                                <w:i/>
-                                <w:lang w:val="en-US"/>
-                              </w:rPr>
-                            </m:ctrlPr>
-                          </m:sSupPr>
-                          <m:e>
-                            <m:r>
-                              <w:rPr>
-                                <w:rFonts w:ascii="Cambria Math" w:hAnsi="Cambria Math"/>
-                                <w:lang w:val="en-US"/>
-                              </w:rPr>
-                              <m:t>e</m:t>
-                            </m:r>
-                          </m:e>
-                          <m:sup>
-                            <m:r>
-                              <w:rPr>
-                                <w:rFonts w:ascii="Cambria Math" w:hAnsi="Cambria Math"/>
-                                <w:lang w:val="en-US"/>
-                              </w:rPr>
-                              <m:t>lq</m:t>
-                            </m:r>
-                          </m:sup>
-                        </m:sSup>
-                        <m:r>
-                          <w:rPr>
-                            <w:rFonts w:ascii="Cambria Math" w:hAnsi="Cambria Math"/>
-                            <w:lang w:val="en-US"/>
-                          </w:rPr>
-                          <m:t>,            Q&amp;⋀</m:t>
-                        </m:r>
-                        <m:sSub>
-                          <m:sSubPr>
-                            <m:ctrlPr>
-                              <w:rPr>
-                                <w:rFonts w:ascii="Cambria Math" w:hAnsi="Cambria Math"/>
-                                <w:i/>
-                                <w:lang w:val="en-US"/>
-                              </w:rPr>
-                            </m:ctrlPr>
-                          </m:sSubPr>
-                          <m:e>
-                            <m:r>
-                              <w:rPr>
-                                <w:rFonts w:ascii="Cambria Math" w:hAnsi="Cambria Math"/>
-                                <w:lang w:val="en-US"/>
-                              </w:rPr>
-                              <m:t>D</m:t>
-                            </m:r>
-                          </m:e>
-                          <m:sub>
-                            <m:r>
-                              <w:rPr>
-                                <w:rFonts w:ascii="Cambria Math" w:hAnsi="Cambria Math"/>
-                                <w:lang w:val="en-US"/>
-                              </w:rPr>
-                              <m:t>+</m:t>
-                            </m:r>
-                          </m:sub>
-                        </m:sSub>
-                        <m:r>
-                          <w:rPr>
-                            <w:rFonts w:ascii="Cambria Math" w:hAnsi="Cambria Math"/>
-                            <w:lang w:val="en-US"/>
-                          </w:rPr>
-                          <m:t xml:space="preserve"> ⋁ </m:t>
-                        </m:r>
-                        <m:r>
-                          <w:rPr>
-                            <w:rFonts w:ascii="Cambria Math" w:hAnsi="Cambria Math"/>
-                            <w:lang w:val="en-US"/>
-                          </w:rPr>
-                          <m:t xml:space="preserve">   </m:t>
-                        </m:r>
-                        <m:r>
-                          <w:rPr>
-                            <w:rFonts w:ascii="Cambria Math" w:hAnsi="Cambria Math"/>
-                            <w:lang w:val="en-US"/>
-                          </w:rPr>
-                          <m:t>Q⋀</m:t>
-                        </m:r>
-                        <m:sSub>
-                          <m:sSubPr>
-                            <m:ctrlPr>
-                              <w:rPr>
-                                <w:rFonts w:ascii="Cambria Math" w:hAnsi="Cambria Math"/>
-                                <w:i/>
-                                <w:lang w:val="en-US"/>
-                              </w:rPr>
-                            </m:ctrlPr>
-                          </m:sSubPr>
-                          <m:e>
-                            <m:r>
-                              <w:rPr>
-                                <w:rFonts w:ascii="Cambria Math" w:hAnsi="Cambria Math"/>
-                                <w:lang w:val="en-US"/>
-                              </w:rPr>
-                              <m:t>C</m:t>
-                            </m:r>
-                          </m:e>
-                          <m:sub>
-                            <m:r>
-                              <w:rPr>
-                                <w:rFonts w:ascii="Cambria Math" w:hAnsi="Cambria Math"/>
-                                <w:lang w:val="en-US"/>
-                              </w:rPr>
-                              <m:t>+</m:t>
-                            </m:r>
-                          </m:sub>
-                        </m:sSub>
-                        <m:r>
-                          <w:rPr>
-                            <w:rFonts w:ascii="Cambria Math" w:hAnsi="Cambria Math"/>
-                            <w:lang w:val="en-US"/>
-                          </w:rPr>
-                          <m:t xml:space="preserve"> </m:t>
-                        </m:r>
-                        <m:r>
-                          <w:rPr>
-                            <w:rFonts w:ascii="Cambria Math" w:hAnsi="Cambria Math"/>
-                            <w:lang w:val="en-US"/>
-                          </w:rPr>
-                          <m:t xml:space="preserve">⋁ </m:t>
-                        </m:r>
-                        <m:r>
-                          <m:rPr>
-                            <m:sty m:val="p"/>
-                          </m:rPr>
-                          <w:rPr>
-                            <w:rFonts w:ascii="Cambria Math" w:hAnsi="Cambria Math"/>
-                            <w:lang w:val="en-US"/>
-                          </w:rPr>
-                          <m:t>¬</m:t>
-                        </m:r>
-                        <m:r>
-                          <w:rPr>
-                            <w:rFonts w:ascii="Cambria Math" w:hAnsi="Cambria Math"/>
-                            <w:lang w:val="en-US"/>
-                          </w:rPr>
-                          <m:t>Q⋀</m:t>
-                        </m:r>
-                        <m:sSub>
-                          <m:sSubPr>
-                            <m:ctrlPr>
-                              <w:rPr>
-                                <w:rFonts w:ascii="Cambria Math" w:hAnsi="Cambria Math"/>
-                                <w:i/>
-                                <w:lang w:val="en-US"/>
-                              </w:rPr>
-                            </m:ctrlPr>
-                          </m:sSubPr>
-                          <m:e>
-                            <m:r>
-                              <w:rPr>
-                                <w:rFonts w:ascii="Cambria Math" w:hAnsi="Cambria Math"/>
-                                <w:lang w:val="en-US"/>
-                              </w:rPr>
-                              <m:t>D</m:t>
-                            </m:r>
-                          </m:e>
-                          <m:sub>
-                            <m:r>
-                              <w:rPr>
-                                <w:rFonts w:ascii="Cambria Math" w:hAnsi="Cambria Math"/>
-                                <w:lang w:val="en-US"/>
-                              </w:rPr>
-                              <m:t>-</m:t>
-                            </m:r>
-                          </m:sub>
-                        </m:sSub>
-                        <m:r>
-                          <w:rPr>
-                            <w:rFonts w:ascii="Cambria Math" w:hAnsi="Cambria Math"/>
-                            <w:lang w:val="en-US"/>
-                          </w:rPr>
-                          <m:t>⋀</m:t>
-                        </m:r>
-                        <m:sSub>
-                          <m:sSubPr>
-                            <m:ctrlPr>
-                              <w:rPr>
-                                <w:rFonts w:ascii="Cambria Math" w:hAnsi="Cambria Math"/>
-                                <w:i/>
-                                <w:lang w:val="en-US"/>
-                              </w:rPr>
-                            </m:ctrlPr>
-                          </m:sSubPr>
-                          <m:e>
-                            <m:r>
-                              <w:rPr>
-                                <w:rFonts w:ascii="Cambria Math" w:hAnsi="Cambria Math"/>
-                                <w:lang w:val="en-US"/>
-                              </w:rPr>
-                              <m:t>D</m:t>
-                            </m:r>
-                          </m:e>
-                          <m:sub>
-                            <m:r>
-                              <w:rPr>
-                                <w:rFonts w:ascii="Cambria Math" w:hAnsi="Cambria Math"/>
-                                <w:lang w:val="en-US"/>
-                              </w:rPr>
-                              <m:t>+</m:t>
-                            </m:r>
-                          </m:sub>
-                        </m:sSub>
-                        <m:r>
-                          <w:rPr>
-                            <w:rFonts w:ascii="Cambria Math" w:hAnsi="Cambria Math"/>
-                            <w:lang w:val="en-US"/>
-                          </w:rPr>
-                          <m:t>⋀</m:t>
-                        </m:r>
-                        <m:r>
-                          <m:rPr>
-                            <m:sty m:val="p"/>
-                          </m:rPr>
-                          <w:rPr>
-                            <w:rFonts w:ascii="Cambria Math" w:hAnsi="Cambria Math"/>
-                            <w:lang w:val="en-US"/>
-                          </w:rPr>
-                          <m:t>¬</m:t>
-                        </m:r>
-                        <m:sSub>
-                          <m:sSubPr>
-                            <m:ctrlPr>
-                              <w:rPr>
-                                <w:rFonts w:ascii="Cambria Math" w:hAnsi="Cambria Math"/>
-                                <w:i/>
-                                <w:lang w:val="en-US"/>
-                              </w:rPr>
-                            </m:ctrlPr>
-                          </m:sSubPr>
-                          <m:e>
-                            <m:r>
-                              <w:rPr>
-                                <w:rFonts w:ascii="Cambria Math" w:hAnsi="Cambria Math"/>
-                                <w:lang w:val="en-US"/>
-                              </w:rPr>
-                              <m:t>C</m:t>
-                            </m:r>
-                          </m:e>
-                          <m:sub>
-                            <m:r>
-                              <w:rPr>
-                                <w:rFonts w:ascii="Cambria Math" w:hAnsi="Cambria Math"/>
-                                <w:lang w:val="en-US"/>
-                              </w:rPr>
-                              <m:t>-</m:t>
-                            </m:r>
-                          </m:sub>
-                        </m:sSub>
-                        <m:r>
-                          <w:rPr>
-                            <w:rFonts w:ascii="Cambria Math" w:hAnsi="Cambria Math"/>
-                            <w:lang w:val="en-US"/>
-                          </w:rPr>
-                          <m:t>&amp;</m:t>
-                        </m:r>
-                        <m:ctrlPr>
-                          <w:rPr>
-                            <w:rFonts w:ascii="Cambria Math" w:eastAsia="Cambria Math" w:hAnsi="Cambria Math" w:cs="Cambria Math"/>
-                            <w:i/>
-                            <w:lang w:val="en-US"/>
-                          </w:rPr>
-                        </m:ctrlPr>
-                      </m:e>
-                      <m:e>
-                        <m:r>
-                          <w:rPr>
-                            <w:rFonts w:ascii="Cambria Math" w:eastAsia="Cambria Math" w:hAnsi="Cambria Math" w:cs="Cambria Math"/>
-                            <w:lang w:val="en-US"/>
-                          </w:rPr>
-                          <m:t>-</m:t>
-                        </m:r>
-                        <m:sSup>
-                          <m:sSupPr>
-                            <m:ctrlPr>
-                              <w:rPr>
-                                <w:rFonts w:ascii="Cambria Math" w:hAnsi="Cambria Math"/>
-                                <w:i/>
-                                <w:lang w:val="en-US"/>
-                              </w:rPr>
-                            </m:ctrlPr>
-                          </m:sSupPr>
-                          <m:e>
-                            <m:r>
-                              <w:rPr>
-                                <w:rFonts w:ascii="Cambria Math" w:hAnsi="Cambria Math"/>
-                                <w:lang w:val="en-US"/>
-                              </w:rPr>
-                              <m:t>e</m:t>
-                            </m:r>
-                          </m:e>
-                          <m:sup>
-                            <m:r>
-                              <w:rPr>
-                                <w:rFonts w:ascii="Cambria Math" w:hAnsi="Cambria Math"/>
-                                <w:lang w:val="en-US"/>
-                              </w:rPr>
-                              <m:t>lq</m:t>
-                            </m:r>
-                          </m:sup>
-                        </m:sSup>
-                        <m:r>
-                          <w:rPr>
-                            <w:rFonts w:ascii="Cambria Math" w:hAnsi="Cambria Math"/>
-                            <w:lang w:val="en-US"/>
-                          </w:rPr>
-                          <m:t xml:space="preserve">,  </m:t>
-                        </m:r>
-                        <m:r>
-                          <m:rPr>
-                            <m:sty m:val="p"/>
-                          </m:rPr>
-                          <w:rPr>
-                            <w:rFonts w:ascii="Cambria Math" w:hAnsi="Cambria Math"/>
-                            <w:lang w:val="en-US"/>
-                          </w:rPr>
-                          <m:t>¬</m:t>
-                        </m:r>
-                        <m:r>
-                          <w:rPr>
-                            <w:rFonts w:ascii="Cambria Math" w:hAnsi="Cambria Math"/>
-                            <w:lang w:val="en-US"/>
-                          </w:rPr>
-                          <m:t>Q&amp;⋀</m:t>
-                        </m:r>
-                        <m:sSub>
-                          <m:sSubPr>
-                            <m:ctrlPr>
-                              <w:rPr>
-                                <w:rFonts w:ascii="Cambria Math" w:hAnsi="Cambria Math"/>
-                                <w:lang w:val="en-US"/>
-                              </w:rPr>
-                            </m:ctrlPr>
-                          </m:sSubPr>
-                          <m:e>
-                            <m:r>
-                              <m:rPr>
-                                <m:sty m:val="p"/>
-                              </m:rPr>
-                              <w:rPr>
-                                <w:rFonts w:ascii="Cambria Math" w:hAnsi="Cambria Math"/>
-                                <w:lang w:val="en-US"/>
-                              </w:rPr>
-                              <m:t>I</m:t>
-                            </m:r>
-                          </m:e>
-                          <m:sub>
-                            <m:r>
-                              <w:rPr>
-                                <w:rFonts w:ascii="Cambria Math" w:hAnsi="Cambria Math"/>
-                                <w:lang w:val="en-US"/>
-                              </w:rPr>
-                              <m:t>-</m:t>
-                            </m:r>
-                          </m:sub>
-                        </m:sSub>
-                        <m:r>
-                          <w:rPr>
-                            <w:rFonts w:ascii="Cambria Math" w:hAnsi="Cambria Math"/>
-                            <w:lang w:val="en-US"/>
-                          </w:rPr>
-                          <m:t xml:space="preserve"> </m:t>
-                        </m:r>
-                        <m:r>
-                          <w:rPr>
-                            <w:rFonts w:ascii="Cambria Math" w:hAnsi="Cambria Math"/>
-                            <w:lang w:val="en-US"/>
-                          </w:rPr>
-                          <m:t xml:space="preserve"> ⋁ </m:t>
-                        </m:r>
-                        <m:r>
-                          <m:rPr>
-                            <m:sty m:val="p"/>
-                          </m:rPr>
-                          <w:rPr>
-                            <w:rFonts w:ascii="Cambria Math" w:hAnsi="Cambria Math"/>
-                            <w:lang w:val="en-US"/>
-                          </w:rPr>
-                          <m:t>¬</m:t>
-                        </m:r>
-                        <m:r>
-                          <w:rPr>
-                            <w:rFonts w:ascii="Cambria Math" w:hAnsi="Cambria Math"/>
-                            <w:lang w:val="en-US"/>
-                          </w:rPr>
-                          <m:t>Q⋀</m:t>
-                        </m:r>
-                        <m:sSub>
-                          <m:sSubPr>
-                            <m:ctrlPr>
-                              <w:rPr>
-                                <w:rFonts w:ascii="Cambria Math" w:hAnsi="Cambria Math"/>
-                                <w:i/>
-                                <w:lang w:val="en-US"/>
-                              </w:rPr>
-                            </m:ctrlPr>
-                          </m:sSubPr>
-                          <m:e>
-                            <m:r>
-                              <w:rPr>
-                                <w:rFonts w:ascii="Cambria Math" w:hAnsi="Cambria Math"/>
-                                <w:lang w:val="en-US"/>
-                              </w:rPr>
-                              <m:t>C</m:t>
-                            </m:r>
-                          </m:e>
-                          <m:sub>
-                            <m:r>
-                              <w:rPr>
-                                <w:rFonts w:ascii="Cambria Math" w:hAnsi="Cambria Math"/>
-                                <w:lang w:val="en-US"/>
-                              </w:rPr>
-                              <m:t>-</m:t>
-                            </m:r>
-                          </m:sub>
-                        </m:sSub>
-                        <m:r>
-                          <w:rPr>
-                            <w:rFonts w:ascii="Cambria Math" w:hAnsi="Cambria Math"/>
-                            <w:lang w:val="en-US"/>
-                          </w:rPr>
-                          <m:t xml:space="preserve"> ⋁ </m:t>
-                        </m:r>
-                        <m:r>
-                          <w:rPr>
-                            <w:rFonts w:ascii="Cambria Math" w:hAnsi="Cambria Math"/>
-                            <w:lang w:val="en-US"/>
-                          </w:rPr>
-                          <m:t xml:space="preserve">   </m:t>
-                        </m:r>
-                        <m:r>
-                          <w:rPr>
-                            <w:rFonts w:ascii="Cambria Math" w:hAnsi="Cambria Math"/>
-                            <w:lang w:val="en-US"/>
-                          </w:rPr>
-                          <m:t>Q⋀</m:t>
-                        </m:r>
-                        <m:sSub>
-                          <m:sSubPr>
-                            <m:ctrlPr>
-                              <w:rPr>
-                                <w:rFonts w:ascii="Cambria Math" w:hAnsi="Cambria Math"/>
-                                <w:i/>
-                                <w:lang w:val="en-US"/>
-                              </w:rPr>
-                            </m:ctrlPr>
-                          </m:sSubPr>
-                          <m:e>
-                            <m:r>
-                              <w:rPr>
-                                <w:rFonts w:ascii="Cambria Math" w:hAnsi="Cambria Math"/>
-                                <w:lang w:val="en-US"/>
-                              </w:rPr>
-                              <m:t>I</m:t>
-                            </m:r>
-                          </m:e>
-                          <m:sub>
-                            <m:r>
-                              <w:rPr>
-                                <w:rFonts w:ascii="Cambria Math" w:hAnsi="Cambria Math"/>
-                                <w:lang w:val="en-US"/>
-                              </w:rPr>
-                              <m:t>-</m:t>
-                            </m:r>
-                          </m:sub>
-                        </m:sSub>
-                        <m:r>
-                          <w:rPr>
-                            <w:rFonts w:ascii="Cambria Math" w:hAnsi="Cambria Math"/>
-                            <w:lang w:val="en-US"/>
-                          </w:rPr>
-                          <m:t xml:space="preserve"> </m:t>
-                        </m:r>
-                        <m:r>
-                          <w:rPr>
-                            <w:rFonts w:ascii="Cambria Math" w:hAnsi="Cambria Math"/>
-                            <w:lang w:val="en-US"/>
-                          </w:rPr>
-                          <m:t>⋀</m:t>
-                        </m:r>
-                        <m:sSub>
-                          <m:sSubPr>
-                            <m:ctrlPr>
-                              <w:rPr>
-                                <w:rFonts w:ascii="Cambria Math" w:hAnsi="Cambria Math"/>
-                                <w:i/>
-                                <w:lang w:val="en-US"/>
-                              </w:rPr>
-                            </m:ctrlPr>
-                          </m:sSubPr>
-                          <m:e>
-                            <m:r>
-                              <w:rPr>
-                                <w:rFonts w:ascii="Cambria Math" w:hAnsi="Cambria Math"/>
-                                <w:lang w:val="en-US"/>
-                              </w:rPr>
-                              <m:t>I</m:t>
-                            </m:r>
-                          </m:e>
-                          <m:sub>
-                            <m:r>
-                              <w:rPr>
-                                <w:rFonts w:ascii="Cambria Math" w:hAnsi="Cambria Math"/>
-                                <w:lang w:val="en-US"/>
-                              </w:rPr>
-                              <m:t>+</m:t>
-                            </m:r>
-                          </m:sub>
-                        </m:sSub>
-                        <m:r>
-                          <w:rPr>
-                            <w:rFonts w:ascii="Cambria Math" w:hAnsi="Cambria Math"/>
-                            <w:lang w:val="en-US"/>
-                          </w:rPr>
-                          <m:t xml:space="preserve"> </m:t>
-                        </m:r>
-                        <m:r>
-                          <w:rPr>
-                            <w:rFonts w:ascii="Cambria Math" w:hAnsi="Cambria Math"/>
-                            <w:lang w:val="en-US"/>
-                          </w:rPr>
-                          <m:t>⋀</m:t>
-                        </m:r>
-                        <m:r>
-                          <m:rPr>
-                            <m:sty m:val="p"/>
-                          </m:rPr>
-                          <w:rPr>
-                            <w:rFonts w:ascii="Cambria Math" w:hAnsi="Cambria Math"/>
-                            <w:lang w:val="en-US"/>
-                          </w:rPr>
-                          <m:t>¬</m:t>
-                        </m:r>
-                        <m:sSub>
-                          <m:sSubPr>
-                            <m:ctrlPr>
-                              <w:rPr>
-                                <w:rFonts w:ascii="Cambria Math" w:hAnsi="Cambria Math"/>
-                                <w:i/>
-                                <w:lang w:val="en-US"/>
-                              </w:rPr>
-                            </m:ctrlPr>
-                          </m:sSubPr>
-                          <m:e>
-                            <m:r>
-                              <w:rPr>
-                                <w:rFonts w:ascii="Cambria Math" w:hAnsi="Cambria Math"/>
-                                <w:lang w:val="en-US"/>
-                              </w:rPr>
-                              <m:t>C</m:t>
-                            </m:r>
-                          </m:e>
-                          <m:sub>
-                            <m:r>
-                              <w:rPr>
-                                <w:rFonts w:ascii="Cambria Math" w:hAnsi="Cambria Math"/>
-                                <w:lang w:val="en-US"/>
-                              </w:rPr>
-                              <m:t>+</m:t>
-                            </m:r>
-                          </m:sub>
-                        </m:sSub>
-                      </m:e>
-                      <m:e>
-                        <m:r>
-                          <w:rPr>
-                            <w:rFonts w:ascii="Cambria Math" w:hAnsi="Cambria Math"/>
-                            <w:lang w:val="en-US"/>
-                          </w:rPr>
-                          <m:t xml:space="preserve">0,  otherwise  </m:t>
-                        </m:r>
-                        <m:r>
-                          <w:rPr>
-                            <w:rFonts w:ascii="Cambria Math" w:hAnsi="Cambria Math"/>
-                            <w:lang w:val="en-US"/>
-                          </w:rPr>
-                          <m:t xml:space="preserve">                </m:t>
-                        </m:r>
-                        <m:r>
-                          <w:rPr>
-                            <w:rFonts w:ascii="Cambria Math" w:hAnsi="Cambria Math"/>
-                            <w:lang w:val="en-US"/>
-                          </w:rPr>
-                          <m:t xml:space="preserve">                            </m:t>
-                        </m:r>
-                      </m:e>
-                    </m:eqArr>
-                  </m:e>
-                </m:d>
-              </m:oMath>
-            </m:oMathPara>
-          </w:p>
-        </w:tc>
-        <w:tc>
-          <w:tcPr>
-            <w:tcW w:w="3122" w:type="dxa"/>
-            <w:tcBorders>
-              <w:top w:val="nil"/>
-              <w:left w:val="nil"/>
-              <w:bottom w:val="nil"/>
-              <w:right w:val="nil"/>
-            </w:tcBorders>
-            <w:vAlign w:val="center"/>
-          </w:tcPr>
-          <w:p>
-            <w:pPr>
-              <w:pStyle w:val="ListParagraph"/>
-              <w:numPr>
-                <w:ilvl w:val="0"/>
-                <w:numId w:val="1"/>
-              </w:numPr>
-              <w:spacing w:line="360" w:lineRule="auto"/>
-            </w:pPr>
-            <w:r>
-              <w:t>Accelerated flow</w:t>
-            </w:r>
-          </w:p>
-        </w:tc>
-      </w:tr>
-    </w:tbl>
-    <w:p>
-      <w:pPr>
-        <w:rPr>
-          <w:lang w:val="en-US"/>
-        </w:rPr>
-      </w:pPr>
-    </w:p>
-    <w:p>
-      <w:pPr>
-        <w:rPr>
-          <w:lang w:val="en-US"/>
-        </w:rPr>
-      </w:pPr>
-      <w:r>
-        <w:rPr>
-          <w:lang w:val="en-US"/>
-        </w:rPr>
-        <w:t xml:space="preserve">Both alternative of </w:t>
-      </w:r>
-      <m:oMath>
-        <m:r>
-          <w:rPr>
-            <w:rFonts w:ascii="Cambria Math" w:hAnsi="Cambria Math"/>
-            <w:lang w:val="en-US"/>
-          </w:rPr>
-          <m:t>∆r</m:t>
-        </m:r>
-      </m:oMath>
-      <w:r>
-        <w:rPr>
-          <w:rFonts w:eastAsiaTheme="minorEastAsia"/>
-          <w:lang w:val="en-US"/>
-        </w:rPr>
-        <w:t xml:space="preserve"> should be known: </w:t>
-      </w:r>
-      <m:oMath>
-        <m:sSub>
-          <m:sSubPr>
-            <m:ctrlPr>
-              <w:rPr>
-                <w:rFonts w:ascii="Cambria Math" w:hAnsi="Cambria Math"/>
-                <w:i/>
-                <w:lang w:val="en-US"/>
-              </w:rPr>
-            </m:ctrlPr>
-          </m:sSubPr>
-          <m:e>
-            <m:r>
-              <w:rPr>
-                <w:rFonts w:ascii="Cambria Math" w:hAnsi="Cambria Math"/>
-                <w:lang w:val="en-US"/>
-              </w:rPr>
-              <m:t>∆r</m:t>
-            </m:r>
-          </m:e>
-          <m:sub>
-            <m:r>
-              <w:rPr>
-                <w:rFonts w:ascii="Cambria Math" w:hAnsi="Cambria Math"/>
-                <w:lang w:val="en-US"/>
-              </w:rPr>
-              <m:t>+</m:t>
-            </m:r>
-          </m:sub>
-        </m:sSub>
-      </m:oMath>
-      <w:r>
-        <w:rPr>
-          <w:rFonts w:eastAsiaTheme="minorEastAsia"/>
-          <w:lang w:val="en-US"/>
-        </w:rPr>
-        <w:t xml:space="preserve"> for positive flow and </w:t>
-      </w:r>
-      <m:oMath>
-        <m:sSub>
-          <m:sSubPr>
-            <m:ctrlPr>
-              <w:rPr>
-                <w:rFonts w:ascii="Cambria Math" w:hAnsi="Cambria Math"/>
-                <w:i/>
-                <w:lang w:val="en-US"/>
-              </w:rPr>
-            </m:ctrlPr>
-          </m:sSubPr>
-          <m:e>
-            <m:r>
-              <w:rPr>
-                <w:rFonts w:ascii="Cambria Math" w:hAnsi="Cambria Math"/>
-                <w:lang w:val="en-US"/>
-              </w:rPr>
-              <m:t>∆r</m:t>
-            </m:r>
-          </m:e>
-          <m:sub>
-            <m:r>
-              <w:rPr>
-                <w:rFonts w:ascii="Cambria Math" w:hAnsi="Cambria Math"/>
-                <w:lang w:val="en-US"/>
-              </w:rPr>
-              <m:t>-</m:t>
-            </m:r>
-          </m:sub>
-        </m:sSub>
-      </m:oMath>
-      <w:r>
-        <w:rPr>
-          <w:rFonts w:eastAsiaTheme="minorEastAsia"/>
-          <w:lang w:val="en-US"/>
-        </w:rPr>
-        <w:t xml:space="preserve"> for negative flow.</w:t>
-      </w:r>
-      <w:r>
-        <w:rPr>
-          <w:rFonts w:eastAsiaTheme="minorEastAsia"/>
-          <w:lang w:val="en-US"/>
-        </w:rPr>
-        <w:t xml:space="preserve"> </w:t>
-      </w:r>
-      <w:r>
-        <w:rPr>
-          <w:rFonts w:eastAsiaTheme="minorEastAsia"/>
-          <w:lang w:val="en-US"/>
-        </w:rPr>
-        <w:t xml:space="preserve">The sign of flow can be expressed from its previous state (condition Q) and from its directions </w:t>
-      </w:r>
-      <m:oMath>
-        <m:sSub>
-          <m:sSubPr>
-            <m:ctrlPr>
-              <w:rPr>
-                <w:rFonts w:ascii="Cambria Math" w:hAnsi="Cambria Math"/>
-                <w:i/>
-                <w:lang w:val="en-US"/>
-              </w:rPr>
-            </m:ctrlPr>
-          </m:sSubPr>
-          <m:e>
-            <m:r>
-              <w:rPr>
-                <w:rFonts w:ascii="Cambria Math" w:hAnsi="Cambria Math"/>
-                <w:lang w:val="en-US"/>
-              </w:rPr>
-              <m:t>∆r</m:t>
-            </m:r>
-          </m:e>
-          <m:sub>
-            <m:r>
-              <w:rPr>
-                <w:rFonts w:ascii="Cambria Math" w:hAnsi="Cambria Math"/>
-                <w:lang w:val="en-US"/>
-              </w:rPr>
-              <m:t>+</m:t>
-            </m:r>
-          </m:sub>
-        </m:sSub>
-      </m:oMath>
-      <w:r>
-        <w:rPr>
-          <w:rFonts w:eastAsiaTheme="minorEastAsia"/>
-          <w:lang w:val="en-US"/>
-        </w:rPr>
-        <w:t xml:space="preserve"> and </w:t>
-      </w:r>
-      <m:oMath>
-        <m:sSub>
-          <m:sSubPr>
-            <m:ctrlPr>
-              <w:rPr>
-                <w:rFonts w:ascii="Cambria Math" w:hAnsi="Cambria Math"/>
-                <w:i/>
-                <w:lang w:val="en-US"/>
-              </w:rPr>
-            </m:ctrlPr>
-          </m:sSubPr>
-          <m:e>
-            <m:r>
-              <w:rPr>
-                <w:rFonts w:ascii="Cambria Math" w:hAnsi="Cambria Math"/>
-                <w:lang w:val="en-US"/>
-              </w:rPr>
-              <m:t>∆r</m:t>
-            </m:r>
-          </m:e>
-          <m:sub>
-            <m:r>
-              <w:rPr>
-                <w:rFonts w:ascii="Cambria Math" w:hAnsi="Cambria Math"/>
-                <w:lang w:val="en-US"/>
-              </w:rPr>
-              <m:t>-</m:t>
-            </m:r>
-          </m:sub>
-        </m:sSub>
-      </m:oMath>
-      <w:r>
-        <w:rPr>
-          <w:rFonts w:eastAsiaTheme="minorEastAsia"/>
-          <w:lang w:val="en-US"/>
-        </w:rPr>
-        <w:t xml:space="preserve"> </w:t>
-      </w:r>
-      <w:r>
-        <w:rPr>
-          <w:rFonts w:eastAsiaTheme="minorEastAsia"/>
-          <w:lang w:val="en-US"/>
-        </w:rPr>
-        <w:t xml:space="preserve"> (conditions </w:t>
-      </w:r>
-      <m:oMath>
-        <m:sSub>
-          <m:sSubPr>
-            <m:ctrlPr>
-              <w:rPr>
-                <w:rFonts w:ascii="Cambria Math" w:eastAsiaTheme="minorEastAsia" w:hAnsi="Cambria Math"/>
-                <w:i/>
-                <w:lang w:val="en-US"/>
-              </w:rPr>
-            </m:ctrlPr>
-          </m:sSubPr>
-          <m:e>
-            <m:r>
-              <w:rPr>
-                <w:rFonts w:ascii="Cambria Math" w:eastAsiaTheme="minorEastAsia" w:hAnsi="Cambria Math"/>
-                <w:lang w:val="en-US"/>
-              </w:rPr>
-              <m:t>D</m:t>
-            </m:r>
-          </m:e>
-          <m:sub>
-            <m:r>
-              <w:rPr>
-                <w:rFonts w:ascii="Cambria Math" w:eastAsiaTheme="minorEastAsia" w:hAnsi="Cambria Math"/>
-                <w:lang w:val="en-US"/>
-              </w:rPr>
-              <m:t>+</m:t>
-            </m:r>
-          </m:sub>
-        </m:sSub>
-        <m:r>
-          <w:rPr>
-            <w:rFonts w:ascii="Cambria Math" w:eastAsiaTheme="minorEastAsia" w:hAnsi="Cambria Math"/>
-            <w:lang w:val="en-US"/>
-          </w:rPr>
-          <m:t>,</m:t>
-        </m:r>
-        <m:sSub>
-          <m:sSubPr>
-            <m:ctrlPr>
-              <w:rPr>
-                <w:rFonts w:ascii="Cambria Math" w:eastAsiaTheme="minorEastAsia" w:hAnsi="Cambria Math"/>
-                <w:i/>
-                <w:lang w:val="en-US"/>
-              </w:rPr>
-            </m:ctrlPr>
-          </m:sSubPr>
-          <m:e>
-            <m:r>
-              <w:rPr>
-                <w:rFonts w:ascii="Cambria Math" w:eastAsiaTheme="minorEastAsia" w:hAnsi="Cambria Math"/>
-                <w:lang w:val="en-US"/>
-              </w:rPr>
-              <m:t>D</m:t>
-            </m:r>
-          </m:e>
-          <m:sub>
-            <m:r>
-              <w:rPr>
-                <w:rFonts w:ascii="Cambria Math" w:eastAsiaTheme="minorEastAsia" w:hAnsi="Cambria Math"/>
-                <w:lang w:val="en-US"/>
-              </w:rPr>
-              <m:t>-</m:t>
-            </m:r>
-          </m:sub>
-        </m:sSub>
-        <m:r>
-          <w:rPr>
-            <w:rFonts w:ascii="Cambria Math" w:eastAsiaTheme="minorEastAsia" w:hAnsi="Cambria Math"/>
-            <w:lang w:val="en-US"/>
-          </w:rPr>
-          <m:t>,</m:t>
-        </m:r>
-        <m:sSub>
-          <m:sSubPr>
-            <m:ctrlPr>
-              <w:rPr>
-                <w:rFonts w:ascii="Cambria Math" w:eastAsiaTheme="minorEastAsia" w:hAnsi="Cambria Math"/>
-                <w:i/>
-                <w:lang w:val="en-US"/>
-              </w:rPr>
-            </m:ctrlPr>
-          </m:sSubPr>
-          <m:e>
-            <m:r>
-              <w:rPr>
-                <w:rFonts w:ascii="Cambria Math" w:eastAsiaTheme="minorEastAsia" w:hAnsi="Cambria Math"/>
-                <w:lang w:val="en-US"/>
-              </w:rPr>
-              <m:t>I</m:t>
-            </m:r>
-          </m:e>
-          <m:sub>
-            <m:r>
-              <w:rPr>
-                <w:rFonts w:ascii="Cambria Math" w:eastAsiaTheme="minorEastAsia" w:hAnsi="Cambria Math"/>
-                <w:lang w:val="en-US"/>
-              </w:rPr>
-              <m:t>+</m:t>
-            </m:r>
-          </m:sub>
-        </m:sSub>
-        <m:r>
-          <w:rPr>
-            <w:rFonts w:ascii="Cambria Math" w:eastAsiaTheme="minorEastAsia" w:hAnsi="Cambria Math"/>
-            <w:lang w:val="en-US"/>
-          </w:rPr>
-          <m:t>,</m:t>
-        </m:r>
-        <m:sSub>
-          <m:sSubPr>
-            <m:ctrlPr>
-              <w:rPr>
-                <w:rFonts w:ascii="Cambria Math" w:eastAsiaTheme="minorEastAsia" w:hAnsi="Cambria Math"/>
-                <w:i/>
-                <w:lang w:val="en-US"/>
-              </w:rPr>
-            </m:ctrlPr>
-          </m:sSubPr>
-          <m:e>
-            <m:r>
-              <w:rPr>
-                <w:rFonts w:ascii="Cambria Math" w:eastAsiaTheme="minorEastAsia" w:hAnsi="Cambria Math"/>
-                <w:lang w:val="en-US"/>
-              </w:rPr>
-              <m:t>I</m:t>
-            </m:r>
-          </m:e>
-          <m:sub>
-            <m:r>
-              <w:rPr>
-                <w:rFonts w:ascii="Cambria Math" w:eastAsiaTheme="minorEastAsia" w:hAnsi="Cambria Math"/>
-                <w:lang w:val="en-US"/>
-              </w:rPr>
-              <m:t>-</m:t>
-            </m:r>
-          </m:sub>
-        </m:sSub>
-      </m:oMath>
-      <w:r>
-        <w:rPr>
-          <w:rFonts w:eastAsiaTheme="minorEastAsia"/>
-          <w:lang w:val="en-US"/>
-        </w:rPr>
-        <w:t xml:space="preserve">). Additional zero crossing condition is negative of condition </w:t>
-      </w:r>
-      <m:oMath>
-        <m:sSub>
-          <m:sSubPr>
-            <m:ctrlPr>
-              <w:rPr>
-                <w:rFonts w:ascii="Cambria Math" w:hAnsi="Cambria Math"/>
-                <w:i/>
-                <w:lang w:val="en-US"/>
-              </w:rPr>
-            </m:ctrlPr>
-          </m:sSubPr>
-          <m:e>
-            <m:r>
-              <w:rPr>
-                <w:rFonts w:ascii="Cambria Math" w:hAnsi="Cambria Math"/>
-                <w:lang w:val="en-US"/>
-              </w:rPr>
-              <m:t>C</m:t>
-            </m:r>
-          </m:e>
-          <m:sub>
-            <m:r>
-              <w:rPr>
-                <w:rFonts w:ascii="Cambria Math" w:hAnsi="Cambria Math"/>
-                <w:lang w:val="en-US"/>
-              </w:rPr>
-              <m:t>+</m:t>
-            </m:r>
-          </m:sub>
-        </m:sSub>
-      </m:oMath>
-      <w:r>
-        <w:rPr>
-          <w:rFonts w:eastAsiaTheme="minorEastAsia"/>
-          <w:lang w:val="en-US"/>
-        </w:rPr>
-        <w:t xml:space="preserve"> or </w:t>
-      </w:r>
-      <m:oMath>
-        <m:sSub>
-          <m:sSubPr>
-            <m:ctrlPr>
-              <w:rPr>
-                <w:rFonts w:ascii="Cambria Math" w:hAnsi="Cambria Math"/>
-                <w:i/>
-                <w:lang w:val="en-US"/>
-              </w:rPr>
-            </m:ctrlPr>
-          </m:sSubPr>
-          <m:e>
-            <m:r>
-              <w:rPr>
-                <w:rFonts w:ascii="Cambria Math" w:hAnsi="Cambria Math"/>
-                <w:lang w:val="en-US"/>
-              </w:rPr>
-              <m:t>C</m:t>
-            </m:r>
-          </m:e>
-          <m:sub>
-            <m:r>
-              <w:rPr>
-                <w:rFonts w:ascii="Cambria Math" w:hAnsi="Cambria Math"/>
-                <w:lang w:val="en-US"/>
-              </w:rPr>
-              <m:t>-</m:t>
-            </m:r>
-          </m:sub>
-        </m:sSub>
-      </m:oMath>
-      <w:r>
-        <w:rPr>
-          <w:rFonts w:eastAsiaTheme="minorEastAsia"/>
-          <w:lang w:val="en-US"/>
-        </w:rPr>
-        <w:t>.</w:t>
-      </w:r>
-    </w:p>
-    <w:tbl>
-      <w:tblPr>
-        <w:tblStyle w:val="TableGrid"/>
-        <w:tblW w:w="9062" w:type="dxa"/>
-        <w:tblLook w:val="04A0" w:firstRow="1" w:lastRow="0" w:firstColumn="1" w:lastColumn="0" w:noHBand="0" w:noVBand="1"/>
-      </w:tblPr>
-      <w:tblGrid>
-        <w:gridCol w:w="4500"/>
-        <w:gridCol w:w="4562"/>
-      </w:tblGrid>
-      <w:tr>
-        <w:tc>
-          <w:tcPr>
-            <w:tcW w:w="4500" w:type="dxa"/>
-            <w:tcBorders>
-              <w:top w:val="nil"/>
-              <w:left w:val="nil"/>
-              <w:bottom w:val="nil"/>
-              <w:right w:val="nil"/>
-            </w:tcBorders>
-          </w:tcPr>
-          <w:p>
-            <w:pPr>
-              <w:spacing w:line="360" w:lineRule="auto"/>
-              <w:rPr>
-                <w:rFonts w:eastAsiaTheme="minorEastAsia"/>
-                <w:lang w:val="en-US"/>
-              </w:rPr>
-            </w:pPr>
-            <m:oMathPara>
-              <m:oMathParaPr>
-                <m:jc m:val="left"/>
-              </m:oMathParaPr>
-              <m:oMath>
-                <m:r>
-                  <w:rPr>
-                    <w:rFonts w:ascii="Cambria Math" w:hAnsi="Cambria Math"/>
-                    <w:lang w:val="en-US"/>
-                  </w:rPr>
-                  <m:t>Q≡</m:t>
-                </m:r>
-                <m:d>
-                  <m:dPr>
-                    <m:ctrlPr>
-                      <w:rPr>
-                        <w:rFonts w:ascii="Cambria Math" w:hAnsi="Cambria Math"/>
-                        <w:i/>
-                        <w:lang w:val="en-US"/>
-                      </w:rPr>
-                    </m:ctrlPr>
-                  </m:dPr>
-                  <m:e>
-                    <m:r>
-                      <w:rPr>
-                        <w:rFonts w:ascii="Cambria Math" w:hAnsi="Cambria Math"/>
-                        <w:lang w:val="en-US"/>
-                      </w:rPr>
-                      <m:t>pre</m:t>
-                    </m:r>
-                    <m:d>
-                      <m:dPr>
-                        <m:ctrlPr>
-                          <w:rPr>
-                            <w:rFonts w:ascii="Cambria Math" w:hAnsi="Cambria Math"/>
-                            <w:i/>
-                            <w:lang w:val="en-US"/>
-                          </w:rPr>
-                        </m:ctrlPr>
-                      </m:dPr>
-                      <m:e>
-                        <m:r>
-                          <w:rPr>
-                            <w:rFonts w:ascii="Cambria Math" w:hAnsi="Cambria Math"/>
-                            <w:lang w:val="en-US"/>
-                          </w:rPr>
-                          <m:t>q</m:t>
-                        </m:r>
-                      </m:e>
-                    </m:d>
-                    <m:r>
-                      <w:rPr>
-                        <w:rFonts w:ascii="Cambria Math" w:hAnsi="Cambria Math"/>
-                        <w:lang w:val="en-US"/>
-                      </w:rPr>
-                      <m:t>≥0</m:t>
-                    </m:r>
-                  </m:e>
-                </m:d>
-                <m:r>
-                  <m:rPr>
-                    <m:sty m:val="p"/>
-                  </m:rPr>
-                  <w:rPr>
-                    <w:rFonts w:ascii="Cambria Math" w:hAnsi="Cambria Math"/>
-                    <w:lang w:val="en-US"/>
-                  </w:rPr>
-                  <w:br/>
-                </m:r>
-              </m:oMath>
-              <m:oMath>
-                <m:sSub>
-                  <m:sSubPr>
-                    <m:ctrlPr>
-                      <w:rPr>
-                        <w:rFonts w:ascii="Cambria Math" w:eastAsiaTheme="minorEastAsia" w:hAnsi="Cambria Math"/>
-                        <w:i/>
-                        <w:lang w:val="en-US"/>
-                      </w:rPr>
-                    </m:ctrlPr>
-                  </m:sSubPr>
-                  <m:e>
-                    <m:r>
-                      <w:rPr>
-                        <w:rFonts w:ascii="Cambria Math" w:eastAsiaTheme="minorEastAsia" w:hAnsi="Cambria Math"/>
-                        <w:lang w:val="en-US"/>
-                      </w:rPr>
-                      <m:t>D</m:t>
-                    </m:r>
-                  </m:e>
-                  <m:sub>
-                    <m:r>
-                      <w:rPr>
-                        <w:rFonts w:ascii="Cambria Math" w:eastAsiaTheme="minorEastAsia" w:hAnsi="Cambria Math"/>
-                        <w:lang w:val="en-US"/>
-                      </w:rPr>
-                      <m:t>+</m:t>
-                    </m:r>
-                  </m:sub>
-                </m:sSub>
-                <m:r>
-                  <w:rPr>
-                    <w:rFonts w:ascii="Cambria Math" w:eastAsiaTheme="minorEastAsia" w:hAnsi="Cambria Math"/>
-                    <w:lang w:val="en-US"/>
-                  </w:rPr>
-                  <m:t>≡</m:t>
-                </m:r>
-                <m:d>
-                  <m:dPr>
-                    <m:ctrlPr>
-                      <w:rPr>
-                        <w:rFonts w:ascii="Cambria Math" w:eastAsiaTheme="minorEastAsia" w:hAnsi="Cambria Math"/>
-                        <w:i/>
-                        <w:lang w:val="en-US"/>
-                      </w:rPr>
-                    </m:ctrlPr>
-                  </m:dPr>
-                  <m:e>
-                    <m:sSub>
-                      <m:sSubPr>
-                        <m:ctrlPr>
-                          <w:rPr>
-                            <w:rFonts w:ascii="Cambria Math" w:hAnsi="Cambria Math"/>
-                            <w:i/>
-                            <w:lang w:val="en-US"/>
-                          </w:rPr>
-                        </m:ctrlPr>
-                      </m:sSubPr>
-                      <m:e>
-                        <m:r>
-                          <w:rPr>
-                            <w:rFonts w:ascii="Cambria Math" w:hAnsi="Cambria Math"/>
-                            <w:lang w:val="en-US"/>
-                          </w:rPr>
-                          <m:t>∆r</m:t>
-                        </m:r>
-                      </m:e>
-                      <m:sub>
-                        <m:r>
-                          <w:rPr>
-                            <w:rFonts w:ascii="Cambria Math" w:hAnsi="Cambria Math"/>
-                            <w:lang w:val="en-US"/>
-                          </w:rPr>
-                          <m:t>+</m:t>
-                        </m:r>
-                      </m:sub>
-                    </m:sSub>
-                    <m:r>
-                      <w:rPr>
-                        <w:rFonts w:ascii="Cambria Math" w:hAnsi="Cambria Math"/>
-                        <w:lang w:val="en-US"/>
-                      </w:rPr>
-                      <m:t>&gt;0</m:t>
-                    </m:r>
-                  </m:e>
-                </m:d>
-              </m:oMath>
-            </m:oMathPara>
-          </w:p>
-          <w:p>
-            <w:pPr>
-              <w:spacing w:line="360" w:lineRule="auto"/>
-              <w:rPr>
-                <w:rFonts w:eastAsiaTheme="minorEastAsia"/>
-                <w:lang w:val="en-US"/>
-              </w:rPr>
-            </w:pPr>
-            <m:oMathPara>
-              <m:oMathParaPr>
-                <m:jc m:val="left"/>
-              </m:oMathParaPr>
-              <m:oMath>
-                <m:sSub>
-                  <m:sSubPr>
-                    <m:ctrlPr>
-                      <w:rPr>
-                        <w:rFonts w:ascii="Cambria Math" w:eastAsiaTheme="minorEastAsia" w:hAnsi="Cambria Math"/>
-                        <w:i/>
-                        <w:lang w:val="en-US"/>
-                      </w:rPr>
-                    </m:ctrlPr>
-                  </m:sSubPr>
-                  <m:e>
-                    <m:r>
-                      <w:rPr>
-                        <w:rFonts w:ascii="Cambria Math" w:eastAsiaTheme="minorEastAsia" w:hAnsi="Cambria Math"/>
-                        <w:lang w:val="en-US"/>
-                      </w:rPr>
-                      <m:t>D</m:t>
-                    </m:r>
-                  </m:e>
-                  <m:sub>
-                    <m:r>
-                      <w:rPr>
-                        <w:rFonts w:ascii="Cambria Math" w:eastAsiaTheme="minorEastAsia" w:hAnsi="Cambria Math"/>
-                        <w:lang w:val="en-US"/>
-                      </w:rPr>
-                      <m:t>-</m:t>
-                    </m:r>
-                  </m:sub>
-                </m:sSub>
-                <m:r>
-                  <w:rPr>
-                    <w:rFonts w:ascii="Cambria Math" w:eastAsiaTheme="minorEastAsia" w:hAnsi="Cambria Math"/>
-                    <w:lang w:val="en-US"/>
-                  </w:rPr>
-                  <m:t>≡</m:t>
-                </m:r>
-                <m:d>
-                  <m:dPr>
-                    <m:ctrlPr>
-                      <w:rPr>
-                        <w:rFonts w:ascii="Cambria Math" w:eastAsiaTheme="minorEastAsia" w:hAnsi="Cambria Math"/>
-                        <w:i/>
-                        <w:lang w:val="en-US"/>
-                      </w:rPr>
-                    </m:ctrlPr>
-                  </m:dPr>
-                  <m:e>
-                    <m:sSub>
-                      <m:sSubPr>
-                        <m:ctrlPr>
-                          <w:rPr>
-                            <w:rFonts w:ascii="Cambria Math" w:hAnsi="Cambria Math"/>
-                            <w:i/>
-                            <w:lang w:val="en-US"/>
-                          </w:rPr>
-                        </m:ctrlPr>
-                      </m:sSubPr>
-                      <m:e>
-                        <m:r>
-                          <w:rPr>
-                            <w:rFonts w:ascii="Cambria Math" w:hAnsi="Cambria Math"/>
-                            <w:lang w:val="en-US"/>
-                          </w:rPr>
-                          <m:t>∆r</m:t>
-                        </m:r>
-                      </m:e>
-                      <m:sub>
-                        <m:r>
-                          <w:rPr>
-                            <w:rFonts w:ascii="Cambria Math" w:hAnsi="Cambria Math"/>
-                            <w:lang w:val="en-US"/>
-                          </w:rPr>
-                          <m:t>-</m:t>
-                        </m:r>
-                      </m:sub>
-                    </m:sSub>
-                    <m:r>
-                      <w:rPr>
-                        <w:rFonts w:ascii="Cambria Math" w:hAnsi="Cambria Math"/>
-                        <w:lang w:val="en-US"/>
-                      </w:rPr>
-                      <m:t>&gt;0</m:t>
-                    </m:r>
-                  </m:e>
-                </m:d>
-              </m:oMath>
-            </m:oMathPara>
-          </w:p>
-          <w:p>
-            <w:pPr>
-              <w:spacing w:line="360" w:lineRule="auto"/>
-              <w:rPr>
-                <w:rFonts w:eastAsiaTheme="minorEastAsia"/>
-                <w:lang w:val="en-US"/>
-              </w:rPr>
-            </w:pPr>
-            <m:oMathPara>
-              <m:oMathParaPr>
-                <m:jc m:val="left"/>
-              </m:oMathParaPr>
-              <m:oMath>
-                <m:sSub>
-                  <m:sSubPr>
-                    <m:ctrlPr>
-                      <w:rPr>
-                        <w:rFonts w:ascii="Cambria Math" w:eastAsiaTheme="minorEastAsia" w:hAnsi="Cambria Math"/>
-                        <w:i/>
-                        <w:lang w:val="en-US"/>
-                      </w:rPr>
-                    </m:ctrlPr>
-                  </m:sSubPr>
-                  <m:e>
-                    <m:r>
-                      <w:rPr>
-                        <w:rFonts w:ascii="Cambria Math" w:eastAsiaTheme="minorEastAsia" w:hAnsi="Cambria Math"/>
-                        <w:lang w:val="en-US"/>
-                      </w:rPr>
-                      <m:t>I</m:t>
-                    </m:r>
-                  </m:e>
-                  <m:sub>
-                    <m:r>
-                      <w:rPr>
-                        <w:rFonts w:ascii="Cambria Math" w:eastAsiaTheme="minorEastAsia" w:hAnsi="Cambria Math"/>
-                        <w:lang w:val="en-US"/>
-                      </w:rPr>
-                      <m:t>+</m:t>
-                    </m:r>
-                  </m:sub>
-                </m:sSub>
-                <m:r>
-                  <w:rPr>
-                    <w:rFonts w:ascii="Cambria Math" w:eastAsiaTheme="minorEastAsia" w:hAnsi="Cambria Math"/>
-                    <w:lang w:val="en-US"/>
-                  </w:rPr>
-                  <m:t>≡</m:t>
-                </m:r>
-                <m:d>
-                  <m:dPr>
-                    <m:ctrlPr>
-                      <w:rPr>
-                        <w:rFonts w:ascii="Cambria Math" w:eastAsiaTheme="minorEastAsia" w:hAnsi="Cambria Math"/>
-                        <w:i/>
-                        <w:lang w:val="en-US"/>
-                      </w:rPr>
-                    </m:ctrlPr>
-                  </m:dPr>
-                  <m:e>
-                    <m:sSub>
-                      <m:sSubPr>
-                        <m:ctrlPr>
-                          <w:rPr>
-                            <w:rFonts w:ascii="Cambria Math" w:hAnsi="Cambria Math"/>
-                            <w:i/>
-                            <w:lang w:val="en-US"/>
-                          </w:rPr>
-                        </m:ctrlPr>
-                      </m:sSubPr>
-                      <m:e>
-                        <m:r>
-                          <w:rPr>
-                            <w:rFonts w:ascii="Cambria Math" w:hAnsi="Cambria Math"/>
-                            <w:lang w:val="en-US"/>
-                          </w:rPr>
-                          <m:t>∆r</m:t>
-                        </m:r>
-                      </m:e>
-                      <m:sub>
-                        <m:r>
-                          <w:rPr>
-                            <w:rFonts w:ascii="Cambria Math" w:hAnsi="Cambria Math"/>
-                            <w:lang w:val="en-US"/>
-                          </w:rPr>
-                          <m:t>+</m:t>
-                        </m:r>
-                      </m:sub>
-                    </m:sSub>
-                    <m:r>
-                      <w:rPr>
-                        <w:rFonts w:ascii="Cambria Math" w:hAnsi="Cambria Math"/>
-                        <w:lang w:val="en-US"/>
-                      </w:rPr>
-                      <m:t>&lt;0</m:t>
-                    </m:r>
-                  </m:e>
-                </m:d>
-              </m:oMath>
-            </m:oMathPara>
-          </w:p>
-          <w:p>
-            <w:pPr>
-              <w:spacing w:line="360" w:lineRule="auto"/>
-              <w:rPr>
-                <w:rFonts w:eastAsiaTheme="minorEastAsia"/>
-                <w:lang w:val="en-US"/>
-              </w:rPr>
-            </w:pPr>
-            <m:oMathPara>
-              <m:oMathParaPr>
-                <m:jc m:val="left"/>
-              </m:oMathParaPr>
-              <m:oMath>
-                <m:sSub>
-                  <m:sSubPr>
-                    <m:ctrlPr>
-                      <w:rPr>
-                        <w:rFonts w:ascii="Cambria Math" w:eastAsiaTheme="minorEastAsia" w:hAnsi="Cambria Math"/>
-                        <w:i/>
-                        <w:lang w:val="en-US"/>
-                      </w:rPr>
-                    </m:ctrlPr>
-                  </m:sSubPr>
-                  <m:e>
-                    <m:r>
-                      <w:rPr>
-                        <w:rFonts w:ascii="Cambria Math" w:eastAsiaTheme="minorEastAsia" w:hAnsi="Cambria Math"/>
-                        <w:lang w:val="en-US"/>
-                      </w:rPr>
-                      <m:t>I</m:t>
-                    </m:r>
-                  </m:e>
-                  <m:sub>
-                    <m:r>
-                      <w:rPr>
-                        <w:rFonts w:ascii="Cambria Math" w:eastAsiaTheme="minorEastAsia" w:hAnsi="Cambria Math"/>
-                        <w:lang w:val="en-US"/>
-                      </w:rPr>
-                      <m:t>-</m:t>
-                    </m:r>
-                  </m:sub>
-                </m:sSub>
-                <m:r>
-                  <w:rPr>
-                    <w:rFonts w:ascii="Cambria Math" w:eastAsiaTheme="minorEastAsia" w:hAnsi="Cambria Math"/>
-                    <w:lang w:val="en-US"/>
-                  </w:rPr>
-                  <m:t>≡</m:t>
-                </m:r>
-                <m:d>
-                  <m:dPr>
-                    <m:ctrlPr>
-                      <w:rPr>
-                        <w:rFonts w:ascii="Cambria Math" w:eastAsiaTheme="minorEastAsia" w:hAnsi="Cambria Math"/>
-                        <w:i/>
-                        <w:lang w:val="en-US"/>
-                      </w:rPr>
-                    </m:ctrlPr>
-                  </m:dPr>
-                  <m:e>
-                    <m:sSub>
-                      <m:sSubPr>
-                        <m:ctrlPr>
-                          <w:rPr>
-                            <w:rFonts w:ascii="Cambria Math" w:hAnsi="Cambria Math"/>
-                            <w:i/>
-                            <w:lang w:val="en-US"/>
-                          </w:rPr>
-                        </m:ctrlPr>
-                      </m:sSubPr>
-                      <m:e>
-                        <m:r>
-                          <w:rPr>
-                            <w:rFonts w:ascii="Cambria Math" w:hAnsi="Cambria Math"/>
-                            <w:lang w:val="en-US"/>
-                          </w:rPr>
-                          <m:t>∆r</m:t>
-                        </m:r>
-                      </m:e>
-                      <m:sub>
-                        <m:r>
-                          <w:rPr>
-                            <w:rFonts w:ascii="Cambria Math" w:hAnsi="Cambria Math"/>
-                            <w:lang w:val="en-US"/>
-                          </w:rPr>
-                          <m:t>-</m:t>
-                        </m:r>
-                      </m:sub>
-                    </m:sSub>
-                    <m:r>
-                      <w:rPr>
-                        <w:rFonts w:ascii="Cambria Math" w:hAnsi="Cambria Math"/>
-                        <w:lang w:val="en-US"/>
-                      </w:rPr>
-                      <m:t>&lt;0</m:t>
-                    </m:r>
-                  </m:e>
-                </m:d>
-                <m:r>
-                  <m:rPr>
-                    <m:sty m:val="p"/>
-                  </m:rPr>
-                  <w:rPr>
-                    <w:rFonts w:ascii="Cambria Math" w:eastAsiaTheme="minorEastAsia" w:hAnsi="Cambria Math"/>
-                    <w:lang w:val="en-US"/>
-                  </w:rPr>
-                  <w:br/>
-                </m:r>
-              </m:oMath>
-              <m:oMath>
-                <m:sSub>
-                  <m:sSubPr>
-                    <m:ctrlPr>
-                      <w:rPr>
-                        <w:rFonts w:ascii="Cambria Math" w:eastAsiaTheme="minorEastAsia" w:hAnsi="Cambria Math"/>
-                        <w:i/>
-                        <w:lang w:val="en-US"/>
-                      </w:rPr>
-                    </m:ctrlPr>
-                  </m:sSubPr>
-                  <m:e>
-                    <m:r>
-                      <w:rPr>
-                        <w:rFonts w:ascii="Cambria Math" w:eastAsiaTheme="minorEastAsia" w:hAnsi="Cambria Math"/>
-                        <w:lang w:val="en-US"/>
-                      </w:rPr>
-                      <m:t>C</m:t>
-                    </m:r>
-                  </m:e>
-                  <m:sub>
-                    <m:r>
-                      <w:rPr>
-                        <w:rFonts w:ascii="Cambria Math" w:eastAsiaTheme="minorEastAsia" w:hAnsi="Cambria Math"/>
-                        <w:lang w:val="en-US"/>
-                      </w:rPr>
-                      <m:t>+</m:t>
-                    </m:r>
-                  </m:sub>
-                </m:sSub>
-                <m:r>
-                  <w:rPr>
-                    <w:rFonts w:ascii="Cambria Math" w:eastAsiaTheme="minorEastAsia" w:hAnsi="Cambria Math"/>
-                    <w:lang w:val="en-US"/>
-                  </w:rPr>
-                  <m:t>≡</m:t>
-                </m:r>
-                <m:d>
-                  <m:dPr>
-                    <m:ctrlPr>
-                      <w:rPr>
-                        <w:rFonts w:ascii="Cambria Math" w:eastAsiaTheme="minorEastAsia" w:hAnsi="Cambria Math"/>
-                        <w:i/>
-                        <w:lang w:val="en-US"/>
-                      </w:rPr>
-                    </m:ctrlPr>
-                  </m:dPr>
-                  <m:e>
-                    <m:d>
-                      <m:dPr>
-                        <m:begChr m:val="|"/>
-                        <m:endChr m:val="|"/>
-                        <m:ctrlPr>
-                          <w:rPr>
-                            <w:rFonts w:ascii="Cambria Math" w:eastAsiaTheme="minorEastAsia" w:hAnsi="Cambria Math"/>
-                            <w:i/>
-                            <w:lang w:val="en-US"/>
-                          </w:rPr>
-                        </m:ctrlPr>
-                      </m:dPr>
-                      <m:e>
-                        <m:r>
-                          <w:rPr>
-                            <w:rFonts w:ascii="Cambria Math" w:eastAsiaTheme="minorEastAsia" w:hAnsi="Cambria Math"/>
-                            <w:lang w:val="en-US"/>
-                          </w:rPr>
-                          <m:t>L∙pre</m:t>
-                        </m:r>
-                        <m:d>
-                          <m:dPr>
-                            <m:ctrlPr>
-                              <w:rPr>
-                                <w:rFonts w:ascii="Cambria Math" w:eastAsiaTheme="minorEastAsia" w:hAnsi="Cambria Math"/>
-                                <w:i/>
-                                <w:lang w:val="en-US"/>
-                              </w:rPr>
-                            </m:ctrlPr>
-                          </m:dPr>
-                          <m:e>
-                            <m:r>
-                              <w:rPr>
-                                <w:rFonts w:ascii="Cambria Math" w:eastAsiaTheme="minorEastAsia" w:hAnsi="Cambria Math"/>
-                                <w:lang w:val="en-US"/>
-                              </w:rPr>
-                              <m:t>q</m:t>
-                            </m:r>
-                          </m:e>
-                        </m:d>
-                      </m:e>
-                    </m:d>
-                    <m:r>
-                      <w:rPr>
-                        <w:rFonts w:ascii="Cambria Math" w:eastAsiaTheme="minorEastAsia" w:hAnsi="Cambria Math"/>
-                        <w:lang w:val="en-US"/>
-                      </w:rPr>
-                      <m:t>&gt;ε∙</m:t>
-                    </m:r>
-                    <m:d>
-                      <m:dPr>
-                        <m:begChr m:val="|"/>
-                        <m:endChr m:val="|"/>
-                        <m:ctrlPr>
-                          <w:rPr>
-                            <w:rFonts w:ascii="Cambria Math" w:eastAsiaTheme="minorEastAsia" w:hAnsi="Cambria Math"/>
-                            <w:i/>
-                            <w:lang w:val="en-US"/>
-                          </w:rPr>
-                        </m:ctrlPr>
-                      </m:dPr>
-                      <m:e>
-                        <m:sSub>
-                          <m:sSubPr>
-                            <m:ctrlPr>
-                              <w:rPr>
-                                <w:rFonts w:ascii="Cambria Math" w:hAnsi="Cambria Math"/>
-                                <w:i/>
-                                <w:lang w:val="en-US"/>
-                              </w:rPr>
-                            </m:ctrlPr>
-                          </m:sSubPr>
-                          <m:e>
-                            <m:r>
-                              <w:rPr>
-                                <w:rFonts w:ascii="Cambria Math" w:hAnsi="Cambria Math"/>
-                                <w:lang w:val="en-US"/>
-                              </w:rPr>
-                              <m:t>∆r</m:t>
-                            </m:r>
-                          </m:e>
-                          <m:sub>
-                            <m:r>
-                              <w:rPr>
-                                <w:rFonts w:ascii="Cambria Math" w:hAnsi="Cambria Math"/>
-                                <w:lang w:val="en-US"/>
-                              </w:rPr>
-                              <m:t>+</m:t>
-                            </m:r>
-                          </m:sub>
-                        </m:sSub>
-                      </m:e>
-                    </m:d>
-                  </m:e>
-                </m:d>
-              </m:oMath>
-            </m:oMathPara>
-          </w:p>
-          <w:p>
-            <w:pPr>
-              <w:spacing w:line="360" w:lineRule="auto"/>
-              <w:rPr>
-                <w:rFonts w:eastAsiaTheme="minorEastAsia"/>
-                <w:lang w:val="en-US"/>
-              </w:rPr>
-            </w:pPr>
-            <m:oMathPara>
-              <m:oMathParaPr>
-                <m:jc m:val="left"/>
-              </m:oMathParaPr>
-              <m:oMath>
-                <m:sSub>
-                  <m:sSubPr>
-                    <m:ctrlPr>
-                      <w:rPr>
-                        <w:rFonts w:ascii="Cambria Math" w:eastAsiaTheme="minorEastAsia" w:hAnsi="Cambria Math"/>
-                        <w:i/>
-                        <w:lang w:val="en-US"/>
-                      </w:rPr>
-                    </m:ctrlPr>
-                  </m:sSubPr>
-                  <m:e>
-                    <m:r>
-                      <w:rPr>
-                        <w:rFonts w:ascii="Cambria Math" w:eastAsiaTheme="minorEastAsia" w:hAnsi="Cambria Math"/>
-                        <w:lang w:val="en-US"/>
-                      </w:rPr>
-                      <m:t>C</m:t>
-                    </m:r>
-                  </m:e>
-                  <m:sub>
-                    <m:r>
-                      <w:rPr>
-                        <w:rFonts w:ascii="Cambria Math" w:eastAsiaTheme="minorEastAsia" w:hAnsi="Cambria Math"/>
-                        <w:lang w:val="en-US"/>
-                      </w:rPr>
-                      <m:t>-</m:t>
-                    </m:r>
-                  </m:sub>
-                </m:sSub>
-                <m:r>
-                  <w:rPr>
-                    <w:rFonts w:ascii="Cambria Math" w:eastAsiaTheme="minorEastAsia" w:hAnsi="Cambria Math"/>
-                    <w:lang w:val="en-US"/>
-                  </w:rPr>
-                  <m:t>≡</m:t>
-                </m:r>
-                <m:d>
-                  <m:dPr>
-                    <m:ctrlPr>
-                      <w:rPr>
-                        <w:rFonts w:ascii="Cambria Math" w:eastAsiaTheme="minorEastAsia" w:hAnsi="Cambria Math"/>
-                        <w:i/>
-                        <w:lang w:val="en-US"/>
-                      </w:rPr>
-                    </m:ctrlPr>
-                  </m:dPr>
-                  <m:e>
-                    <m:d>
-                      <m:dPr>
-                        <m:begChr m:val="|"/>
-                        <m:endChr m:val="|"/>
-                        <m:ctrlPr>
-                          <w:rPr>
-                            <w:rFonts w:ascii="Cambria Math" w:eastAsiaTheme="minorEastAsia" w:hAnsi="Cambria Math"/>
-                            <w:i/>
-                            <w:lang w:val="en-US"/>
-                          </w:rPr>
-                        </m:ctrlPr>
-                      </m:dPr>
-                      <m:e>
-                        <m:r>
-                          <w:rPr>
-                            <w:rFonts w:ascii="Cambria Math" w:eastAsiaTheme="minorEastAsia" w:hAnsi="Cambria Math"/>
-                            <w:lang w:val="en-US"/>
-                          </w:rPr>
-                          <m:t>L∙pre(q)</m:t>
-                        </m:r>
-                      </m:e>
-                    </m:d>
-                    <m:r>
-                      <w:rPr>
-                        <w:rFonts w:ascii="Cambria Math" w:eastAsiaTheme="minorEastAsia" w:hAnsi="Cambria Math"/>
-                        <w:lang w:val="en-US"/>
-                      </w:rPr>
-                      <m:t>&gt;ε∙</m:t>
-                    </m:r>
-                    <m:d>
-                      <m:dPr>
-                        <m:begChr m:val="|"/>
-                        <m:endChr m:val="|"/>
-                        <m:ctrlPr>
-                          <w:rPr>
-                            <w:rFonts w:ascii="Cambria Math" w:eastAsiaTheme="minorEastAsia" w:hAnsi="Cambria Math"/>
-                            <w:i/>
-                            <w:lang w:val="en-US"/>
-                          </w:rPr>
-                        </m:ctrlPr>
-                      </m:dPr>
-                      <m:e>
-                        <m:sSub>
-                          <m:sSubPr>
-                            <m:ctrlPr>
-                              <w:rPr>
-                                <w:rFonts w:ascii="Cambria Math" w:hAnsi="Cambria Math"/>
-                                <w:i/>
-                                <w:lang w:val="en-US"/>
-                              </w:rPr>
-                            </m:ctrlPr>
-                          </m:sSubPr>
-                          <m:e>
-                            <m:r>
-                              <w:rPr>
-                                <w:rFonts w:ascii="Cambria Math" w:hAnsi="Cambria Math"/>
-                                <w:lang w:val="en-US"/>
-                              </w:rPr>
-                              <m:t>∆r</m:t>
-                            </m:r>
-                          </m:e>
-                          <m:sub>
-                            <m:r>
-                              <w:rPr>
-                                <w:rFonts w:ascii="Cambria Math" w:hAnsi="Cambria Math"/>
-                                <w:lang w:val="en-US"/>
-                              </w:rPr>
-                              <m:t>-</m:t>
-                            </m:r>
-                          </m:sub>
-                        </m:sSub>
-                      </m:e>
-                    </m:d>
-                  </m:e>
-                </m:d>
-              </m:oMath>
-            </m:oMathPara>
-          </w:p>
-        </w:tc>
-        <w:tc>
-          <w:tcPr>
-            <w:tcW w:w="4562" w:type="dxa"/>
-            <w:tcBorders>
-              <w:top w:val="nil"/>
-              <w:left w:val="nil"/>
-              <w:bottom w:val="nil"/>
-              <w:right w:val="nil"/>
-            </w:tcBorders>
-            <w:vAlign w:val="center"/>
-          </w:tcPr>
-          <w:p>
-            <w:pPr>
-              <w:pStyle w:val="ListParagraph"/>
-              <w:numPr>
-                <w:ilvl w:val="0"/>
-                <w:numId w:val="1"/>
-              </w:numPr>
-              <w:spacing w:line="360" w:lineRule="auto"/>
-            </w:pPr>
-            <w:r>
-              <w:t>Parts of flow direction condition</w:t>
-            </w:r>
-          </w:p>
-        </w:tc>
-      </w:tr>
-    </w:tbl>
-    <w:p>
-      <w:pPr>
-        <w:rPr>
-          <w:lang w:val="en-US"/>
-        </w:rPr>
-      </w:pPr>
-    </w:p>
-    <w:p>
-      <w:pPr>
-        <w:rPr>
-          <w:lang w:val="en-US"/>
-        </w:rPr>
-      </w:pPr>
-      <w:r>
-        <w:rPr>
-          <w:rFonts w:eastAsiaTheme="minorEastAsia"/>
-          <w:lang w:val="en-US"/>
-        </w:rPr>
-        <w:t xml:space="preserve">Tolerance constant </w:t>
-      </w:r>
-      <m:oMath>
-        <m:r>
-          <w:rPr>
-            <w:rFonts w:ascii="Cambria Math" w:eastAsiaTheme="minorEastAsia" w:hAnsi="Cambria Math"/>
-            <w:lang w:val="en-US"/>
-          </w:rPr>
-          <m:t>ε</m:t>
-        </m:r>
-      </m:oMath>
-      <w:r>
-        <w:rPr>
-          <w:rFonts w:eastAsiaTheme="minorEastAsia"/>
-          <w:lang w:val="en-US"/>
-        </w:rPr>
-        <w:t xml:space="preserve"> </w:t>
-      </w:r>
-      <w:r>
-        <w:rPr>
-          <w:rFonts w:eastAsiaTheme="minorEastAsia"/>
-          <w:lang w:val="en-US"/>
-        </w:rPr>
-        <w:t xml:space="preserve">must be higher than zero. </w:t>
-      </w:r>
-      <w:r>
-        <w:rPr>
-          <w:lang w:val="en-US"/>
-        </w:rPr>
-        <w:t xml:space="preserve">Setting </w:t>
-      </w:r>
-      <m:oMath>
-        <m:r>
-          <w:rPr>
-            <w:rFonts w:ascii="Cambria Math" w:eastAsiaTheme="minorEastAsia" w:hAnsi="Cambria Math"/>
-            <w:lang w:val="en-US"/>
-          </w:rPr>
-          <m:t>ε</m:t>
-        </m:r>
-      </m:oMath>
-      <w:r>
-        <w:rPr>
-          <w:rFonts w:eastAsiaTheme="minorEastAsia"/>
-          <w:lang w:val="en-US"/>
-        </w:rPr>
-        <w:t xml:space="preserve"> </w:t>
-      </w:r>
-      <w:r>
-        <w:rPr>
-          <w:rFonts w:eastAsiaTheme="minorEastAsia"/>
-          <w:lang w:val="en-US"/>
-        </w:rPr>
-        <w:t xml:space="preserve">too </w:t>
-      </w:r>
-      <w:r>
-        <w:rPr>
-          <w:rFonts w:eastAsiaTheme="minorEastAsia"/>
-          <w:lang w:val="en-US"/>
-        </w:rPr>
-        <w:t xml:space="preserve">high </w:t>
-      </w:r>
-      <w:r>
-        <w:rPr>
-          <w:rFonts w:eastAsiaTheme="minorEastAsia"/>
-          <w:lang w:val="en-US"/>
-        </w:rPr>
-        <w:t>increase sensitivity and allow</w:t>
-      </w:r>
-      <w:r>
-        <w:rPr>
-          <w:rFonts w:eastAsiaTheme="minorEastAsia"/>
-          <w:lang w:val="en-US"/>
-        </w:rPr>
-        <w:t xml:space="preserve">s </w:t>
-      </w:r>
-      <w:r>
-        <w:rPr>
-          <w:rFonts w:eastAsiaTheme="minorEastAsia"/>
-          <w:lang w:val="en-US"/>
-        </w:rPr>
-        <w:t>zero crossing</w:t>
-      </w:r>
-      <w:r>
-        <w:rPr>
-          <w:rFonts w:eastAsiaTheme="minorEastAsia"/>
-          <w:lang w:val="en-US"/>
-        </w:rPr>
-        <w:t xml:space="preserve"> even if it is not necessary</w:t>
-      </w:r>
-      <w:r>
-        <w:rPr>
-          <w:rFonts w:eastAsiaTheme="minorEastAsia"/>
-          <w:lang w:val="en-US"/>
-        </w:rPr>
-        <w:t xml:space="preserve">. </w:t>
-      </w:r>
-      <w:r>
-        <w:rPr>
-          <w:rFonts w:eastAsiaTheme="minorEastAsia"/>
-          <w:lang w:val="en-US"/>
-        </w:rPr>
-        <w:t xml:space="preserve">The meaning of </w:t>
-      </w:r>
-      <m:oMath>
-        <m:f>
-          <m:fPr>
-            <m:type m:val="lin"/>
-            <m:ctrlPr>
-              <w:rPr>
-                <w:rFonts w:ascii="Cambria Math" w:eastAsiaTheme="minorEastAsia" w:hAnsi="Cambria Math"/>
-                <w:i/>
-                <w:lang w:val="en-US"/>
-              </w:rPr>
-            </m:ctrlPr>
-          </m:fPr>
-          <m:num>
-            <m:r>
-              <w:rPr>
-                <w:rFonts w:ascii="Cambria Math" w:eastAsiaTheme="minorEastAsia" w:hAnsi="Cambria Math"/>
-                <w:lang w:val="en-US"/>
-              </w:rPr>
-              <m:t>1</m:t>
-            </m:r>
-          </m:num>
-          <m:den>
-            <m:r>
-              <w:rPr>
-                <w:rFonts w:ascii="Cambria Math" w:eastAsiaTheme="minorEastAsia" w:hAnsi="Cambria Math"/>
-                <w:lang w:val="en-US"/>
-              </w:rPr>
-              <m:t>ε</m:t>
-            </m:r>
-          </m:den>
-        </m:f>
-      </m:oMath>
-      <w:r>
-        <w:rPr>
-          <w:rFonts w:eastAsiaTheme="minorEastAsia"/>
-          <w:lang w:val="en-US"/>
-        </w:rPr>
-        <w:t xml:space="preserve"> can be described as </w:t>
-      </w:r>
-      <w:r>
-        <w:rPr>
-          <w:rFonts w:eastAsiaTheme="minorEastAsia"/>
-          <w:lang w:val="en-US"/>
-        </w:rPr>
-        <w:t>maximum</w:t>
-      </w:r>
-      <w:r>
-        <w:rPr>
-          <w:rFonts w:eastAsiaTheme="minorEastAsia"/>
-          <w:lang w:val="en-US"/>
-        </w:rPr>
-        <w:t xml:space="preserve"> of </w:t>
-      </w:r>
-      <m:oMath>
-        <m:r>
-          <w:rPr>
-            <w:rFonts w:ascii="Cambria Math" w:hAnsi="Cambria Math"/>
-            <w:lang w:val="en-US"/>
-          </w:rPr>
-          <m:t>der(lq)</m:t>
-        </m:r>
-      </m:oMath>
-      <w:r>
-        <w:rPr>
-          <w:rFonts w:eastAsiaTheme="minorEastAsia"/>
-          <w:lang w:val="en-US"/>
-        </w:rPr>
-        <w:t xml:space="preserve"> towards zero flow.</w:t>
-      </w:r>
-      <w:r>
-        <w:rPr>
-          <w:rFonts w:eastAsiaTheme="minorEastAsia"/>
-          <w:lang w:val="en-US"/>
-        </w:rPr>
-        <w:t xml:space="preserve"> </w:t>
-      </w:r>
-      <w:proofErr w:type="gramStart"/>
-      <w:r>
-        <w:rPr>
-          <w:rFonts w:eastAsiaTheme="minorEastAsia"/>
-          <w:lang w:val="en-US"/>
-        </w:rPr>
-        <w:t>E.g.</w:t>
-      </w:r>
-      <w:proofErr w:type="gramEnd"/>
-      <w:r>
-        <w:rPr>
-          <w:rFonts w:eastAsiaTheme="minorEastAsia"/>
-          <w:lang w:val="en-US"/>
-        </w:rPr>
-        <w:t xml:space="preserve"> if </w:t>
-      </w:r>
-      <m:oMath>
-        <m:r>
-          <w:rPr>
-            <w:rFonts w:ascii="Cambria Math" w:eastAsiaTheme="minorEastAsia" w:hAnsi="Cambria Math"/>
-            <w:lang w:val="en-US"/>
-          </w:rPr>
-          <m:t>ε=1e-5</m:t>
-        </m:r>
-      </m:oMath>
-      <w:r>
-        <w:rPr>
-          <w:rFonts w:eastAsiaTheme="minorEastAsia"/>
-          <w:lang w:val="en-US"/>
-        </w:rPr>
-        <w:t xml:space="preserve"> then maximum of </w:t>
-      </w:r>
-      <m:oMath>
-        <m:r>
-          <w:rPr>
-            <w:rFonts w:ascii="Cambria Math" w:hAnsi="Cambria Math"/>
-            <w:lang w:val="en-US"/>
-          </w:rPr>
-          <m:t>der(lq)</m:t>
-        </m:r>
-      </m:oMath>
-      <w:r>
-        <w:rPr>
-          <w:rFonts w:eastAsiaTheme="minorEastAsia"/>
-          <w:lang w:val="en-US"/>
-        </w:rPr>
-        <w:t xml:space="preserve"> is </w:t>
-      </w:r>
-      <m:oMath>
-        <m:r>
-          <w:rPr>
-            <w:rFonts w:ascii="Cambria Math" w:eastAsiaTheme="minorEastAsia" w:hAnsi="Cambria Math"/>
-            <w:lang w:val="en-US"/>
-          </w:rPr>
-          <m:t>1e5</m:t>
-        </m:r>
-      </m:oMath>
-      <w:r>
-        <w:rPr>
-          <w:rFonts w:eastAsiaTheme="minorEastAsia"/>
-          <w:lang w:val="en-US"/>
-        </w:rPr>
-        <w:t>,</w:t>
-      </w:r>
-      <w:r>
-        <w:rPr>
-          <w:rFonts w:eastAsiaTheme="minorEastAsia"/>
-          <w:lang w:val="en-US"/>
-        </w:rPr>
-        <w:t xml:space="preserve"> what means that</w:t>
-      </w:r>
-      <w:r>
-        <w:rPr>
-          <w:rFonts w:eastAsiaTheme="minorEastAsia"/>
-          <w:lang w:val="en-US"/>
-        </w:rPr>
-        <w:t xml:space="preserve"> zero crossing happens if </w:t>
-      </w:r>
-      <w:r>
-        <w:rPr>
-          <w:rFonts w:eastAsiaTheme="minorEastAsia"/>
-          <w:lang w:val="en-US"/>
-        </w:rPr>
-        <w:t>q&gt;</w:t>
-      </w:r>
-      <w:r>
-        <w:rPr>
-          <w:rFonts w:eastAsiaTheme="minorEastAsia"/>
-          <w:lang w:val="en-US"/>
-        </w:rPr>
-        <w:t>=</w:t>
-      </w:r>
-      <w:r>
-        <w:rPr>
-          <w:rFonts w:eastAsiaTheme="minorEastAsia"/>
-          <w:lang w:val="en-US"/>
-        </w:rPr>
-        <w:t>0 and der(q)&lt;</w:t>
-      </w:r>
-      <w:r>
-        <w:rPr>
-          <w:rFonts w:eastAsiaTheme="minorEastAsia"/>
-          <w:lang w:val="en-US"/>
-        </w:rPr>
-        <w:t>=</w:t>
-      </w:r>
-      <w:r>
-        <w:rPr>
-          <w:rFonts w:eastAsiaTheme="minorEastAsia"/>
-          <w:lang w:val="en-US"/>
-        </w:rPr>
-        <w:t>-1e5*q</w:t>
-      </w:r>
-      <w:r>
-        <w:rPr>
-          <w:rFonts w:eastAsiaTheme="minorEastAsia"/>
-          <w:lang w:val="en-US"/>
-        </w:rPr>
-        <w:t xml:space="preserve"> or q&lt;0 and der(q)&gt;=1e5*(-q). Please note, that there is not fixed limit for flow or flow acceleration. </w:t>
+      <w:r>
+        <w:rPr>
+          <w:lang w:val="en-US"/>
+        </w:rPr>
+        <w:t xml:space="preserve">Please note that one mole of substance contains 6.02214076e23 particles (Avogadro’s constant). Having positive flow less than 1e-30 mol/s means lower flow than 1 particle per second. And this </w:t>
+      </w:r>
+      <w:r>
+        <w:rPr>
+          <w:lang w:val="en-US"/>
+        </w:rPr>
+        <w:t>flow</w:t>
+      </w:r>
+      <w:r>
+        <w:rPr>
+          <w:lang w:val="en-US"/>
+        </w:rPr>
+        <w:t xml:space="preserve"> is still </w:t>
+      </w:r>
+      <w:r>
+        <w:rPr>
+          <w:lang w:val="en-US"/>
+        </w:rPr>
+        <w:t>repre</w:t>
+      </w:r>
+      <w:r>
+        <w:rPr>
+          <w:lang w:val="en-US"/>
+        </w:rPr>
+        <w:t xml:space="preserve">sentable, significant and inside tolerances of numerical calculation. </w:t>
       </w:r>
     </w:p>
     <w:sectPr>

</xml_diff>

<commit_message>
Relative regulation of flow turn around in boundaries
</commit_message>
<xml_diff>
--- a/Chemical/Resources/Documentation/NumericalMethods.docx
+++ b/Chemical/Resources/Documentation/NumericalMethods.docx
@@ -1856,6 +1856,1402 @@
         <w:t xml:space="preserve"> is still representable, significant and inside tolerances of numerical calculation. </w:t>
       </w:r>
     </w:p>
+    <w:p>
+      <w:pPr>
+        <w:pStyle w:val="Heading2"/>
+        <w:rPr>
+          <w:lang w:val="en-US"/>
+        </w:rPr>
+      </w:pPr>
+      <w:r>
+        <w:rPr>
+          <w:lang w:val="en-US"/>
+        </w:rPr>
+        <w:t>Traditional chemical kinetics limits</w:t>
+      </w:r>
+    </w:p>
+    <w:p>
+      <w:pPr>
+        <w:rPr>
+          <w:lang w:val="en-US"/>
+        </w:rPr>
+      </w:pPr>
+      <w:r>
+        <w:rPr>
+          <w:lang w:val="en-US"/>
+        </w:rPr>
+        <w:t xml:space="preserve">If we propose </w:t>
+      </w:r>
+      <w:r>
+        <w:rPr>
+          <w:lang w:val="en-US"/>
+        </w:rPr>
+        <w:t>process</w:t>
+      </w:r>
+      <w:r>
+        <w:rPr>
+          <w:lang w:val="en-US"/>
+        </w:rPr>
+        <w:t xml:space="preserve"> rate</w:t>
+      </w:r>
+      <w:r>
+        <w:rPr>
+          <w:lang w:val="en-US"/>
+        </w:rPr>
+        <w:t xml:space="preserve"> q</w:t>
+      </w:r>
+      <w:r>
+        <w:rPr>
+          <w:lang w:val="en-US"/>
+        </w:rPr>
+        <w:t xml:space="preserve"> as forward rate</w:t>
+      </w:r>
+      <w:r>
+        <w:rPr>
+          <w:lang w:val="en-US"/>
+        </w:rPr>
+        <w:t xml:space="preserve"> </w:t>
+      </w:r>
+      <w:proofErr w:type="spellStart"/>
+      <w:r>
+        <w:rPr>
+          <w:lang w:val="en-US"/>
+        </w:rPr>
+        <w:t>q</w:t>
+      </w:r>
+      <w:r>
+        <w:rPr>
+          <w:vertAlign w:val="subscript"/>
+          <w:lang w:val="en-US"/>
+        </w:rPr>
+        <w:t>f</w:t>
+      </w:r>
+      <w:proofErr w:type="spellEnd"/>
+      <w:r>
+        <w:rPr>
+          <w:lang w:val="en-US"/>
+        </w:rPr>
+        <w:t xml:space="preserve"> minus backward rate</w:t>
+      </w:r>
+      <w:r>
+        <w:rPr>
+          <w:lang w:val="en-US"/>
+        </w:rPr>
+        <w:t xml:space="preserve"> </w:t>
+      </w:r>
+      <w:proofErr w:type="spellStart"/>
+      <w:r>
+        <w:rPr>
+          <w:lang w:val="en-US"/>
+        </w:rPr>
+        <w:t>q</w:t>
+      </w:r>
+      <w:r>
+        <w:rPr>
+          <w:vertAlign w:val="subscript"/>
+          <w:lang w:val="en-US"/>
+        </w:rPr>
+        <w:t>b</w:t>
+      </w:r>
+      <w:proofErr w:type="spellEnd"/>
+      <w:r>
+        <w:rPr>
+          <w:lang w:val="en-US"/>
+        </w:rPr>
+        <w:t xml:space="preserve">, then the limiting value for molar flow rate are straight forward: from minus backward to plus forward rate. </w:t>
+      </w:r>
+      <w:r>
+        <w:rPr>
+          <w:lang w:val="en-US"/>
+        </w:rPr>
+        <w:t>However,</w:t>
+      </w:r>
+      <w:r>
+        <w:rPr>
+          <w:lang w:val="en-US"/>
+        </w:rPr>
+        <w:t xml:space="preserve"> reaching (or crossing) one of </w:t>
+      </w:r>
+      <w:r>
+        <w:rPr>
+          <w:lang w:val="en-US"/>
+        </w:rPr>
+        <w:t>these limits</w:t>
+      </w:r>
+      <w:r>
+        <w:rPr>
+          <w:lang w:val="en-US"/>
+        </w:rPr>
+        <w:t xml:space="preserve"> goes to singularity (or undefined results) of electro-chemical potential gradient if we want to</w:t>
+      </w:r>
+      <w:r>
+        <w:rPr>
+          <w:lang w:val="en-US"/>
+        </w:rPr>
+        <w:t xml:space="preserve"> still</w:t>
+      </w:r>
+      <w:r>
+        <w:rPr>
+          <w:lang w:val="en-US"/>
+        </w:rPr>
+        <w:t xml:space="preserve"> fulfil kinetics equations.</w:t>
+      </w:r>
+      <w:r>
+        <w:rPr>
+          <w:lang w:val="en-US"/>
+        </w:rPr>
+        <w:t xml:space="preserve"> So, we need thresholds, ideally independent of order of magnitude of molar flow. For this reason we define parameter</w:t>
+      </w:r>
+      <w:r>
+        <w:rPr>
+          <w:lang w:val="en-US"/>
+        </w:rPr>
+        <w:t xml:space="preserve"> </w:t>
+      </w:r>
+      <w:proofErr w:type="spellStart"/>
+      <w:r>
+        <w:rPr>
+          <w:lang w:val="en-US"/>
+        </w:rPr>
+        <w:t>C</w:t>
+      </w:r>
+      <w:r>
+        <w:rPr>
+          <w:vertAlign w:val="subscript"/>
+          <w:lang w:val="en-US"/>
+        </w:rPr>
+        <w:t>q</w:t>
+      </w:r>
+      <w:proofErr w:type="spellEnd"/>
+      <w:r>
+        <w:rPr>
+          <w:lang w:val="en-US"/>
+        </w:rPr>
+        <w:t xml:space="preserve">, where limits </w:t>
+      </w:r>
+      <w:r>
+        <w:rPr>
+          <w:lang w:val="en-US"/>
+        </w:rPr>
+        <w:t>will be -(1-</w:t>
+      </w:r>
+      <w:r>
+        <w:rPr>
+          <w:lang w:val="en-US"/>
+        </w:rPr>
+        <w:t xml:space="preserve"> </w:t>
+      </w:r>
+      <w:proofErr w:type="spellStart"/>
+      <w:proofErr w:type="gramStart"/>
+      <w:r>
+        <w:rPr>
+          <w:lang w:val="en-US"/>
+        </w:rPr>
+        <w:t>C</w:t>
+      </w:r>
+      <w:r>
+        <w:rPr>
+          <w:vertAlign w:val="subscript"/>
+          <w:lang w:val="en-US"/>
+        </w:rPr>
+        <w:t>q</w:t>
+      </w:r>
+      <w:proofErr w:type="spellEnd"/>
+      <w:r>
+        <w:rPr>
+          <w:lang w:val="en-US"/>
+        </w:rPr>
+        <w:t>)</w:t>
+      </w:r>
+      <w:proofErr w:type="spellStart"/>
+      <w:r>
+        <w:rPr>
+          <w:lang w:val="en-US"/>
+        </w:rPr>
+        <w:t>q</w:t>
+      </w:r>
+      <w:r>
+        <w:rPr>
+          <w:vertAlign w:val="subscript"/>
+          <w:lang w:val="en-US"/>
+        </w:rPr>
+        <w:t>b</w:t>
+      </w:r>
+      <w:proofErr w:type="spellEnd"/>
+      <w:proofErr w:type="gramEnd"/>
+      <w:r>
+        <w:rPr>
+          <w:lang w:val="en-US"/>
+        </w:rPr>
+        <w:t xml:space="preserve"> and </w:t>
+      </w:r>
+      <w:r>
+        <w:rPr>
+          <w:lang w:val="en-US"/>
+        </w:rPr>
+        <w:t>(1-</w:t>
+      </w:r>
+      <w:r>
+        <w:rPr>
+          <w:lang w:val="en-US"/>
+        </w:rPr>
+        <w:t xml:space="preserve"> </w:t>
+      </w:r>
+      <w:proofErr w:type="spellStart"/>
+      <w:r>
+        <w:rPr>
+          <w:lang w:val="en-US"/>
+        </w:rPr>
+        <w:t>C</w:t>
+      </w:r>
+      <w:r>
+        <w:rPr>
+          <w:vertAlign w:val="subscript"/>
+          <w:lang w:val="en-US"/>
+        </w:rPr>
+        <w:t>q</w:t>
+      </w:r>
+      <w:proofErr w:type="spellEnd"/>
+      <w:r>
+        <w:rPr>
+          <w:lang w:val="en-US"/>
+        </w:rPr>
+        <w:t>)</w:t>
+      </w:r>
+      <w:proofErr w:type="spellStart"/>
+      <w:r>
+        <w:rPr>
+          <w:lang w:val="en-US"/>
+        </w:rPr>
+        <w:t>q</w:t>
+      </w:r>
+      <w:r>
+        <w:rPr>
+          <w:vertAlign w:val="subscript"/>
+          <w:lang w:val="en-US"/>
+        </w:rPr>
+        <w:t>f</w:t>
+      </w:r>
+      <w:proofErr w:type="spellEnd"/>
+      <w:r>
+        <w:rPr>
+          <w:lang w:val="en-US"/>
+        </w:rPr>
+        <w:t xml:space="preserve"> . Behind this limits </w:t>
+      </w:r>
+      <w:r>
+        <w:rPr>
+          <w:lang w:val="en-US"/>
+        </w:rPr>
+        <w:t>the gradient</w:t>
+      </w:r>
+      <w:r>
+        <w:rPr>
+          <w:lang w:val="en-US"/>
+        </w:rPr>
+        <w:t xml:space="preserve"> remains constant.</w:t>
+      </w:r>
+    </w:p>
+    <w:p>
+      <w:pPr>
+        <w:rPr>
+          <w:lang w:val="en-US"/>
+        </w:rPr>
+      </w:pPr>
+    </w:p>
+    <w:tbl>
+      <w:tblPr>
+        <w:tblStyle w:val="TableGrid"/>
+        <w:tblW w:w="9062" w:type="dxa"/>
+        <w:tblLook w:val="04A0" w:firstRow="1" w:lastRow="0" w:firstColumn="1" w:lastColumn="0" w:noHBand="0" w:noVBand="1"/>
+      </w:tblPr>
+      <w:tblGrid>
+        <w:gridCol w:w="6570"/>
+        <w:gridCol w:w="2492"/>
+      </w:tblGrid>
+      <w:tr>
+        <w:tc>
+          <w:tcPr>
+            <w:tcW w:w="6570" w:type="dxa"/>
+            <w:tcBorders>
+              <w:top w:val="nil"/>
+              <w:left w:val="nil"/>
+              <w:bottom w:val="nil"/>
+              <w:right w:val="nil"/>
+            </w:tcBorders>
+            <w:vAlign w:val="center"/>
+          </w:tcPr>
+          <w:p>
+            <w:pPr>
+              <w:spacing w:line="360" w:lineRule="auto"/>
+              <w:jc w:val="center"/>
+              <w:rPr>
+                <w:rFonts w:eastAsiaTheme="minorEastAsia"/>
+              </w:rPr>
+            </w:pPr>
+            <m:oMathPara>
+              <m:oMath>
+                <m:r>
+                  <w:rPr>
+                    <w:rFonts w:ascii="Cambria Math" w:hAnsi="Cambria Math"/>
+                  </w:rPr>
+                  <m:t>∆μ=</m:t>
+                </m:r>
+                <m:d>
+                  <m:dPr>
+                    <m:begChr m:val="{"/>
+                    <m:endChr m:val=""/>
+                    <m:ctrlPr>
+                      <w:rPr>
+                        <w:rFonts w:ascii="Cambria Math" w:hAnsi="Cambria Math"/>
+                        <w:i/>
+                      </w:rPr>
+                    </m:ctrlPr>
+                  </m:dPr>
+                  <m:e>
+                    <m:eqArr>
+                      <m:eqArrPr>
+                        <m:ctrlPr>
+                          <w:rPr>
+                            <w:rFonts w:ascii="Cambria Math" w:hAnsi="Cambria Math"/>
+                            <w:i/>
+                          </w:rPr>
+                        </m:ctrlPr>
+                      </m:eqArrPr>
+                      <m:e>
+                        <m:r>
+                          <w:rPr>
+                            <w:rFonts w:ascii="Cambria Math" w:hAnsi="Cambria Math"/>
+                          </w:rPr>
+                          <m:t>-R∙T∙</m:t>
+                        </m:r>
+                        <m:func>
+                          <m:funcPr>
+                            <m:ctrlPr>
+                              <w:rPr>
+                                <w:rFonts w:ascii="Cambria Math" w:hAnsi="Cambria Math"/>
+                                <w:i/>
+                              </w:rPr>
+                            </m:ctrlPr>
+                          </m:funcPr>
+                          <m:fName>
+                            <m:r>
+                              <m:rPr>
+                                <m:sty m:val="p"/>
+                              </m:rPr>
+                              <w:rPr>
+                                <w:rFonts w:ascii="Cambria Math" w:hAnsi="Cambria Math"/>
+                              </w:rPr>
+                              <m:t>ln</m:t>
+                            </m:r>
+                          </m:fName>
+                          <m:e>
+                            <m:d>
+                              <m:dPr>
+                                <m:ctrlPr>
+                                  <w:rPr>
+                                    <w:rFonts w:ascii="Cambria Math" w:hAnsi="Cambria Math"/>
+                                    <w:i/>
+                                  </w:rPr>
+                                </m:ctrlPr>
+                              </m:dPr>
+                              <m:e>
+                                <m:sSub>
+                                  <m:sSubPr>
+                                    <m:ctrlPr>
+                                      <w:rPr>
+                                        <w:rFonts w:ascii="Cambria Math" w:hAnsi="Cambria Math"/>
+                                        <w:lang w:val="en-US"/>
+                                      </w:rPr>
+                                    </m:ctrlPr>
+                                  </m:sSubPr>
+                                  <m:e>
+                                    <m:r>
+                                      <m:rPr>
+                                        <m:sty m:val="p"/>
+                                      </m:rPr>
+                                      <w:rPr>
+                                        <w:rFonts w:ascii="Cambria Math" w:hAnsi="Cambria Math"/>
+                                        <w:lang w:val="en-US"/>
+                                      </w:rPr>
+                                      <m:t>C</m:t>
+                                    </m:r>
+                                  </m:e>
+                                  <m:sub>
+                                    <m:r>
+                                      <w:rPr>
+                                        <w:rFonts w:ascii="Cambria Math" w:hAnsi="Cambria Math"/>
+                                        <w:lang w:val="en-US"/>
+                                      </w:rPr>
+                                      <m:t>q</m:t>
+                                    </m:r>
+                                  </m:sub>
+                                </m:sSub>
+                              </m:e>
+                            </m:d>
+                            <m:r>
+                              <w:rPr>
+                                <w:rFonts w:ascii="Cambria Math" w:hAnsi="Cambria Math"/>
+                              </w:rPr>
+                              <m:t xml:space="preserve"> </m:t>
+                            </m:r>
+                          </m:e>
+                        </m:func>
+                        <m:r>
+                          <w:rPr>
+                            <w:rFonts w:ascii="Cambria Math" w:hAnsi="Cambria Math"/>
+                          </w:rPr>
+                          <m:t>,  q&lt;</m:t>
+                        </m:r>
+                        <m:d>
+                          <m:dPr>
+                            <m:ctrlPr>
+                              <w:rPr>
+                                <w:rFonts w:ascii="Cambria Math" w:hAnsi="Cambria Math"/>
+                                <w:lang w:val="en-US"/>
+                              </w:rPr>
+                            </m:ctrlPr>
+                          </m:dPr>
+                          <m:e>
+                            <m:sSub>
+                              <m:sSubPr>
+                                <m:ctrlPr>
+                                  <w:rPr>
+                                    <w:rFonts w:ascii="Cambria Math" w:hAnsi="Cambria Math"/>
+                                    <w:lang w:val="en-US"/>
+                                  </w:rPr>
+                                </m:ctrlPr>
+                              </m:sSubPr>
+                              <m:e>
+                                <m:r>
+                                  <m:rPr>
+                                    <m:sty m:val="p"/>
+                                  </m:rPr>
+                                  <w:rPr>
+                                    <w:rFonts w:ascii="Cambria Math" w:hAnsi="Cambria Math"/>
+                                    <w:lang w:val="en-US"/>
+                                  </w:rPr>
+                                  <m:t>C</m:t>
+                                </m:r>
+                              </m:e>
+                              <m:sub>
+                                <m:r>
+                                  <w:rPr>
+                                    <w:rFonts w:ascii="Cambria Math" w:hAnsi="Cambria Math"/>
+                                    <w:lang w:val="en-US"/>
+                                  </w:rPr>
+                                  <m:t>q</m:t>
+                                </m:r>
+                              </m:sub>
+                            </m:sSub>
+                            <m:r>
+                              <m:rPr>
+                                <m:sty m:val="p"/>
+                              </m:rPr>
+                              <w:rPr>
+                                <w:rFonts w:ascii="Cambria Math" w:hAnsi="Cambria Math"/>
+                                <w:lang w:val="en-US"/>
+                              </w:rPr>
+                              <m:t xml:space="preserve">- </m:t>
+                            </m:r>
+                            <m:r>
+                              <m:rPr>
+                                <m:sty m:val="p"/>
+                              </m:rPr>
+                              <w:rPr>
+                                <w:rFonts w:ascii="Cambria Math" w:hAnsi="Cambria Math"/>
+                                <w:lang w:val="en-US"/>
+                              </w:rPr>
+                              <m:t>1</m:t>
+                            </m:r>
+                          </m:e>
+                        </m:d>
+                        <m:sSub>
+                          <m:sSubPr>
+                            <m:ctrlPr>
+                              <w:rPr>
+                                <w:rFonts w:ascii="Cambria Math" w:hAnsi="Cambria Math"/>
+                                <w:i/>
+                                <w:lang w:val="en-US"/>
+                              </w:rPr>
+                            </m:ctrlPr>
+                          </m:sSubPr>
+                          <m:e>
+                            <m:r>
+                              <w:rPr>
+                                <w:rFonts w:ascii="Cambria Math" w:hAnsi="Cambria Math"/>
+                                <w:lang w:val="en-US"/>
+                              </w:rPr>
+                              <m:t>q</m:t>
+                            </m:r>
+                          </m:e>
+                          <m:sub>
+                            <m:r>
+                              <w:rPr>
+                                <w:rFonts w:ascii="Cambria Math" w:hAnsi="Cambria Math"/>
+                                <w:lang w:val="en-US"/>
+                              </w:rPr>
+                              <m:t>b</m:t>
+                            </m:r>
+                          </m:sub>
+                        </m:sSub>
+                        <m:ctrlPr>
+                          <w:rPr>
+                            <w:rFonts w:ascii="Cambria Math" w:eastAsia="Cambria Math" w:hAnsi="Cambria Math" w:cs="Cambria Math"/>
+                            <w:i/>
+                          </w:rPr>
+                        </m:ctrlPr>
+                      </m:e>
+                      <m:e>
+                        <m:r>
+                          <w:rPr>
+                            <w:rFonts w:ascii="Cambria Math" w:hAnsi="Cambria Math"/>
+                          </w:rPr>
+                          <m:t>-R∙T∙</m:t>
+                        </m:r>
+                        <m:func>
+                          <m:funcPr>
+                            <m:ctrlPr>
+                              <w:rPr>
+                                <w:rFonts w:ascii="Cambria Math" w:hAnsi="Cambria Math"/>
+                                <w:i/>
+                              </w:rPr>
+                            </m:ctrlPr>
+                          </m:funcPr>
+                          <m:fName>
+                            <m:r>
+                              <m:rPr>
+                                <m:sty m:val="p"/>
+                              </m:rPr>
+                              <w:rPr>
+                                <w:rFonts w:ascii="Cambria Math" w:hAnsi="Cambria Math"/>
+                              </w:rPr>
+                              <m:t>ln</m:t>
+                            </m:r>
+                          </m:fName>
+                          <m:e>
+                            <m:d>
+                              <m:dPr>
+                                <m:ctrlPr>
+                                  <w:rPr>
+                                    <w:rFonts w:ascii="Cambria Math" w:hAnsi="Cambria Math"/>
+                                    <w:i/>
+                                  </w:rPr>
+                                </m:ctrlPr>
+                              </m:dPr>
+                              <m:e>
+                                <m:r>
+                                  <w:rPr>
+                                    <w:rFonts w:ascii="Cambria Math" w:hAnsi="Cambria Math"/>
+                                  </w:rPr>
+                                  <m:t>1+</m:t>
+                                </m:r>
+                                <m:f>
+                                  <m:fPr>
+                                    <m:ctrlPr>
+                                      <w:rPr>
+                                        <w:rFonts w:ascii="Cambria Math" w:hAnsi="Cambria Math"/>
+                                        <w:i/>
+                                      </w:rPr>
+                                    </m:ctrlPr>
+                                  </m:fPr>
+                                  <m:num>
+                                    <m:r>
+                                      <w:rPr>
+                                        <w:rFonts w:ascii="Cambria Math" w:hAnsi="Cambria Math"/>
+                                      </w:rPr>
+                                      <m:t>q</m:t>
+                                    </m:r>
+                                  </m:num>
+                                  <m:den>
+                                    <m:sSub>
+                                      <m:sSubPr>
+                                        <m:ctrlPr>
+                                          <w:rPr>
+                                            <w:rFonts w:ascii="Cambria Math" w:hAnsi="Cambria Math"/>
+                                          </w:rPr>
+                                        </m:ctrlPr>
+                                      </m:sSubPr>
+                                      <m:e>
+                                        <m:r>
+                                          <w:rPr>
+                                            <w:rFonts w:ascii="Cambria Math" w:hAnsi="Cambria Math"/>
+                                          </w:rPr>
+                                          <m:t>q</m:t>
+                                        </m:r>
+                                      </m:e>
+                                      <m:sub>
+                                        <m:r>
+                                          <w:rPr>
+                                            <w:rFonts w:ascii="Cambria Math" w:hAnsi="Cambria Math"/>
+                                          </w:rPr>
+                                          <m:t>b</m:t>
+                                        </m:r>
+                                      </m:sub>
+                                    </m:sSub>
+                                  </m:den>
+                                </m:f>
+                              </m:e>
+                            </m:d>
+                            <m:r>
+                              <w:rPr>
+                                <w:rFonts w:ascii="Cambria Math" w:hAnsi="Cambria Math"/>
+                              </w:rPr>
+                              <m:t xml:space="preserve"> </m:t>
+                            </m:r>
+                          </m:e>
+                        </m:func>
+                        <m:r>
+                          <w:rPr>
+                            <w:rFonts w:ascii="Cambria Math" w:hAnsi="Cambria Math"/>
+                          </w:rPr>
+                          <m:t xml:space="preserve">, </m:t>
+                        </m:r>
+                        <m:r>
+                          <w:rPr>
+                            <w:rFonts w:ascii="Cambria Math" w:hAnsi="Cambria Math"/>
+                          </w:rPr>
+                          <m:t xml:space="preserve"> </m:t>
+                        </m:r>
+                        <m:d>
+                          <m:dPr>
+                            <m:ctrlPr>
+                              <w:rPr>
+                                <w:rFonts w:ascii="Cambria Math" w:hAnsi="Cambria Math"/>
+                                <w:lang w:val="en-US"/>
+                              </w:rPr>
+                            </m:ctrlPr>
+                          </m:dPr>
+                          <m:e>
+                            <m:sSub>
+                              <m:sSubPr>
+                                <m:ctrlPr>
+                                  <w:rPr>
+                                    <w:rFonts w:ascii="Cambria Math" w:hAnsi="Cambria Math"/>
+                                    <w:lang w:val="en-US"/>
+                                  </w:rPr>
+                                </m:ctrlPr>
+                              </m:sSubPr>
+                              <m:e>
+                                <m:r>
+                                  <m:rPr>
+                                    <m:sty m:val="p"/>
+                                  </m:rPr>
+                                  <w:rPr>
+                                    <w:rFonts w:ascii="Cambria Math" w:hAnsi="Cambria Math"/>
+                                    <w:lang w:val="en-US"/>
+                                  </w:rPr>
+                                  <m:t>C</m:t>
+                                </m:r>
+                              </m:e>
+                              <m:sub>
+                                <m:r>
+                                  <w:rPr>
+                                    <w:rFonts w:ascii="Cambria Math" w:hAnsi="Cambria Math"/>
+                                    <w:lang w:val="en-US"/>
+                                  </w:rPr>
+                                  <m:t>q</m:t>
+                                </m:r>
+                              </m:sub>
+                            </m:sSub>
+                            <m:r>
+                              <m:rPr>
+                                <m:sty m:val="p"/>
+                              </m:rPr>
+                              <w:rPr>
+                                <w:rFonts w:ascii="Cambria Math" w:hAnsi="Cambria Math"/>
+                                <w:lang w:val="en-US"/>
+                              </w:rPr>
+                              <m:t xml:space="preserve">- </m:t>
+                            </m:r>
+                            <m:r>
+                              <m:rPr>
+                                <m:sty m:val="p"/>
+                              </m:rPr>
+                              <w:rPr>
+                                <w:rFonts w:ascii="Cambria Math" w:hAnsi="Cambria Math"/>
+                                <w:lang w:val="en-US"/>
+                              </w:rPr>
+                              <m:t>1</m:t>
+                            </m:r>
+                          </m:e>
+                        </m:d>
+                        <m:sSub>
+                          <m:sSubPr>
+                            <m:ctrlPr>
+                              <w:rPr>
+                                <w:rFonts w:ascii="Cambria Math" w:hAnsi="Cambria Math"/>
+                                <w:i/>
+                                <w:lang w:val="en-US"/>
+                              </w:rPr>
+                            </m:ctrlPr>
+                          </m:sSubPr>
+                          <m:e>
+                            <m:r>
+                              <w:rPr>
+                                <w:rFonts w:ascii="Cambria Math" w:hAnsi="Cambria Math"/>
+                                <w:lang w:val="en-US"/>
+                              </w:rPr>
+                              <m:t>q</m:t>
+                            </m:r>
+                          </m:e>
+                          <m:sub>
+                            <m:r>
+                              <w:rPr>
+                                <w:rFonts w:ascii="Cambria Math" w:hAnsi="Cambria Math"/>
+                                <w:lang w:val="en-US"/>
+                              </w:rPr>
+                              <m:t>b</m:t>
+                            </m:r>
+                          </m:sub>
+                        </m:sSub>
+                        <m:r>
+                          <w:rPr>
+                            <w:rFonts w:ascii="Cambria Math" w:hAnsi="Cambria Math"/>
+                          </w:rPr>
+                          <m:t>≤</m:t>
+                        </m:r>
+                        <m:r>
+                          <w:rPr>
+                            <w:rFonts w:ascii="Cambria Math" w:hAnsi="Cambria Math"/>
+                          </w:rPr>
+                          <m:t>q</m:t>
+                        </m:r>
+                        <m:r>
+                          <w:rPr>
+                            <w:rFonts w:ascii="Cambria Math" w:hAnsi="Cambria Math"/>
+                          </w:rPr>
+                          <m:t>≤0</m:t>
+                        </m:r>
+                        <m:ctrlPr>
+                          <w:rPr>
+                            <w:rFonts w:ascii="Cambria Math" w:eastAsia="Cambria Math" w:hAnsi="Cambria Math" w:cs="Cambria Math"/>
+                            <w:i/>
+                          </w:rPr>
+                        </m:ctrlPr>
+                      </m:e>
+                      <m:e>
+                        <m:r>
+                          <w:rPr>
+                            <w:rFonts w:ascii="Cambria Math" w:hAnsi="Cambria Math"/>
+                          </w:rPr>
+                          <m:t>R∙T∙</m:t>
+                        </m:r>
+                        <m:func>
+                          <m:funcPr>
+                            <m:ctrlPr>
+                              <w:rPr>
+                                <w:rFonts w:ascii="Cambria Math" w:hAnsi="Cambria Math"/>
+                                <w:i/>
+                              </w:rPr>
+                            </m:ctrlPr>
+                          </m:funcPr>
+                          <m:fName>
+                            <m:r>
+                              <m:rPr>
+                                <m:sty m:val="p"/>
+                              </m:rPr>
+                              <w:rPr>
+                                <w:rFonts w:ascii="Cambria Math" w:hAnsi="Cambria Math"/>
+                              </w:rPr>
+                              <m:t>ln</m:t>
+                            </m:r>
+                          </m:fName>
+                          <m:e>
+                            <m:d>
+                              <m:dPr>
+                                <m:ctrlPr>
+                                  <w:rPr>
+                                    <w:rFonts w:ascii="Cambria Math" w:hAnsi="Cambria Math"/>
+                                    <w:i/>
+                                  </w:rPr>
+                                </m:ctrlPr>
+                              </m:dPr>
+                              <m:e>
+                                <m:r>
+                                  <w:rPr>
+                                    <w:rFonts w:ascii="Cambria Math" w:hAnsi="Cambria Math"/>
+                                  </w:rPr>
+                                  <m:t>1-</m:t>
+                                </m:r>
+                                <m:f>
+                                  <m:fPr>
+                                    <m:ctrlPr>
+                                      <w:rPr>
+                                        <w:rFonts w:ascii="Cambria Math" w:hAnsi="Cambria Math"/>
+                                        <w:i/>
+                                      </w:rPr>
+                                    </m:ctrlPr>
+                                  </m:fPr>
+                                  <m:num>
+                                    <m:r>
+                                      <w:rPr>
+                                        <w:rFonts w:ascii="Cambria Math" w:hAnsi="Cambria Math"/>
+                                      </w:rPr>
+                                      <m:t>q</m:t>
+                                    </m:r>
+                                  </m:num>
+                                  <m:den>
+                                    <m:sSub>
+                                      <m:sSubPr>
+                                        <m:ctrlPr>
+                                          <w:rPr>
+                                            <w:rFonts w:ascii="Cambria Math" w:hAnsi="Cambria Math"/>
+                                          </w:rPr>
+                                        </m:ctrlPr>
+                                      </m:sSubPr>
+                                      <m:e>
+                                        <m:r>
+                                          <w:rPr>
+                                            <w:rFonts w:ascii="Cambria Math" w:hAnsi="Cambria Math"/>
+                                          </w:rPr>
+                                          <m:t>q</m:t>
+                                        </m:r>
+                                      </m:e>
+                                      <m:sub>
+                                        <m:r>
+                                          <w:rPr>
+                                            <w:rFonts w:ascii="Cambria Math" w:hAnsi="Cambria Math"/>
+                                          </w:rPr>
+                                          <m:t>f</m:t>
+                                        </m:r>
+                                      </m:sub>
+                                    </m:sSub>
+                                  </m:den>
+                                </m:f>
+                              </m:e>
+                            </m:d>
+                            <m:r>
+                              <w:rPr>
+                                <w:rFonts w:ascii="Cambria Math" w:hAnsi="Cambria Math"/>
+                              </w:rPr>
+                              <m:t xml:space="preserve"> </m:t>
+                            </m:r>
+                          </m:e>
+                        </m:func>
+                        <m:r>
+                          <w:rPr>
+                            <w:rFonts w:ascii="Cambria Math" w:hAnsi="Cambria Math"/>
+                          </w:rPr>
+                          <m:t>,  0≤&amp;q≤</m:t>
+                        </m:r>
+                        <m:d>
+                          <m:dPr>
+                            <m:ctrlPr>
+                              <w:rPr>
+                                <w:rFonts w:ascii="Cambria Math" w:hAnsi="Cambria Math"/>
+                                <w:lang w:val="en-US"/>
+                              </w:rPr>
+                            </m:ctrlPr>
+                          </m:dPr>
+                          <m:e>
+                            <m:r>
+                              <m:rPr>
+                                <m:sty m:val="p"/>
+                              </m:rPr>
+                              <w:rPr>
+                                <w:rFonts w:ascii="Cambria Math" w:hAnsi="Cambria Math"/>
+                                <w:lang w:val="en-US"/>
+                              </w:rPr>
+                              <m:t>1-</m:t>
+                            </m:r>
+                            <m:sSub>
+                              <m:sSubPr>
+                                <m:ctrlPr>
+                                  <w:rPr>
+                                    <w:rFonts w:ascii="Cambria Math" w:hAnsi="Cambria Math"/>
+                                    <w:lang w:val="en-US"/>
+                                  </w:rPr>
+                                </m:ctrlPr>
+                              </m:sSubPr>
+                              <m:e>
+                                <m:r>
+                                  <m:rPr>
+                                    <m:sty m:val="p"/>
+                                  </m:rPr>
+                                  <w:rPr>
+                                    <w:rFonts w:ascii="Cambria Math" w:hAnsi="Cambria Math"/>
+                                    <w:lang w:val="en-US"/>
+                                  </w:rPr>
+                                  <m:t>C</m:t>
+                                </m:r>
+                              </m:e>
+                              <m:sub>
+                                <m:r>
+                                  <w:rPr>
+                                    <w:rFonts w:ascii="Cambria Math" w:hAnsi="Cambria Math"/>
+                                    <w:lang w:val="en-US"/>
+                                  </w:rPr>
+                                  <m:t>q</m:t>
+                                </m:r>
+                              </m:sub>
+                            </m:sSub>
+                          </m:e>
+                        </m:d>
+                        <m:sSub>
+                          <m:sSubPr>
+                            <m:ctrlPr>
+                              <w:rPr>
+                                <w:rFonts w:ascii="Cambria Math" w:hAnsi="Cambria Math"/>
+                                <w:i/>
+                                <w:lang w:val="en-US"/>
+                              </w:rPr>
+                            </m:ctrlPr>
+                          </m:sSubPr>
+                          <m:e>
+                            <m:r>
+                              <w:rPr>
+                                <w:rFonts w:ascii="Cambria Math" w:hAnsi="Cambria Math"/>
+                                <w:lang w:val="en-US"/>
+                              </w:rPr>
+                              <m:t>q</m:t>
+                            </m:r>
+                          </m:e>
+                          <m:sub>
+                            <m:r>
+                              <w:rPr>
+                                <w:rFonts w:ascii="Cambria Math" w:hAnsi="Cambria Math"/>
+                                <w:lang w:val="en-US"/>
+                              </w:rPr>
+                              <m:t>f</m:t>
+                            </m:r>
+                          </m:sub>
+                        </m:sSub>
+                        <m:ctrlPr>
+                          <w:rPr>
+                            <w:rFonts w:ascii="Cambria Math" w:eastAsia="Cambria Math" w:hAnsi="Cambria Math" w:cs="Cambria Math"/>
+                            <w:i/>
+                            <w:lang w:val="en-US"/>
+                          </w:rPr>
+                        </m:ctrlPr>
+                      </m:e>
+                      <m:e>
+                        <m:r>
+                          <w:rPr>
+                            <w:rFonts w:ascii="Cambria Math" w:hAnsi="Cambria Math"/>
+                          </w:rPr>
+                          <m:t>R∙T∙</m:t>
+                        </m:r>
+                        <m:func>
+                          <m:funcPr>
+                            <m:ctrlPr>
+                              <w:rPr>
+                                <w:rFonts w:ascii="Cambria Math" w:hAnsi="Cambria Math"/>
+                                <w:i/>
+                              </w:rPr>
+                            </m:ctrlPr>
+                          </m:funcPr>
+                          <m:fName>
+                            <m:r>
+                              <m:rPr>
+                                <m:sty m:val="p"/>
+                              </m:rPr>
+                              <w:rPr>
+                                <w:rFonts w:ascii="Cambria Math" w:hAnsi="Cambria Math"/>
+                              </w:rPr>
+                              <m:t>ln</m:t>
+                            </m:r>
+                          </m:fName>
+                          <m:e>
+                            <m:d>
+                              <m:dPr>
+                                <m:ctrlPr>
+                                  <w:rPr>
+                                    <w:rFonts w:ascii="Cambria Math" w:hAnsi="Cambria Math"/>
+                                    <w:i/>
+                                  </w:rPr>
+                                </m:ctrlPr>
+                              </m:dPr>
+                              <m:e>
+                                <m:sSub>
+                                  <m:sSubPr>
+                                    <m:ctrlPr>
+                                      <w:rPr>
+                                        <w:rFonts w:ascii="Cambria Math" w:hAnsi="Cambria Math"/>
+                                        <w:lang w:val="en-US"/>
+                                      </w:rPr>
+                                    </m:ctrlPr>
+                                  </m:sSubPr>
+                                  <m:e>
+                                    <m:r>
+                                      <m:rPr>
+                                        <m:sty m:val="p"/>
+                                      </m:rPr>
+                                      <w:rPr>
+                                        <w:rFonts w:ascii="Cambria Math" w:hAnsi="Cambria Math"/>
+                                        <w:lang w:val="en-US"/>
+                                      </w:rPr>
+                                      <m:t>C</m:t>
+                                    </m:r>
+                                  </m:e>
+                                  <m:sub>
+                                    <m:r>
+                                      <w:rPr>
+                                        <w:rFonts w:ascii="Cambria Math" w:hAnsi="Cambria Math"/>
+                                        <w:lang w:val="en-US"/>
+                                      </w:rPr>
+                                      <m:t>q</m:t>
+                                    </m:r>
+                                  </m:sub>
+                                </m:sSub>
+                              </m:e>
+                            </m:d>
+                            <m:r>
+                              <w:rPr>
+                                <w:rFonts w:ascii="Cambria Math" w:hAnsi="Cambria Math"/>
+                              </w:rPr>
+                              <m:t xml:space="preserve"> </m:t>
+                            </m:r>
+                          </m:e>
+                        </m:func>
+                        <m:r>
+                          <w:rPr>
+                            <w:rFonts w:ascii="Cambria Math" w:hAnsi="Cambria Math"/>
+                          </w:rPr>
+                          <m:t xml:space="preserve">,  </m:t>
+                        </m:r>
+                        <m:d>
+                          <m:dPr>
+                            <m:ctrlPr>
+                              <w:rPr>
+                                <w:rFonts w:ascii="Cambria Math" w:hAnsi="Cambria Math"/>
+                                <w:lang w:val="en-US"/>
+                              </w:rPr>
+                            </m:ctrlPr>
+                          </m:dPr>
+                          <m:e>
+                            <m:sSub>
+                              <m:sSubPr>
+                                <m:ctrlPr>
+                                  <w:rPr>
+                                    <w:rFonts w:ascii="Cambria Math" w:hAnsi="Cambria Math"/>
+                                    <w:lang w:val="en-US"/>
+                                  </w:rPr>
+                                </m:ctrlPr>
+                              </m:sSubPr>
+                              <m:e>
+                                <m:r>
+                                  <m:rPr>
+                                    <m:sty m:val="p"/>
+                                  </m:rPr>
+                                  <w:rPr>
+                                    <w:rFonts w:ascii="Cambria Math" w:hAnsi="Cambria Math"/>
+                                    <w:lang w:val="en-US"/>
+                                  </w:rPr>
+                                  <m:t>1</m:t>
+                                </m:r>
+                                <m:r>
+                                  <m:rPr>
+                                    <m:sty m:val="p"/>
+                                  </m:rPr>
+                                  <w:rPr>
+                                    <w:rFonts w:ascii="Cambria Math" w:hAnsi="Cambria Math"/>
+                                    <w:lang w:val="en-US"/>
+                                  </w:rPr>
+                                  <m:t>-</m:t>
+                                </m:r>
+                                <m:r>
+                                  <m:rPr>
+                                    <m:sty m:val="p"/>
+                                  </m:rPr>
+                                  <w:rPr>
+                                    <w:rFonts w:ascii="Cambria Math" w:hAnsi="Cambria Math"/>
+                                    <w:lang w:val="en-US"/>
+                                  </w:rPr>
+                                  <m:t>C</m:t>
+                                </m:r>
+                              </m:e>
+                              <m:sub>
+                                <m:r>
+                                  <w:rPr>
+                                    <w:rFonts w:ascii="Cambria Math" w:hAnsi="Cambria Math"/>
+                                    <w:lang w:val="en-US"/>
+                                  </w:rPr>
+                                  <m:t>q</m:t>
+                                </m:r>
+                              </m:sub>
+                            </m:sSub>
+                          </m:e>
+                        </m:d>
+                        <m:sSub>
+                          <m:sSubPr>
+                            <m:ctrlPr>
+                              <w:rPr>
+                                <w:rFonts w:ascii="Cambria Math" w:hAnsi="Cambria Math"/>
+                                <w:i/>
+                                <w:lang w:val="en-US"/>
+                              </w:rPr>
+                            </m:ctrlPr>
+                          </m:sSubPr>
+                          <m:e>
+                            <m:r>
+                              <w:rPr>
+                                <w:rFonts w:ascii="Cambria Math" w:hAnsi="Cambria Math"/>
+                                <w:lang w:val="en-US"/>
+                              </w:rPr>
+                              <m:t>q</m:t>
+                            </m:r>
+                          </m:e>
+                          <m:sub>
+                            <m:r>
+                              <w:rPr>
+                                <w:rFonts w:ascii="Cambria Math" w:hAnsi="Cambria Math"/>
+                                <w:lang w:val="en-US"/>
+                              </w:rPr>
+                              <m:t>f</m:t>
+                            </m:r>
+                          </m:sub>
+                        </m:sSub>
+                        <m:r>
+                          <w:rPr>
+                            <w:rFonts w:ascii="Cambria Math" w:hAnsi="Cambria Math"/>
+                            <w:lang w:val="en-US"/>
+                          </w:rPr>
+                          <m:t>&lt;q</m:t>
+                        </m:r>
+                      </m:e>
+                    </m:eqArr>
+                  </m:e>
+                </m:d>
+              </m:oMath>
+            </m:oMathPara>
+          </w:p>
+        </w:tc>
+        <w:tc>
+          <w:tcPr>
+            <w:tcW w:w="2492" w:type="dxa"/>
+            <w:tcBorders>
+              <w:top w:val="nil"/>
+              <w:left w:val="nil"/>
+              <w:bottom w:val="nil"/>
+              <w:right w:val="nil"/>
+            </w:tcBorders>
+          </w:tcPr>
+          <w:p>
+            <w:pPr>
+              <w:pStyle w:val="ListParagraph"/>
+              <w:numPr>
+                <w:ilvl w:val="0"/>
+                <w:numId w:val="1"/>
+              </w:numPr>
+            </w:pPr>
+            <w:r>
+              <w:t>Thresholds of e</w:t>
+            </w:r>
+            <w:r>
+              <w:t>lectro-chemical potential loss</w:t>
+            </w:r>
+          </w:p>
+        </w:tc>
+      </w:tr>
+    </w:tbl>
+    <w:p>
+      <w:pPr>
+        <w:jc w:val="center"/>
+        <w:rPr>
+          <w:lang w:val="en-US"/>
+        </w:rPr>
+      </w:pPr>
+      <w:r>
+        <w:rPr>
+          <w:rFonts w:eastAsiaTheme="minorEastAsia"/>
+          <w:noProof/>
+        </w:rPr>
+        <w:drawing>
+          <wp:inline distT="0" distB="0" distL="0" distR="0" wp14:anchorId="7B04EC04" wp14:editId="06DF6039">
+            <wp:extent cx="2609984" cy="1765391"/>
+            <wp:effectExtent l="0" t="0" r="0" b="6350"/>
+            <wp:docPr id="1" name="Picture 1"/>
+            <wp:cNvGraphicFramePr>
+              <a:graphicFrameLocks xmlns:a="http://schemas.openxmlformats.org/drawingml/2006/main" noChangeAspect="1"/>
+            </wp:cNvGraphicFramePr>
+            <a:graphic xmlns:a="http://schemas.openxmlformats.org/drawingml/2006/main">
+              <a:graphicData uri="http://schemas.openxmlformats.org/drawingml/2006/picture">
+                <pic:pic xmlns:pic="http://schemas.openxmlformats.org/drawingml/2006/picture">
+                  <pic:nvPicPr>
+                    <pic:cNvPr id="1" name=""/>
+                    <pic:cNvPicPr/>
+                  </pic:nvPicPr>
+                  <pic:blipFill>
+                    <a:blip r:embed="rId5"/>
+                    <a:stretch>
+                      <a:fillRect/>
+                    </a:stretch>
+                  </pic:blipFill>
+                  <pic:spPr>
+                    <a:xfrm>
+                      <a:off x="0" y="0"/>
+                      <a:ext cx="2609984" cy="1765391"/>
+                    </a:xfrm>
+                    <a:prstGeom prst="rect">
+                      <a:avLst/>
+                    </a:prstGeom>
+                  </pic:spPr>
+                </pic:pic>
+              </a:graphicData>
+            </a:graphic>
+          </wp:inline>
+        </w:drawing>
+      </w:r>
+    </w:p>
+    <w:p>
+      <w:pPr>
+        <w:pStyle w:val="Heading2"/>
+        <w:rPr>
+          <w:lang w:val="en-US"/>
+        </w:rPr>
+      </w:pPr>
+      <w:r>
+        <w:rPr>
+          <w:lang w:val="en-US"/>
+        </w:rPr>
+        <w:t>Turning the flow</w:t>
+      </w:r>
+      <w:r>
+        <w:rPr>
+          <w:lang w:val="en-US"/>
+        </w:rPr>
+        <w:t xml:space="preserve"> in boundaries</w:t>
+      </w:r>
+    </w:p>
+    <w:p>
+      <w:pPr>
+        <w:rPr>
+          <w:lang w:val="en-US"/>
+        </w:rPr>
+      </w:pPr>
+      <w:r>
+        <w:rPr>
+          <w:lang w:val="en-US"/>
+        </w:rPr>
+        <w:t>The idea of inertial connector is designed for directional flow</w:t>
+      </w:r>
+      <w:r>
+        <w:rPr>
+          <w:lang w:val="en-US"/>
+        </w:rPr>
+        <w:t>s</w:t>
+      </w:r>
+      <w:r>
+        <w:rPr>
+          <w:lang w:val="en-US"/>
+        </w:rPr>
+        <w:t xml:space="preserve"> e.g., between source A and sink B.  Inertial potential of A is zero and inertial potential of B is the difference </w:t>
+      </w:r>
+      <w:r>
+        <w:rPr>
+          <w:lang w:val="en-US"/>
+        </w:rPr>
+        <w:t>between</w:t>
+      </w:r>
+      <w:r>
+        <w:rPr>
+          <w:lang w:val="en-US"/>
+        </w:rPr>
+        <w:t xml:space="preserve"> potential</w:t>
+      </w:r>
+      <w:r>
+        <w:rPr>
+          <w:lang w:val="en-US"/>
+        </w:rPr>
+        <w:t xml:space="preserve"> of B</w:t>
+      </w:r>
+      <w:r>
+        <w:rPr>
+          <w:lang w:val="en-US"/>
+        </w:rPr>
+        <w:t xml:space="preserve"> and kinetic potential</w:t>
+      </w:r>
+      <w:r>
+        <w:rPr>
+          <w:lang w:val="en-US"/>
+        </w:rPr>
+        <w:t xml:space="preserve"> of incoming substance</w:t>
+      </w:r>
+      <w:r>
+        <w:rPr>
+          <w:lang w:val="en-US"/>
+        </w:rPr>
+        <w:t xml:space="preserve">. </w:t>
+      </w:r>
+      <w:r>
+        <w:rPr>
+          <w:lang w:val="en-US"/>
+        </w:rPr>
+        <w:t xml:space="preserve">However, if the flow is near zero then numerical regulation is necessary. To allow </w:t>
+      </w:r>
+      <w:r>
+        <w:rPr>
+          <w:lang w:val="en-US"/>
+        </w:rPr>
+        <w:t>different orders of magnitudes for different</w:t>
+      </w:r>
+      <w:r>
+        <w:rPr>
+          <w:lang w:val="en-US"/>
+        </w:rPr>
+        <w:t xml:space="preserve"> substances we need also here some scaling. So, the threshold molar flow for this regulation is selected as product of </w:t>
+      </w:r>
+      <w:r>
+        <w:rPr>
+          <w:lang w:val="en-US"/>
+        </w:rPr>
+        <w:t>a</w:t>
+      </w:r>
+      <w:r>
+        <w:rPr>
+          <w:lang w:val="en-US"/>
+        </w:rPr>
+        <w:t xml:space="preserve"> parameter </w:t>
+      </w:r>
+      <w:r>
+        <w:rPr>
+          <w:b/>
+          <w:bCs/>
+          <w:lang w:val="en-US"/>
+        </w:rPr>
+        <w:t>C</w:t>
+      </w:r>
+      <w:r>
+        <w:rPr>
+          <w:b/>
+          <w:bCs/>
+          <w:vertAlign w:val="subscript"/>
+          <w:lang w:val="en-US"/>
+        </w:rPr>
+        <w:t>n</w:t>
+      </w:r>
+      <w:r>
+        <w:rPr>
+          <w:lang w:val="en-US"/>
+        </w:rPr>
+        <w:t xml:space="preserve"> with amount of </w:t>
+      </w:r>
+      <w:r>
+        <w:rPr>
+          <w:lang w:val="en-US"/>
+        </w:rPr>
+        <w:t xml:space="preserve">the </w:t>
+      </w:r>
+      <w:r>
+        <w:rPr>
+          <w:lang w:val="en-US"/>
+        </w:rPr>
+        <w:t>substance in boundary(source/sink).</w:t>
+      </w:r>
+      <w:r>
+        <w:rPr>
+          <w:lang w:val="en-US"/>
+        </w:rPr>
+        <w:t xml:space="preserve"> This do not start to turn even very small molar flows if they are still reasonable in contrast with current amount of the substance. And in the other hand, it also remains reasonable high regulation interval for regular substances in the same simulation.</w:t>
+      </w:r>
+      <w:r>
+        <w:rPr>
+          <w:lang w:val="en-US"/>
+        </w:rPr>
+        <w:t xml:space="preserve"> </w:t>
+      </w:r>
+    </w:p>
     <w:sectPr>
       <w:pgSz w:w="11906" w:h="16838"/>
       <w:pgMar w:top="1417" w:right="1417" w:bottom="1417" w:left="1417" w:header="708" w:footer="708" w:gutter="0"/>
@@ -1956,6 +3352,93 @@
     </w:lvl>
   </w:abstractNum>
   <w:abstractNum w:abstractNumId="1" w15:restartNumberingAfterBreak="0">
+    <w:nsid w:val="1E6663BF"/>
+    <w:multiLevelType w:val="multilevel"/>
+    <w:tmpl w:val="7EAAB8C0"/>
+    <w:lvl w:ilvl="0">
+      <w:start w:val="1"/>
+      <w:numFmt w:val="decimal"/>
+      <w:suff w:val="space"/>
+      <w:lvlText w:val="(%1)"/>
+      <w:lvlJc w:val="left"/>
+      <w:pPr>
+        <w:ind w:left="227" w:hanging="170"/>
+      </w:pPr>
+    </w:lvl>
+    <w:lvl w:ilvl="1">
+      <w:start w:val="1"/>
+      <w:numFmt w:val="lowerLetter"/>
+      <w:lvlText w:val="%2."/>
+      <w:lvlJc w:val="left"/>
+      <w:pPr>
+        <w:ind w:left="1440" w:hanging="360"/>
+      </w:pPr>
+    </w:lvl>
+    <w:lvl w:ilvl="2">
+      <w:start w:val="1"/>
+      <w:numFmt w:val="lowerRoman"/>
+      <w:lvlText w:val="%3."/>
+      <w:lvlJc w:val="right"/>
+      <w:pPr>
+        <w:ind w:left="2160" w:hanging="180"/>
+      </w:pPr>
+    </w:lvl>
+    <w:lvl w:ilvl="3">
+      <w:start w:val="1"/>
+      <w:numFmt w:val="decimal"/>
+      <w:lvlText w:val="%4."/>
+      <w:lvlJc w:val="left"/>
+      <w:pPr>
+        <w:ind w:left="2880" w:hanging="360"/>
+      </w:pPr>
+    </w:lvl>
+    <w:lvl w:ilvl="4">
+      <w:start w:val="1"/>
+      <w:numFmt w:val="lowerLetter"/>
+      <w:lvlText w:val="%5."/>
+      <w:lvlJc w:val="left"/>
+      <w:pPr>
+        <w:ind w:left="3600" w:hanging="360"/>
+      </w:pPr>
+    </w:lvl>
+    <w:lvl w:ilvl="5">
+      <w:start w:val="1"/>
+      <w:numFmt w:val="lowerRoman"/>
+      <w:lvlText w:val="%6."/>
+      <w:lvlJc w:val="right"/>
+      <w:pPr>
+        <w:ind w:left="4320" w:hanging="180"/>
+      </w:pPr>
+    </w:lvl>
+    <w:lvl w:ilvl="6">
+      <w:start w:val="1"/>
+      <w:numFmt w:val="decimal"/>
+      <w:lvlText w:val="%7."/>
+      <w:lvlJc w:val="left"/>
+      <w:pPr>
+        <w:ind w:left="5040" w:hanging="360"/>
+      </w:pPr>
+    </w:lvl>
+    <w:lvl w:ilvl="7">
+      <w:start w:val="1"/>
+      <w:numFmt w:val="lowerLetter"/>
+      <w:lvlText w:val="%8."/>
+      <w:lvlJc w:val="left"/>
+      <w:pPr>
+        <w:ind w:left="5760" w:hanging="360"/>
+      </w:pPr>
+    </w:lvl>
+    <w:lvl w:ilvl="8">
+      <w:start w:val="1"/>
+      <w:numFmt w:val="lowerRoman"/>
+      <w:lvlText w:val="%9."/>
+      <w:lvlJc w:val="right"/>
+      <w:pPr>
+        <w:ind w:left="6480" w:hanging="180"/>
+      </w:pPr>
+    </w:lvl>
+  </w:abstractNum>
+  <w:abstractNum w:abstractNumId="2" w15:restartNumberingAfterBreak="0">
     <w:nsid w:val="2317551D"/>
     <w:multiLevelType w:val="multilevel"/>
     <w:tmpl w:val="7EAAB8C0"/>
@@ -2042,7 +3525,7 @@
       </w:pPr>
     </w:lvl>
   </w:abstractNum>
-  <w:abstractNum w:abstractNumId="2" w15:restartNumberingAfterBreak="0">
+  <w:abstractNum w:abstractNumId="3" w15:restartNumberingAfterBreak="0">
     <w:nsid w:val="25AA24FD"/>
     <w:multiLevelType w:val="multilevel"/>
     <w:tmpl w:val="7EAAB8C0"/>
@@ -2129,7 +3612,7 @@
       </w:pPr>
     </w:lvl>
   </w:abstractNum>
-  <w:abstractNum w:abstractNumId="3" w15:restartNumberingAfterBreak="0">
+  <w:abstractNum w:abstractNumId="4" w15:restartNumberingAfterBreak="0">
     <w:nsid w:val="326B013D"/>
     <w:multiLevelType w:val="multilevel"/>
     <w:tmpl w:val="7EAAB8C0"/>
@@ -2216,7 +3699,7 @@
       </w:pPr>
     </w:lvl>
   </w:abstractNum>
-  <w:abstractNum w:abstractNumId="4" w15:restartNumberingAfterBreak="0">
+  <w:abstractNum w:abstractNumId="5" w15:restartNumberingAfterBreak="0">
     <w:nsid w:val="4A6D7AFA"/>
     <w:multiLevelType w:val="multilevel"/>
     <w:tmpl w:val="7EAAB8C0"/>
@@ -2303,7 +3786,7 @@
       </w:pPr>
     </w:lvl>
   </w:abstractNum>
-  <w:abstractNum w:abstractNumId="5" w15:restartNumberingAfterBreak="0">
+  <w:abstractNum w:abstractNumId="6" w15:restartNumberingAfterBreak="0">
     <w:nsid w:val="58185644"/>
     <w:multiLevelType w:val="multilevel"/>
     <w:tmpl w:val="7EAAB8C0"/>
@@ -2390,7 +3873,7 @@
       </w:pPr>
     </w:lvl>
   </w:abstractNum>
-  <w:abstractNum w:abstractNumId="6" w15:restartNumberingAfterBreak="0">
+  <w:abstractNum w:abstractNumId="7" w15:restartNumberingAfterBreak="0">
     <w:nsid w:val="618A3E3E"/>
     <w:multiLevelType w:val="multilevel"/>
     <w:tmpl w:val="7EAAB8C0"/>
@@ -2481,22 +3964,25 @@
     <w:abstractNumId w:val="0"/>
   </w:num>
   <w:num w:numId="2">
+    <w:abstractNumId w:val="7"/>
+  </w:num>
+  <w:num w:numId="3">
+    <w:abstractNumId w:val="5"/>
+  </w:num>
+  <w:num w:numId="4">
+    <w:abstractNumId w:val="4"/>
+  </w:num>
+  <w:num w:numId="5">
+    <w:abstractNumId w:val="3"/>
+  </w:num>
+  <w:num w:numId="6">
+    <w:abstractNumId w:val="2"/>
+  </w:num>
+  <w:num w:numId="7">
     <w:abstractNumId w:val="6"/>
   </w:num>
-  <w:num w:numId="3">
-    <w:abstractNumId w:val="4"/>
-  </w:num>
-  <w:num w:numId="4">
-    <w:abstractNumId w:val="3"/>
-  </w:num>
-  <w:num w:numId="5">
-    <w:abstractNumId w:val="2"/>
-  </w:num>
-  <w:num w:numId="6">
+  <w:num w:numId="8">
     <w:abstractNumId w:val="1"/>
-  </w:num>
-  <w:num w:numId="7">
-    <w:abstractNumId w:val="5"/>
   </w:num>
 </w:numbering>
 </file>

</xml_diff>